<commit_message>
added software context and will be discard
</commit_message>
<xml_diff>
--- a/Docs/ARD.docx
+++ b/Docs/ARD.docx
@@ -257,7 +257,6 @@
       <w:pPr>
         <w:bidi w:val="0"/>
         <w:rPr>
-          <w:rFonts w:hint="cs"/>
           <w:rtl/>
         </w:rPr>
       </w:pPr>
@@ -384,9 +383,6 @@
     <w:p>
       <w:pPr>
         <w:bidi w:val="0"/>
-        <w:rPr>
-          <w:rFonts w:hint="cs"/>
-        </w:rPr>
       </w:pPr>
       <w:r>
         <w:rPr>
@@ -413,6 +409,691 @@
     </w:p>
     <w:p>
       <w:pPr>
+        <w:bidi w:val="0"/>
+      </w:pPr>
+    </w:p>
+    <w:p>
+      <w:pPr>
+        <w:bidi w:val="0"/>
+      </w:pPr>
+    </w:p>
+    <w:p>
+      <w:pPr>
+        <w:pStyle w:val="1"/>
+        <w:bidi w:val="0"/>
+      </w:pPr>
+      <w:r>
+        <w:t>Software context</w:t>
+      </w:r>
+    </w:p>
+    <w:p>
+      <w:pPr>
+        <w:bidi w:val="0"/>
+      </w:pPr>
+      <w:r>
+        <w:t xml:space="preserve">The app </w:t>
+      </w:r>
+      <w:r>
+        <w:t xml:space="preserve">will </w:t>
+      </w:r>
+      <w:r>
+        <w:t>combine real-time voice recognition technology with a comprehensive feedback system to provide users with personalized guidance and analysis. Utilizing Unity with C# for the frontend and Flask with Python for the backend, the app</w:t>
+      </w:r>
+      <w:r>
+        <w:t xml:space="preserve"> will help to</w:t>
+      </w:r>
+      <w:r>
+        <w:t xml:space="preserve"> create</w:t>
+      </w:r>
+      <w:r>
+        <w:t xml:space="preserve"> </w:t>
+      </w:r>
+      <w:r>
+        <w:t>an environment for users to practice and track their progress over time.</w:t>
+      </w:r>
+    </w:p>
+    <w:p>
+      <w:pPr>
+        <w:bidi w:val="0"/>
+      </w:pPr>
+      <w:r>
+        <w:rPr>
+          <w:b/>
+          <w:bCs/>
+        </w:rPr>
+        <w:t>Major Inputs:</w:t>
+      </w:r>
+    </w:p>
+    <w:p>
+      <w:pPr>
+        <w:numPr>
+          <w:ilvl w:val="0"/>
+          <w:numId w:val="11"/>
+        </w:numPr>
+        <w:bidi w:val="0"/>
+      </w:pPr>
+      <w:r>
+        <w:rPr>
+          <w:b/>
+          <w:bCs/>
+        </w:rPr>
+        <w:t>User-Selected Songs/Voice Samples:</w:t>
+      </w:r>
+    </w:p>
+    <w:p>
+      <w:pPr>
+        <w:numPr>
+          <w:ilvl w:val="1"/>
+          <w:numId w:val="11"/>
+        </w:numPr>
+        <w:bidi w:val="0"/>
+      </w:pPr>
+      <w:r>
+        <w:t>Users can choose songs or upload voice samples they wish to learn and improve upon.</w:t>
+      </w:r>
+    </w:p>
+    <w:p>
+      <w:pPr>
+        <w:numPr>
+          <w:ilvl w:val="1"/>
+          <w:numId w:val="11"/>
+        </w:numPr>
+        <w:bidi w:val="0"/>
+      </w:pPr>
+      <w:r>
+        <w:t>Accepted formats include popular audio file formats (e.g., MP3, WAV).</w:t>
+      </w:r>
+    </w:p>
+    <w:p>
+      <w:pPr>
+        <w:numPr>
+          <w:ilvl w:val="0"/>
+          <w:numId w:val="11"/>
+        </w:numPr>
+        <w:bidi w:val="0"/>
+      </w:pPr>
+      <w:r>
+        <w:rPr>
+          <w:b/>
+          <w:bCs/>
+        </w:rPr>
+        <w:t>Real-Time User Singing:</w:t>
+      </w:r>
+    </w:p>
+    <w:p>
+      <w:pPr>
+        <w:numPr>
+          <w:ilvl w:val="1"/>
+          <w:numId w:val="11"/>
+        </w:numPr>
+        <w:bidi w:val="0"/>
+      </w:pPr>
+      <w:r>
+        <w:t>Users provide input through their singing during practice sessions.</w:t>
+      </w:r>
+    </w:p>
+    <w:p>
+      <w:pPr>
+        <w:numPr>
+          <w:ilvl w:val="0"/>
+          <w:numId w:val="11"/>
+        </w:numPr>
+        <w:bidi w:val="0"/>
+      </w:pPr>
+      <w:r>
+        <w:rPr>
+          <w:b/>
+          <w:bCs/>
+        </w:rPr>
+        <w:t>User Registration Information:</w:t>
+      </w:r>
+    </w:p>
+    <w:p>
+      <w:pPr>
+        <w:numPr>
+          <w:ilvl w:val="1"/>
+          <w:numId w:val="11"/>
+        </w:numPr>
+        <w:bidi w:val="0"/>
+      </w:pPr>
+      <w:r>
+        <w:t>Users have the option to register, providing necessary details to track their progress and save preferences.</w:t>
+      </w:r>
+    </w:p>
+    <w:p>
+      <w:pPr>
+        <w:bidi w:val="0"/>
+      </w:pPr>
+      <w:r>
+        <w:rPr>
+          <w:b/>
+          <w:bCs/>
+        </w:rPr>
+        <w:t>Functionality:</w:t>
+      </w:r>
+    </w:p>
+    <w:p>
+      <w:pPr>
+        <w:numPr>
+          <w:ilvl w:val="0"/>
+          <w:numId w:val="18"/>
+        </w:numPr>
+        <w:bidi w:val="0"/>
+      </w:pPr>
+      <w:r>
+        <w:t>Real-Time Voice Recognition:</w:t>
+      </w:r>
+    </w:p>
+    <w:p>
+      <w:pPr>
+        <w:numPr>
+          <w:ilvl w:val="0"/>
+          <w:numId w:val="18"/>
+        </w:numPr>
+        <w:bidi w:val="0"/>
+      </w:pPr>
+      <w:r>
+        <w:t>Feedback Generation:</w:t>
+      </w:r>
+    </w:p>
+    <w:p>
+      <w:pPr>
+        <w:numPr>
+          <w:ilvl w:val="0"/>
+          <w:numId w:val="18"/>
+        </w:numPr>
+        <w:bidi w:val="0"/>
+      </w:pPr>
+      <w:r>
+        <w:t>User Progress Tracking:</w:t>
+      </w:r>
+    </w:p>
+    <w:p>
+      <w:pPr>
+        <w:numPr>
+          <w:ilvl w:val="0"/>
+          <w:numId w:val="18"/>
+        </w:numPr>
+        <w:bidi w:val="0"/>
+      </w:pPr>
+      <w:r>
+        <w:t>Song/Project Management:</w:t>
+      </w:r>
+    </w:p>
+    <w:p>
+      <w:pPr>
+        <w:bidi w:val="0"/>
+      </w:pPr>
+      <w:r>
+        <w:rPr>
+          <w:b/>
+          <w:bCs/>
+        </w:rPr>
+        <w:t>Processing:</w:t>
+      </w:r>
+    </w:p>
+    <w:p>
+      <w:pPr>
+        <w:numPr>
+          <w:ilvl w:val="0"/>
+          <w:numId w:val="13"/>
+        </w:numPr>
+        <w:bidi w:val="0"/>
+      </w:pPr>
+      <w:r>
+        <w:rPr>
+          <w:b/>
+          <w:bCs/>
+        </w:rPr>
+        <w:t>Real-Time Audio Processing:</w:t>
+      </w:r>
+    </w:p>
+    <w:p>
+      <w:pPr>
+        <w:numPr>
+          <w:ilvl w:val="1"/>
+          <w:numId w:val="13"/>
+        </w:numPr>
+        <w:bidi w:val="0"/>
+      </w:pPr>
+      <w:r>
+        <w:t>Unity processes real-time audio input from the user's microphone during practice sessions.</w:t>
+      </w:r>
+    </w:p>
+    <w:p>
+      <w:pPr>
+        <w:numPr>
+          <w:ilvl w:val="1"/>
+          <w:numId w:val="13"/>
+        </w:numPr>
+        <w:bidi w:val="0"/>
+      </w:pPr>
+      <w:r>
+        <w:t>Voice recognition</w:t>
+      </w:r>
+      <w:r>
+        <w:t xml:space="preserve"> libraries and </w:t>
+      </w:r>
+      <w:r>
+        <w:t>algorithms, integrated into the backend, assess the singing performance.</w:t>
+      </w:r>
+    </w:p>
+    <w:p>
+      <w:pPr>
+        <w:numPr>
+          <w:ilvl w:val="0"/>
+          <w:numId w:val="13"/>
+        </w:numPr>
+        <w:bidi w:val="0"/>
+      </w:pPr>
+      <w:r>
+        <w:rPr>
+          <w:b/>
+          <w:bCs/>
+        </w:rPr>
+        <w:t>Feedback Generation Algorithm:</w:t>
+      </w:r>
+    </w:p>
+    <w:p>
+      <w:pPr>
+        <w:numPr>
+          <w:ilvl w:val="1"/>
+          <w:numId w:val="13"/>
+        </w:numPr>
+        <w:bidi w:val="0"/>
+      </w:pPr>
+      <w:r>
+        <w:t>Frontend Unity will</w:t>
+      </w:r>
+      <w:r>
+        <w:t xml:space="preserve"> </w:t>
+      </w:r>
+      <w:proofErr w:type="gramStart"/>
+      <w:r>
+        <w:t>processes</w:t>
+      </w:r>
+      <w:proofErr w:type="gramEnd"/>
+      <w:r>
+        <w:t xml:space="preserve"> user input and generates real-time feedback.</w:t>
+      </w:r>
+    </w:p>
+    <w:p>
+      <w:pPr>
+        <w:numPr>
+          <w:ilvl w:val="1"/>
+          <w:numId w:val="13"/>
+        </w:numPr>
+        <w:bidi w:val="0"/>
+      </w:pPr>
+      <w:r>
+        <w:t>Backend Flask server will provide a more comprehensive analysis of the voice sample.</w:t>
+      </w:r>
+    </w:p>
+    <w:p>
+      <w:pPr>
+        <w:numPr>
+          <w:ilvl w:val="1"/>
+          <w:numId w:val="13"/>
+        </w:numPr>
+        <w:bidi w:val="0"/>
+      </w:pPr>
+      <w:r>
+        <w:t xml:space="preserve">Libraries and </w:t>
+      </w:r>
+      <w:r>
+        <w:t>Algorithms analyze the discrepancies between the user's singing and the selected song/voice sample.</w:t>
+      </w:r>
+    </w:p>
+    <w:p>
+      <w:pPr>
+        <w:bidi w:val="0"/>
+      </w:pPr>
+      <w:r>
+        <w:rPr>
+          <w:b/>
+          <w:bCs/>
+        </w:rPr>
+        <w:t>Outputs:</w:t>
+      </w:r>
+    </w:p>
+    <w:p>
+      <w:pPr>
+        <w:numPr>
+          <w:ilvl w:val="0"/>
+          <w:numId w:val="14"/>
+        </w:numPr>
+        <w:bidi w:val="0"/>
+      </w:pPr>
+      <w:r>
+        <w:rPr>
+          <w:b/>
+          <w:bCs/>
+        </w:rPr>
+        <w:t>Real-Time Feedback Display:</w:t>
+      </w:r>
+    </w:p>
+    <w:p>
+      <w:pPr>
+        <w:numPr>
+          <w:ilvl w:val="1"/>
+          <w:numId w:val="14"/>
+        </w:numPr>
+        <w:bidi w:val="0"/>
+      </w:pPr>
+      <w:r>
+        <w:t>Real-time feedback is displayed on the app's user interface during practice sessions.</w:t>
+      </w:r>
+    </w:p>
+    <w:p>
+      <w:pPr>
+        <w:numPr>
+          <w:ilvl w:val="1"/>
+          <w:numId w:val="14"/>
+        </w:numPr>
+        <w:bidi w:val="0"/>
+      </w:pPr>
+      <w:r>
+        <w:t>Visual cues, such as graphical overlays, highlight specific areas for improvement.</w:t>
+      </w:r>
+    </w:p>
+    <w:p>
+      <w:pPr>
+        <w:numPr>
+          <w:ilvl w:val="0"/>
+          <w:numId w:val="14"/>
+        </w:numPr>
+        <w:bidi w:val="0"/>
+      </w:pPr>
+      <w:r>
+        <w:rPr>
+          <w:b/>
+          <w:bCs/>
+        </w:rPr>
+        <w:t>Performance Analysis Report:</w:t>
+      </w:r>
+    </w:p>
+    <w:p>
+      <w:pPr>
+        <w:numPr>
+          <w:ilvl w:val="1"/>
+          <w:numId w:val="14"/>
+        </w:numPr>
+        <w:bidi w:val="0"/>
+      </w:pPr>
+      <w:r>
+        <w:t>At the end of each session, users receive a detailed analysis report.</w:t>
+      </w:r>
+    </w:p>
+    <w:p>
+      <w:pPr>
+        <w:numPr>
+          <w:ilvl w:val="1"/>
+          <w:numId w:val="14"/>
+        </w:numPr>
+        <w:bidi w:val="0"/>
+      </w:pPr>
+      <w:r>
+        <w:t>Graphs and charts illustrate accuracy, pitch variations, and other key metrics.</w:t>
+      </w:r>
+    </w:p>
+    <w:p>
+      <w:pPr>
+        <w:numPr>
+          <w:ilvl w:val="1"/>
+          <w:numId w:val="14"/>
+        </w:numPr>
+        <w:bidi w:val="0"/>
+      </w:pPr>
+      <w:r>
+        <w:t>A final performance score is provided, allowing users to track their overall improvement.</w:t>
+      </w:r>
+    </w:p>
+    <w:p>
+      <w:pPr>
+        <w:bidi w:val="0"/>
+      </w:pPr>
+      <w:r>
+        <w:rPr>
+          <w:b/>
+          <w:bCs/>
+        </w:rPr>
+        <w:t>Use-Cases:</w:t>
+      </w:r>
+    </w:p>
+    <w:p>
+      <w:pPr>
+        <w:numPr>
+          <w:ilvl w:val="0"/>
+          <w:numId w:val="15"/>
+        </w:numPr>
+        <w:bidi w:val="0"/>
+      </w:pPr>
+      <w:r>
+        <w:rPr>
+          <w:b/>
+          <w:bCs/>
+        </w:rPr>
+        <w:t>User Registration:</w:t>
+      </w:r>
+    </w:p>
+    <w:p>
+      <w:pPr>
+        <w:numPr>
+          <w:ilvl w:val="1"/>
+          <w:numId w:val="15"/>
+        </w:numPr>
+        <w:bidi w:val="0"/>
+      </w:pPr>
+      <w:r>
+        <w:t>User registers an account to access personalized progress tracking and additional features.</w:t>
+      </w:r>
+    </w:p>
+    <w:p>
+      <w:pPr>
+        <w:numPr>
+          <w:ilvl w:val="0"/>
+          <w:numId w:val="15"/>
+        </w:numPr>
+        <w:bidi w:val="0"/>
+      </w:pPr>
+      <w:r>
+        <w:rPr>
+          <w:b/>
+          <w:bCs/>
+        </w:rPr>
+        <w:t>Song Selection and Practice:</w:t>
+      </w:r>
+    </w:p>
+    <w:p>
+      <w:pPr>
+        <w:numPr>
+          <w:ilvl w:val="1"/>
+          <w:numId w:val="15"/>
+        </w:numPr>
+        <w:bidi w:val="0"/>
+      </w:pPr>
+      <w:r>
+        <w:t>User selects a song or uploads a voice sample.</w:t>
+      </w:r>
+    </w:p>
+    <w:p>
+      <w:pPr>
+        <w:numPr>
+          <w:ilvl w:val="1"/>
+          <w:numId w:val="15"/>
+        </w:numPr>
+        <w:bidi w:val="0"/>
+      </w:pPr>
+      <w:r>
+        <w:t>User practices singing along with real-time feedback.</w:t>
+      </w:r>
+    </w:p>
+    <w:p>
+      <w:pPr>
+        <w:numPr>
+          <w:ilvl w:val="0"/>
+          <w:numId w:val="15"/>
+        </w:numPr>
+        <w:bidi w:val="0"/>
+      </w:pPr>
+      <w:r>
+        <w:rPr>
+          <w:b/>
+          <w:bCs/>
+        </w:rPr>
+        <w:t>Progress Tracking:</w:t>
+      </w:r>
+    </w:p>
+    <w:p>
+      <w:pPr>
+        <w:numPr>
+          <w:ilvl w:val="1"/>
+          <w:numId w:val="15"/>
+        </w:numPr>
+        <w:bidi w:val="0"/>
+      </w:pPr>
+      <w:r>
+        <w:t>Registered user reviews historical data and tracks improvements over time.</w:t>
+      </w:r>
+    </w:p>
+    <w:p>
+      <w:pPr>
+        <w:numPr>
+          <w:ilvl w:val="0"/>
+          <w:numId w:val="15"/>
+        </w:numPr>
+        <w:bidi w:val="0"/>
+      </w:pPr>
+      <w:r>
+        <w:rPr>
+          <w:b/>
+          <w:bCs/>
+        </w:rPr>
+        <w:t>Performance Analysis:</w:t>
+      </w:r>
+    </w:p>
+    <w:p>
+      <w:pPr>
+        <w:numPr>
+          <w:ilvl w:val="1"/>
+          <w:numId w:val="15"/>
+        </w:numPr>
+        <w:bidi w:val="0"/>
+      </w:pPr>
+      <w:r>
+        <w:t>After completing a session, the user receives a detailed performance analysis report.</w:t>
+      </w:r>
+    </w:p>
+    <w:p>
+      <w:pPr>
+        <w:numPr>
+          <w:ilvl w:val="0"/>
+          <w:numId w:val="15"/>
+        </w:numPr>
+        <w:bidi w:val="0"/>
+      </w:pPr>
+      <w:r>
+        <w:rPr>
+          <w:b/>
+          <w:bCs/>
+        </w:rPr>
+        <w:t>Project Management:</w:t>
+      </w:r>
+    </w:p>
+    <w:p>
+      <w:pPr>
+        <w:numPr>
+          <w:ilvl w:val="1"/>
+          <w:numId w:val="15"/>
+        </w:numPr>
+        <w:bidi w:val="0"/>
+      </w:pPr>
+      <w:r>
+        <w:t>User manages multiple projects, switching between songs and voice samples for varied practice.</w:t>
+      </w:r>
+    </w:p>
+    <w:p>
+      <w:pPr>
+        <w:bidi w:val="0"/>
+      </w:pPr>
+      <w:r>
+        <w:rPr>
+          <w:b/>
+          <w:bCs/>
+        </w:rPr>
+        <w:t>Interaction with the Environment:</w:t>
+      </w:r>
+    </w:p>
+    <w:p>
+      <w:pPr>
+        <w:numPr>
+          <w:ilvl w:val="0"/>
+          <w:numId w:val="16"/>
+        </w:numPr>
+        <w:bidi w:val="0"/>
+      </w:pPr>
+      <w:r>
+        <w:t>The app interacts with the user's microphone for real-time voice input.</w:t>
+      </w:r>
+    </w:p>
+    <w:p>
+      <w:pPr>
+        <w:numPr>
+          <w:ilvl w:val="0"/>
+          <w:numId w:val="16"/>
+        </w:numPr>
+        <w:bidi w:val="0"/>
+      </w:pPr>
+      <w:r>
+        <w:t>Users can interact with the app's graphical user interface to select songs, manage projects, and view feedback.</w:t>
+      </w:r>
+    </w:p>
+    <w:p>
+      <w:pPr>
+        <w:bidi w:val="0"/>
+      </w:pPr>
+      <w:r>
+        <w:rPr>
+          <w:b/>
+          <w:bCs/>
+        </w:rPr>
+        <w:t>Interaction with Other Systems:</w:t>
+      </w:r>
+    </w:p>
+    <w:p>
+      <w:pPr>
+        <w:numPr>
+          <w:ilvl w:val="0"/>
+          <w:numId w:val="17"/>
+        </w:numPr>
+        <w:bidi w:val="0"/>
+      </w:pPr>
+      <w:r>
+        <w:t>The app interfaces with a Flask server on the backend for processing user input and generating feedback.</w:t>
+      </w:r>
+    </w:p>
+    <w:p>
+      <w:pPr>
+        <w:bidi w:val="0"/>
+      </w:pPr>
+    </w:p>
+    <w:p>
+      <w:pPr>
+        <w:bidi w:val="0"/>
+      </w:pPr>
+    </w:p>
+    <w:p>
+      <w:pPr>
+        <w:bidi w:val="0"/>
+      </w:pPr>
+    </w:p>
+    <w:p>
+      <w:pPr>
+        <w:bidi w:val="0"/>
+      </w:pPr>
+    </w:p>
+    <w:p>
+      <w:pPr>
         <w:pStyle w:val="NormalWeb"/>
       </w:pPr>
     </w:p>
@@ -463,19 +1144,8 @@
     </w:p>
     <w:p>
       <w:pPr>
-        <w:pStyle w:val="NormalWeb"/>
-      </w:pPr>
-    </w:p>
-    <w:p>
-      <w:pPr>
-        <w:pStyle w:val="NormalWeb"/>
-      </w:pPr>
-    </w:p>
-    <w:p>
-      <w:pPr>
-        <w:pStyle w:val="a4"/>
-        <w:bidi w:val="0"/>
-        <w:jc w:val="center"/>
+        <w:pStyle w:val="1"/>
+        <w:bidi w:val="0"/>
       </w:pPr>
       <w:r>
         <w:t>Functional Requirements</w:t>
@@ -483,7 +1153,7 @@
     </w:p>
     <w:p>
       <w:pPr>
-        <w:pStyle w:val="1"/>
+        <w:pStyle w:val="2"/>
         <w:bidi w:val="0"/>
       </w:pPr>
       <w:r>
@@ -526,7 +1196,7 @@
     </w:p>
     <w:p>
       <w:pPr>
-        <w:pStyle w:val="1"/>
+        <w:pStyle w:val="2"/>
         <w:bidi w:val="0"/>
       </w:pPr>
       <w:r>
@@ -569,7 +1239,7 @@
     </w:p>
     <w:p>
       <w:pPr>
-        <w:pStyle w:val="1"/>
+        <w:pStyle w:val="2"/>
         <w:bidi w:val="0"/>
       </w:pPr>
       <w:r>
@@ -612,7 +1282,7 @@
     </w:p>
     <w:p>
       <w:pPr>
-        <w:pStyle w:val="1"/>
+        <w:pStyle w:val="2"/>
         <w:bidi w:val="0"/>
       </w:pPr>
       <w:r>
@@ -655,7 +1325,7 @@
     </w:p>
     <w:p>
       <w:pPr>
-        <w:pStyle w:val="1"/>
+        <w:pStyle w:val="2"/>
         <w:bidi w:val="0"/>
       </w:pPr>
       <w:r>
@@ -698,7 +1368,7 @@
     </w:p>
     <w:p>
       <w:pPr>
-        <w:pStyle w:val="1"/>
+        <w:pStyle w:val="2"/>
         <w:bidi w:val="0"/>
       </w:pPr>
       <w:r>
@@ -746,11 +1416,10 @@
     </w:p>
     <w:p>
       <w:pPr>
-        <w:pStyle w:val="1"/>
-        <w:bidi w:val="0"/>
-      </w:pPr>
-      <w:r>
-        <w:lastRenderedPageBreak/>
+        <w:pStyle w:val="2"/>
+        <w:bidi w:val="0"/>
+      </w:pPr>
+      <w:r>
         <w:t>7. Customization of Practice Sessions:</w:t>
       </w:r>
     </w:p>
@@ -790,7 +1459,7 @@
     </w:p>
     <w:p>
       <w:pPr>
-        <w:pStyle w:val="1"/>
+        <w:pStyle w:val="2"/>
         <w:bidi w:val="0"/>
       </w:pPr>
       <w:r>
@@ -833,7 +1502,7 @@
     </w:p>
     <w:p>
       <w:pPr>
-        <w:pStyle w:val="1"/>
+        <w:pStyle w:val="2"/>
         <w:bidi w:val="0"/>
       </w:pPr>
       <w:r>
@@ -876,7 +1545,7 @@
     </w:p>
     <w:p>
       <w:pPr>
-        <w:pStyle w:val="1"/>
+        <w:pStyle w:val="2"/>
         <w:bidi w:val="0"/>
       </w:pPr>
       <w:r>
@@ -916,15 +1585,157 @@
     </w:p>
     <w:p>
       <w:pPr>
+        <w:pStyle w:val="1"/>
+        <w:bidi w:val="0"/>
+      </w:pPr>
+      <w:r>
+        <w:t>Special usage considerations</w:t>
+      </w:r>
+    </w:p>
+    <w:p>
+      <w:pPr>
+        <w:bidi w:val="0"/>
+      </w:pPr>
+      <w:r>
+        <w:rPr>
+          <w:b/>
+          <w:bCs/>
+        </w:rPr>
+        <w:t>Multi-Language Support:</w:t>
+      </w:r>
+    </w:p>
+    <w:p>
+      <w:pPr>
+        <w:bidi w:val="0"/>
+      </w:pPr>
+      <w:r>
+        <w:t>Ensure that the app can analyze and provide feedback on singing in different languages</w:t>
+      </w:r>
+      <w:r>
+        <w:t xml:space="preserve"> with focus on Hebrew and torah reading,</w:t>
+      </w:r>
+      <w:r>
+        <w:t xml:space="preserve"> allowing a broader user base to benefit from the application.</w:t>
+      </w:r>
+    </w:p>
+    <w:p>
+      <w:pPr>
+        <w:bidi w:val="0"/>
+      </w:pPr>
+      <w:r>
+        <w:rPr>
+          <w:b/>
+          <w:bCs/>
+        </w:rPr>
+        <w:t>Offline Mod</w:t>
+      </w:r>
+      <w:r>
+        <w:rPr>
+          <w:b/>
+          <w:bCs/>
+        </w:rPr>
+        <w:t>e</w:t>
+      </w:r>
+      <w:r>
+        <w:rPr>
+          <w:b/>
+          <w:bCs/>
+        </w:rPr>
+        <w:t>:</w:t>
+      </w:r>
+    </w:p>
+    <w:p>
+      <w:pPr>
+        <w:bidi w:val="0"/>
+      </w:pPr>
+      <w:r>
+        <w:t>Implement an offline mode that allows users to download specific lessons or songs for later practice without requiring a constant internet connection.</w:t>
+      </w:r>
+      <w:r>
+        <w:t xml:space="preserve"> Without internet connection </w:t>
+      </w:r>
+      <w:proofErr w:type="gramStart"/>
+      <w:r>
+        <w:t>the their</w:t>
+      </w:r>
+      <w:proofErr w:type="gramEnd"/>
+      <w:r>
+        <w:t xml:space="preserve"> can't be Realtime speech recognition.</w:t>
+      </w:r>
+    </w:p>
+    <w:p>
+      <w:pPr>
+        <w:bidi w:val="0"/>
+      </w:pPr>
+    </w:p>
+    <w:p>
+      <w:pPr>
         <w:pStyle w:val="NormalWeb"/>
       </w:pPr>
     </w:p>
     <w:p>
       <w:pPr>
         <w:bidi w:val="0"/>
-        <w:rPr>
-          <w:rFonts w:hint="cs"/>
-        </w:rPr>
+      </w:pPr>
+    </w:p>
+    <w:p>
+      <w:pPr>
+        <w:bidi w:val="0"/>
+      </w:pPr>
+    </w:p>
+    <w:p>
+      <w:pPr>
+        <w:bidi w:val="0"/>
+      </w:pPr>
+    </w:p>
+    <w:p>
+      <w:pPr>
+        <w:bidi w:val="0"/>
+      </w:pPr>
+    </w:p>
+    <w:p>
+      <w:pPr>
+        <w:bidi w:val="0"/>
+      </w:pPr>
+    </w:p>
+    <w:p>
+      <w:pPr>
+        <w:bidi w:val="0"/>
+      </w:pPr>
+    </w:p>
+    <w:p>
+      <w:pPr>
+        <w:bidi w:val="0"/>
+      </w:pPr>
+    </w:p>
+    <w:p>
+      <w:pPr>
+        <w:bidi w:val="0"/>
+      </w:pPr>
+    </w:p>
+    <w:p>
+      <w:pPr>
+        <w:bidi w:val="0"/>
+      </w:pPr>
+    </w:p>
+    <w:p>
+      <w:pPr>
+        <w:bidi w:val="0"/>
+      </w:pPr>
+    </w:p>
+    <w:p>
+      <w:pPr>
+        <w:bidi w:val="0"/>
+      </w:pPr>
+    </w:p>
+    <w:p>
+      <w:pPr>
+        <w:bidi w:val="0"/>
+      </w:pPr>
+    </w:p>
+    <w:p>
+      <w:pPr>
+        <w:bidi w:val="0"/>
       </w:pPr>
     </w:p>
     <w:sectPr>
@@ -1055,6 +1866,126 @@
     </w:lvl>
   </w:abstractNum>
   <w:abstractNum w:abstractNumId="1" w15:restartNumberingAfterBreak="0">
+    <w:nsid w:val="02A76179"/>
+    <w:multiLevelType w:val="multilevel"/>
+    <w:tmpl w:val="270083AA"/>
+    <w:lvl w:ilvl="0">
+      <w:start w:val="1"/>
+      <w:numFmt w:val="bullet"/>
+      <w:lvlText w:val=""/>
+      <w:lvlJc w:val="left"/>
+      <w:pPr>
+        <w:tabs>
+          <w:tab w:val="num" w:pos="720"/>
+        </w:tabs>
+        <w:ind w:left="720" w:hanging="360"/>
+      </w:pPr>
+      <w:rPr>
+        <w:rFonts w:ascii="Symbol" w:hAnsi="Symbol" w:hint="default"/>
+      </w:rPr>
+    </w:lvl>
+    <w:lvl w:ilvl="1">
+      <w:start w:val="1"/>
+      <w:numFmt w:val="bullet"/>
+      <w:lvlText w:val=""/>
+      <w:lvlJc w:val="left"/>
+      <w:pPr>
+        <w:tabs>
+          <w:tab w:val="num" w:pos="1440"/>
+        </w:tabs>
+        <w:ind w:left="1440" w:hanging="360"/>
+      </w:pPr>
+      <w:rPr>
+        <w:rFonts w:ascii="Symbol" w:hAnsi="Symbol" w:hint="default"/>
+        <w:sz w:val="20"/>
+      </w:rPr>
+    </w:lvl>
+    <w:lvl w:ilvl="2" w:tentative="1">
+      <w:start w:val="1"/>
+      <w:numFmt w:val="decimal"/>
+      <w:lvlText w:val="%3."/>
+      <w:lvlJc w:val="left"/>
+      <w:pPr>
+        <w:tabs>
+          <w:tab w:val="num" w:pos="2160"/>
+        </w:tabs>
+        <w:ind w:left="2160" w:hanging="360"/>
+      </w:pPr>
+    </w:lvl>
+    <w:lvl w:ilvl="3" w:tentative="1">
+      <w:start w:val="1"/>
+      <w:numFmt w:val="decimal"/>
+      <w:lvlText w:val="%4."/>
+      <w:lvlJc w:val="left"/>
+      <w:pPr>
+        <w:tabs>
+          <w:tab w:val="num" w:pos="2880"/>
+        </w:tabs>
+        <w:ind w:left="2880" w:hanging="360"/>
+      </w:pPr>
+    </w:lvl>
+    <w:lvl w:ilvl="4" w:tentative="1">
+      <w:start w:val="1"/>
+      <w:numFmt w:val="decimal"/>
+      <w:lvlText w:val="%5."/>
+      <w:lvlJc w:val="left"/>
+      <w:pPr>
+        <w:tabs>
+          <w:tab w:val="num" w:pos="3600"/>
+        </w:tabs>
+        <w:ind w:left="3600" w:hanging="360"/>
+      </w:pPr>
+    </w:lvl>
+    <w:lvl w:ilvl="5" w:tentative="1">
+      <w:start w:val="1"/>
+      <w:numFmt w:val="decimal"/>
+      <w:lvlText w:val="%6."/>
+      <w:lvlJc w:val="left"/>
+      <w:pPr>
+        <w:tabs>
+          <w:tab w:val="num" w:pos="4320"/>
+        </w:tabs>
+        <w:ind w:left="4320" w:hanging="360"/>
+      </w:pPr>
+    </w:lvl>
+    <w:lvl w:ilvl="6" w:tentative="1">
+      <w:start w:val="1"/>
+      <w:numFmt w:val="decimal"/>
+      <w:lvlText w:val="%7."/>
+      <w:lvlJc w:val="left"/>
+      <w:pPr>
+        <w:tabs>
+          <w:tab w:val="num" w:pos="5040"/>
+        </w:tabs>
+        <w:ind w:left="5040" w:hanging="360"/>
+      </w:pPr>
+    </w:lvl>
+    <w:lvl w:ilvl="7" w:tentative="1">
+      <w:start w:val="1"/>
+      <w:numFmt w:val="decimal"/>
+      <w:lvlText w:val="%8."/>
+      <w:lvlJc w:val="left"/>
+      <w:pPr>
+        <w:tabs>
+          <w:tab w:val="num" w:pos="5760"/>
+        </w:tabs>
+        <w:ind w:left="5760" w:hanging="360"/>
+      </w:pPr>
+    </w:lvl>
+    <w:lvl w:ilvl="8" w:tentative="1">
+      <w:start w:val="1"/>
+      <w:numFmt w:val="decimal"/>
+      <w:lvlText w:val="%9."/>
+      <w:lvlJc w:val="left"/>
+      <w:pPr>
+        <w:tabs>
+          <w:tab w:val="num" w:pos="6480"/>
+        </w:tabs>
+        <w:ind w:left="6480" w:hanging="360"/>
+      </w:pPr>
+    </w:lvl>
+  </w:abstractNum>
+  <w:abstractNum w:abstractNumId="2" w15:restartNumberingAfterBreak="0">
     <w:nsid w:val="08880528"/>
     <w:multiLevelType w:val="hybridMultilevel"/>
     <w:tmpl w:val="FA18385A"/>
@@ -1167,7 +2098,124 @@
       </w:rPr>
     </w:lvl>
   </w:abstractNum>
-  <w:abstractNum w:abstractNumId="2" w15:restartNumberingAfterBreak="0">
+  <w:abstractNum w:abstractNumId="3" w15:restartNumberingAfterBreak="0">
+    <w:nsid w:val="09912512"/>
+    <w:multiLevelType w:val="multilevel"/>
+    <w:tmpl w:val="A838FF30"/>
+    <w:lvl w:ilvl="0">
+      <w:start w:val="1"/>
+      <w:numFmt w:val="decimal"/>
+      <w:lvlText w:val="%1."/>
+      <w:lvlJc w:val="left"/>
+      <w:pPr>
+        <w:tabs>
+          <w:tab w:val="num" w:pos="720"/>
+        </w:tabs>
+        <w:ind w:left="720" w:hanging="360"/>
+      </w:pPr>
+    </w:lvl>
+    <w:lvl w:ilvl="1">
+      <w:start w:val="1"/>
+      <w:numFmt w:val="bullet"/>
+      <w:lvlText w:val=""/>
+      <w:lvlJc w:val="left"/>
+      <w:pPr>
+        <w:tabs>
+          <w:tab w:val="num" w:pos="1440"/>
+        </w:tabs>
+        <w:ind w:left="1440" w:hanging="360"/>
+      </w:pPr>
+      <w:rPr>
+        <w:rFonts w:ascii="Symbol" w:hAnsi="Symbol" w:hint="default"/>
+        <w:sz w:val="20"/>
+      </w:rPr>
+    </w:lvl>
+    <w:lvl w:ilvl="2" w:tentative="1">
+      <w:start w:val="1"/>
+      <w:numFmt w:val="decimal"/>
+      <w:lvlText w:val="%3."/>
+      <w:lvlJc w:val="left"/>
+      <w:pPr>
+        <w:tabs>
+          <w:tab w:val="num" w:pos="2160"/>
+        </w:tabs>
+        <w:ind w:left="2160" w:hanging="360"/>
+      </w:pPr>
+    </w:lvl>
+    <w:lvl w:ilvl="3" w:tentative="1">
+      <w:start w:val="1"/>
+      <w:numFmt w:val="decimal"/>
+      <w:lvlText w:val="%4."/>
+      <w:lvlJc w:val="left"/>
+      <w:pPr>
+        <w:tabs>
+          <w:tab w:val="num" w:pos="2880"/>
+        </w:tabs>
+        <w:ind w:left="2880" w:hanging="360"/>
+      </w:pPr>
+    </w:lvl>
+    <w:lvl w:ilvl="4" w:tentative="1">
+      <w:start w:val="1"/>
+      <w:numFmt w:val="decimal"/>
+      <w:lvlText w:val="%5."/>
+      <w:lvlJc w:val="left"/>
+      <w:pPr>
+        <w:tabs>
+          <w:tab w:val="num" w:pos="3600"/>
+        </w:tabs>
+        <w:ind w:left="3600" w:hanging="360"/>
+      </w:pPr>
+    </w:lvl>
+    <w:lvl w:ilvl="5" w:tentative="1">
+      <w:start w:val="1"/>
+      <w:numFmt w:val="decimal"/>
+      <w:lvlText w:val="%6."/>
+      <w:lvlJc w:val="left"/>
+      <w:pPr>
+        <w:tabs>
+          <w:tab w:val="num" w:pos="4320"/>
+        </w:tabs>
+        <w:ind w:left="4320" w:hanging="360"/>
+      </w:pPr>
+    </w:lvl>
+    <w:lvl w:ilvl="6" w:tentative="1">
+      <w:start w:val="1"/>
+      <w:numFmt w:val="decimal"/>
+      <w:lvlText w:val="%7."/>
+      <w:lvlJc w:val="left"/>
+      <w:pPr>
+        <w:tabs>
+          <w:tab w:val="num" w:pos="5040"/>
+        </w:tabs>
+        <w:ind w:left="5040" w:hanging="360"/>
+      </w:pPr>
+    </w:lvl>
+    <w:lvl w:ilvl="7" w:tentative="1">
+      <w:start w:val="1"/>
+      <w:numFmt w:val="decimal"/>
+      <w:lvlText w:val="%8."/>
+      <w:lvlJc w:val="left"/>
+      <w:pPr>
+        <w:tabs>
+          <w:tab w:val="num" w:pos="5760"/>
+        </w:tabs>
+        <w:ind w:left="5760" w:hanging="360"/>
+      </w:pPr>
+    </w:lvl>
+    <w:lvl w:ilvl="8" w:tentative="1">
+      <w:start w:val="1"/>
+      <w:numFmt w:val="decimal"/>
+      <w:lvlText w:val="%9."/>
+      <w:lvlJc w:val="left"/>
+      <w:pPr>
+        <w:tabs>
+          <w:tab w:val="num" w:pos="6480"/>
+        </w:tabs>
+        <w:ind w:left="6480" w:hanging="360"/>
+      </w:pPr>
+    </w:lvl>
+  </w:abstractNum>
+  <w:abstractNum w:abstractNumId="4" w15:restartNumberingAfterBreak="0">
     <w:nsid w:val="102628BC"/>
     <w:multiLevelType w:val="hybridMultilevel"/>
     <w:tmpl w:val="B9D6DCC6"/>
@@ -1280,7 +2328,124 @@
       </w:rPr>
     </w:lvl>
   </w:abstractNum>
-  <w:abstractNum w:abstractNumId="3" w15:restartNumberingAfterBreak="0">
+  <w:abstractNum w:abstractNumId="5" w15:restartNumberingAfterBreak="0">
+    <w:nsid w:val="12F87632"/>
+    <w:multiLevelType w:val="multilevel"/>
+    <w:tmpl w:val="3E5A4F06"/>
+    <w:lvl w:ilvl="0">
+      <w:start w:val="1"/>
+      <w:numFmt w:val="decimal"/>
+      <w:lvlText w:val="%1."/>
+      <w:lvlJc w:val="left"/>
+      <w:pPr>
+        <w:tabs>
+          <w:tab w:val="num" w:pos="720"/>
+        </w:tabs>
+        <w:ind w:left="720" w:hanging="360"/>
+      </w:pPr>
+    </w:lvl>
+    <w:lvl w:ilvl="1">
+      <w:start w:val="1"/>
+      <w:numFmt w:val="bullet"/>
+      <w:lvlText w:val=""/>
+      <w:lvlJc w:val="left"/>
+      <w:pPr>
+        <w:tabs>
+          <w:tab w:val="num" w:pos="1440"/>
+        </w:tabs>
+        <w:ind w:left="1440" w:hanging="360"/>
+      </w:pPr>
+      <w:rPr>
+        <w:rFonts w:ascii="Symbol" w:hAnsi="Symbol" w:hint="default"/>
+        <w:sz w:val="20"/>
+      </w:rPr>
+    </w:lvl>
+    <w:lvl w:ilvl="2" w:tentative="1">
+      <w:start w:val="1"/>
+      <w:numFmt w:val="decimal"/>
+      <w:lvlText w:val="%3."/>
+      <w:lvlJc w:val="left"/>
+      <w:pPr>
+        <w:tabs>
+          <w:tab w:val="num" w:pos="2160"/>
+        </w:tabs>
+        <w:ind w:left="2160" w:hanging="360"/>
+      </w:pPr>
+    </w:lvl>
+    <w:lvl w:ilvl="3" w:tentative="1">
+      <w:start w:val="1"/>
+      <w:numFmt w:val="decimal"/>
+      <w:lvlText w:val="%4."/>
+      <w:lvlJc w:val="left"/>
+      <w:pPr>
+        <w:tabs>
+          <w:tab w:val="num" w:pos="2880"/>
+        </w:tabs>
+        <w:ind w:left="2880" w:hanging="360"/>
+      </w:pPr>
+    </w:lvl>
+    <w:lvl w:ilvl="4" w:tentative="1">
+      <w:start w:val="1"/>
+      <w:numFmt w:val="decimal"/>
+      <w:lvlText w:val="%5."/>
+      <w:lvlJc w:val="left"/>
+      <w:pPr>
+        <w:tabs>
+          <w:tab w:val="num" w:pos="3600"/>
+        </w:tabs>
+        <w:ind w:left="3600" w:hanging="360"/>
+      </w:pPr>
+    </w:lvl>
+    <w:lvl w:ilvl="5" w:tentative="1">
+      <w:start w:val="1"/>
+      <w:numFmt w:val="decimal"/>
+      <w:lvlText w:val="%6."/>
+      <w:lvlJc w:val="left"/>
+      <w:pPr>
+        <w:tabs>
+          <w:tab w:val="num" w:pos="4320"/>
+        </w:tabs>
+        <w:ind w:left="4320" w:hanging="360"/>
+      </w:pPr>
+    </w:lvl>
+    <w:lvl w:ilvl="6" w:tentative="1">
+      <w:start w:val="1"/>
+      <w:numFmt w:val="decimal"/>
+      <w:lvlText w:val="%7."/>
+      <w:lvlJc w:val="left"/>
+      <w:pPr>
+        <w:tabs>
+          <w:tab w:val="num" w:pos="5040"/>
+        </w:tabs>
+        <w:ind w:left="5040" w:hanging="360"/>
+      </w:pPr>
+    </w:lvl>
+    <w:lvl w:ilvl="7" w:tentative="1">
+      <w:start w:val="1"/>
+      <w:numFmt w:val="decimal"/>
+      <w:lvlText w:val="%8."/>
+      <w:lvlJc w:val="left"/>
+      <w:pPr>
+        <w:tabs>
+          <w:tab w:val="num" w:pos="5760"/>
+        </w:tabs>
+        <w:ind w:left="5760" w:hanging="360"/>
+      </w:pPr>
+    </w:lvl>
+    <w:lvl w:ilvl="8" w:tentative="1">
+      <w:start w:val="1"/>
+      <w:numFmt w:val="decimal"/>
+      <w:lvlText w:val="%9."/>
+      <w:lvlJc w:val="left"/>
+      <w:pPr>
+        <w:tabs>
+          <w:tab w:val="num" w:pos="6480"/>
+        </w:tabs>
+        <w:ind w:left="6480" w:hanging="360"/>
+      </w:pPr>
+    </w:lvl>
+  </w:abstractNum>
+  <w:abstractNum w:abstractNumId="6" w15:restartNumberingAfterBreak="0">
     <w:nsid w:val="13416724"/>
     <w:multiLevelType w:val="hybridMultilevel"/>
     <w:tmpl w:val="52062CDC"/>
@@ -1393,7 +2558,156 @@
       </w:rPr>
     </w:lvl>
   </w:abstractNum>
-  <w:abstractNum w:abstractNumId="4" w15:restartNumberingAfterBreak="0">
+  <w:abstractNum w:abstractNumId="7" w15:restartNumberingAfterBreak="0">
+    <w:nsid w:val="14E11FC5"/>
+    <w:multiLevelType w:val="multilevel"/>
+    <w:tmpl w:val="18A00C2E"/>
+    <w:lvl w:ilvl="0">
+      <w:start w:val="1"/>
+      <w:numFmt w:val="bullet"/>
+      <w:lvlText w:val=""/>
+      <w:lvlJc w:val="left"/>
+      <w:pPr>
+        <w:tabs>
+          <w:tab w:val="num" w:pos="720"/>
+        </w:tabs>
+        <w:ind w:left="720" w:hanging="360"/>
+      </w:pPr>
+      <w:rPr>
+        <w:rFonts w:ascii="Symbol" w:hAnsi="Symbol" w:hint="default"/>
+        <w:sz w:val="20"/>
+      </w:rPr>
+    </w:lvl>
+    <w:lvl w:ilvl="1" w:tentative="1">
+      <w:start w:val="1"/>
+      <w:numFmt w:val="bullet"/>
+      <w:lvlText w:val=""/>
+      <w:lvlJc w:val="left"/>
+      <w:pPr>
+        <w:tabs>
+          <w:tab w:val="num" w:pos="1440"/>
+        </w:tabs>
+        <w:ind w:left="1440" w:hanging="360"/>
+      </w:pPr>
+      <w:rPr>
+        <w:rFonts w:ascii="Symbol" w:hAnsi="Symbol" w:hint="default"/>
+        <w:sz w:val="20"/>
+      </w:rPr>
+    </w:lvl>
+    <w:lvl w:ilvl="2" w:tentative="1">
+      <w:start w:val="1"/>
+      <w:numFmt w:val="bullet"/>
+      <w:lvlText w:val=""/>
+      <w:lvlJc w:val="left"/>
+      <w:pPr>
+        <w:tabs>
+          <w:tab w:val="num" w:pos="2160"/>
+        </w:tabs>
+        <w:ind w:left="2160" w:hanging="360"/>
+      </w:pPr>
+      <w:rPr>
+        <w:rFonts w:ascii="Symbol" w:hAnsi="Symbol" w:hint="default"/>
+        <w:sz w:val="20"/>
+      </w:rPr>
+    </w:lvl>
+    <w:lvl w:ilvl="3" w:tentative="1">
+      <w:start w:val="1"/>
+      <w:numFmt w:val="bullet"/>
+      <w:lvlText w:val=""/>
+      <w:lvlJc w:val="left"/>
+      <w:pPr>
+        <w:tabs>
+          <w:tab w:val="num" w:pos="2880"/>
+        </w:tabs>
+        <w:ind w:left="2880" w:hanging="360"/>
+      </w:pPr>
+      <w:rPr>
+        <w:rFonts w:ascii="Symbol" w:hAnsi="Symbol" w:hint="default"/>
+        <w:sz w:val="20"/>
+      </w:rPr>
+    </w:lvl>
+    <w:lvl w:ilvl="4" w:tentative="1">
+      <w:start w:val="1"/>
+      <w:numFmt w:val="bullet"/>
+      <w:lvlText w:val=""/>
+      <w:lvlJc w:val="left"/>
+      <w:pPr>
+        <w:tabs>
+          <w:tab w:val="num" w:pos="3600"/>
+        </w:tabs>
+        <w:ind w:left="3600" w:hanging="360"/>
+      </w:pPr>
+      <w:rPr>
+        <w:rFonts w:ascii="Symbol" w:hAnsi="Symbol" w:hint="default"/>
+        <w:sz w:val="20"/>
+      </w:rPr>
+    </w:lvl>
+    <w:lvl w:ilvl="5" w:tentative="1">
+      <w:start w:val="1"/>
+      <w:numFmt w:val="bullet"/>
+      <w:lvlText w:val=""/>
+      <w:lvlJc w:val="left"/>
+      <w:pPr>
+        <w:tabs>
+          <w:tab w:val="num" w:pos="4320"/>
+        </w:tabs>
+        <w:ind w:left="4320" w:hanging="360"/>
+      </w:pPr>
+      <w:rPr>
+        <w:rFonts w:ascii="Symbol" w:hAnsi="Symbol" w:hint="default"/>
+        <w:sz w:val="20"/>
+      </w:rPr>
+    </w:lvl>
+    <w:lvl w:ilvl="6" w:tentative="1">
+      <w:start w:val="1"/>
+      <w:numFmt w:val="bullet"/>
+      <w:lvlText w:val=""/>
+      <w:lvlJc w:val="left"/>
+      <w:pPr>
+        <w:tabs>
+          <w:tab w:val="num" w:pos="5040"/>
+        </w:tabs>
+        <w:ind w:left="5040" w:hanging="360"/>
+      </w:pPr>
+      <w:rPr>
+        <w:rFonts w:ascii="Symbol" w:hAnsi="Symbol" w:hint="default"/>
+        <w:sz w:val="20"/>
+      </w:rPr>
+    </w:lvl>
+    <w:lvl w:ilvl="7" w:tentative="1">
+      <w:start w:val="1"/>
+      <w:numFmt w:val="bullet"/>
+      <w:lvlText w:val=""/>
+      <w:lvlJc w:val="left"/>
+      <w:pPr>
+        <w:tabs>
+          <w:tab w:val="num" w:pos="5760"/>
+        </w:tabs>
+        <w:ind w:left="5760" w:hanging="360"/>
+      </w:pPr>
+      <w:rPr>
+        <w:rFonts w:ascii="Symbol" w:hAnsi="Symbol" w:hint="default"/>
+        <w:sz w:val="20"/>
+      </w:rPr>
+    </w:lvl>
+    <w:lvl w:ilvl="8" w:tentative="1">
+      <w:start w:val="1"/>
+      <w:numFmt w:val="bullet"/>
+      <w:lvlText w:val=""/>
+      <w:lvlJc w:val="left"/>
+      <w:pPr>
+        <w:tabs>
+          <w:tab w:val="num" w:pos="6480"/>
+        </w:tabs>
+        <w:ind w:left="6480" w:hanging="360"/>
+      </w:pPr>
+      <w:rPr>
+        <w:rFonts w:ascii="Symbol" w:hAnsi="Symbol" w:hint="default"/>
+        <w:sz w:val="20"/>
+      </w:rPr>
+    </w:lvl>
+  </w:abstractNum>
+  <w:abstractNum w:abstractNumId="8" w15:restartNumberingAfterBreak="0">
     <w:nsid w:val="1A43266E"/>
     <w:multiLevelType w:val="hybridMultilevel"/>
     <w:tmpl w:val="132CBF78"/>
@@ -1506,7 +2820,7 @@
       </w:rPr>
     </w:lvl>
   </w:abstractNum>
-  <w:abstractNum w:abstractNumId="5" w15:restartNumberingAfterBreak="0">
+  <w:abstractNum w:abstractNumId="9" w15:restartNumberingAfterBreak="0">
     <w:nsid w:val="22DA435F"/>
     <w:multiLevelType w:val="hybridMultilevel"/>
     <w:tmpl w:val="AA782B2A"/>
@@ -1619,7 +2933,7 @@
       </w:rPr>
     </w:lvl>
   </w:abstractNum>
-  <w:abstractNum w:abstractNumId="6" w15:restartNumberingAfterBreak="0">
+  <w:abstractNum w:abstractNumId="10" w15:restartNumberingAfterBreak="0">
     <w:nsid w:val="2624652F"/>
     <w:multiLevelType w:val="hybridMultilevel"/>
     <w:tmpl w:val="373EA840"/>
@@ -1732,7 +3046,539 @@
       </w:rPr>
     </w:lvl>
   </w:abstractNum>
-  <w:abstractNum w:abstractNumId="7" w15:restartNumberingAfterBreak="0">
+  <w:abstractNum w:abstractNumId="11" w15:restartNumberingAfterBreak="0">
+    <w:nsid w:val="3A4C224B"/>
+    <w:multiLevelType w:val="multilevel"/>
+    <w:tmpl w:val="9B4C5D5E"/>
+    <w:lvl w:ilvl="0">
+      <w:start w:val="1"/>
+      <w:numFmt w:val="bullet"/>
+      <w:lvlText w:val=""/>
+      <w:lvlJc w:val="left"/>
+      <w:pPr>
+        <w:tabs>
+          <w:tab w:val="num" w:pos="720"/>
+        </w:tabs>
+        <w:ind w:left="720" w:hanging="360"/>
+      </w:pPr>
+      <w:rPr>
+        <w:rFonts w:ascii="Symbol" w:hAnsi="Symbol" w:hint="default"/>
+        <w:sz w:val="20"/>
+      </w:rPr>
+    </w:lvl>
+    <w:lvl w:ilvl="1" w:tentative="1">
+      <w:start w:val="1"/>
+      <w:numFmt w:val="bullet"/>
+      <w:lvlText w:val=""/>
+      <w:lvlJc w:val="left"/>
+      <w:pPr>
+        <w:tabs>
+          <w:tab w:val="num" w:pos="1440"/>
+        </w:tabs>
+        <w:ind w:left="1440" w:hanging="360"/>
+      </w:pPr>
+      <w:rPr>
+        <w:rFonts w:ascii="Symbol" w:hAnsi="Symbol" w:hint="default"/>
+        <w:sz w:val="20"/>
+      </w:rPr>
+    </w:lvl>
+    <w:lvl w:ilvl="2" w:tentative="1">
+      <w:start w:val="1"/>
+      <w:numFmt w:val="bullet"/>
+      <w:lvlText w:val=""/>
+      <w:lvlJc w:val="left"/>
+      <w:pPr>
+        <w:tabs>
+          <w:tab w:val="num" w:pos="2160"/>
+        </w:tabs>
+        <w:ind w:left="2160" w:hanging="360"/>
+      </w:pPr>
+      <w:rPr>
+        <w:rFonts w:ascii="Symbol" w:hAnsi="Symbol" w:hint="default"/>
+        <w:sz w:val="20"/>
+      </w:rPr>
+    </w:lvl>
+    <w:lvl w:ilvl="3" w:tentative="1">
+      <w:start w:val="1"/>
+      <w:numFmt w:val="bullet"/>
+      <w:lvlText w:val=""/>
+      <w:lvlJc w:val="left"/>
+      <w:pPr>
+        <w:tabs>
+          <w:tab w:val="num" w:pos="2880"/>
+        </w:tabs>
+        <w:ind w:left="2880" w:hanging="360"/>
+      </w:pPr>
+      <w:rPr>
+        <w:rFonts w:ascii="Symbol" w:hAnsi="Symbol" w:hint="default"/>
+        <w:sz w:val="20"/>
+      </w:rPr>
+    </w:lvl>
+    <w:lvl w:ilvl="4" w:tentative="1">
+      <w:start w:val="1"/>
+      <w:numFmt w:val="bullet"/>
+      <w:lvlText w:val=""/>
+      <w:lvlJc w:val="left"/>
+      <w:pPr>
+        <w:tabs>
+          <w:tab w:val="num" w:pos="3600"/>
+        </w:tabs>
+        <w:ind w:left="3600" w:hanging="360"/>
+      </w:pPr>
+      <w:rPr>
+        <w:rFonts w:ascii="Symbol" w:hAnsi="Symbol" w:hint="default"/>
+        <w:sz w:val="20"/>
+      </w:rPr>
+    </w:lvl>
+    <w:lvl w:ilvl="5" w:tentative="1">
+      <w:start w:val="1"/>
+      <w:numFmt w:val="bullet"/>
+      <w:lvlText w:val=""/>
+      <w:lvlJc w:val="left"/>
+      <w:pPr>
+        <w:tabs>
+          <w:tab w:val="num" w:pos="4320"/>
+        </w:tabs>
+        <w:ind w:left="4320" w:hanging="360"/>
+      </w:pPr>
+      <w:rPr>
+        <w:rFonts w:ascii="Symbol" w:hAnsi="Symbol" w:hint="default"/>
+        <w:sz w:val="20"/>
+      </w:rPr>
+    </w:lvl>
+    <w:lvl w:ilvl="6" w:tentative="1">
+      <w:start w:val="1"/>
+      <w:numFmt w:val="bullet"/>
+      <w:lvlText w:val=""/>
+      <w:lvlJc w:val="left"/>
+      <w:pPr>
+        <w:tabs>
+          <w:tab w:val="num" w:pos="5040"/>
+        </w:tabs>
+        <w:ind w:left="5040" w:hanging="360"/>
+      </w:pPr>
+      <w:rPr>
+        <w:rFonts w:ascii="Symbol" w:hAnsi="Symbol" w:hint="default"/>
+        <w:sz w:val="20"/>
+      </w:rPr>
+    </w:lvl>
+    <w:lvl w:ilvl="7" w:tentative="1">
+      <w:start w:val="1"/>
+      <w:numFmt w:val="bullet"/>
+      <w:lvlText w:val=""/>
+      <w:lvlJc w:val="left"/>
+      <w:pPr>
+        <w:tabs>
+          <w:tab w:val="num" w:pos="5760"/>
+        </w:tabs>
+        <w:ind w:left="5760" w:hanging="360"/>
+      </w:pPr>
+      <w:rPr>
+        <w:rFonts w:ascii="Symbol" w:hAnsi="Symbol" w:hint="default"/>
+        <w:sz w:val="20"/>
+      </w:rPr>
+    </w:lvl>
+    <w:lvl w:ilvl="8" w:tentative="1">
+      <w:start w:val="1"/>
+      <w:numFmt w:val="bullet"/>
+      <w:lvlText w:val=""/>
+      <w:lvlJc w:val="left"/>
+      <w:pPr>
+        <w:tabs>
+          <w:tab w:val="num" w:pos="6480"/>
+        </w:tabs>
+        <w:ind w:left="6480" w:hanging="360"/>
+      </w:pPr>
+      <w:rPr>
+        <w:rFonts w:ascii="Symbol" w:hAnsi="Symbol" w:hint="default"/>
+        <w:sz w:val="20"/>
+      </w:rPr>
+    </w:lvl>
+  </w:abstractNum>
+  <w:abstractNum w:abstractNumId="12" w15:restartNumberingAfterBreak="0">
+    <w:nsid w:val="3DCE5052"/>
+    <w:multiLevelType w:val="multilevel"/>
+    <w:tmpl w:val="23863C16"/>
+    <w:lvl w:ilvl="0">
+      <w:start w:val="1"/>
+      <w:numFmt w:val="decimal"/>
+      <w:lvlText w:val="%1."/>
+      <w:lvlJc w:val="left"/>
+      <w:pPr>
+        <w:tabs>
+          <w:tab w:val="num" w:pos="720"/>
+        </w:tabs>
+        <w:ind w:left="720" w:hanging="360"/>
+      </w:pPr>
+    </w:lvl>
+    <w:lvl w:ilvl="1">
+      <w:start w:val="1"/>
+      <w:numFmt w:val="bullet"/>
+      <w:lvlText w:val=""/>
+      <w:lvlJc w:val="left"/>
+      <w:pPr>
+        <w:tabs>
+          <w:tab w:val="num" w:pos="1440"/>
+        </w:tabs>
+        <w:ind w:left="1440" w:hanging="360"/>
+      </w:pPr>
+      <w:rPr>
+        <w:rFonts w:ascii="Symbol" w:hAnsi="Symbol" w:hint="default"/>
+        <w:sz w:val="20"/>
+      </w:rPr>
+    </w:lvl>
+    <w:lvl w:ilvl="2" w:tentative="1">
+      <w:start w:val="1"/>
+      <w:numFmt w:val="decimal"/>
+      <w:lvlText w:val="%3."/>
+      <w:lvlJc w:val="left"/>
+      <w:pPr>
+        <w:tabs>
+          <w:tab w:val="num" w:pos="2160"/>
+        </w:tabs>
+        <w:ind w:left="2160" w:hanging="360"/>
+      </w:pPr>
+    </w:lvl>
+    <w:lvl w:ilvl="3" w:tentative="1">
+      <w:start w:val="1"/>
+      <w:numFmt w:val="decimal"/>
+      <w:lvlText w:val="%4."/>
+      <w:lvlJc w:val="left"/>
+      <w:pPr>
+        <w:tabs>
+          <w:tab w:val="num" w:pos="2880"/>
+        </w:tabs>
+        <w:ind w:left="2880" w:hanging="360"/>
+      </w:pPr>
+    </w:lvl>
+    <w:lvl w:ilvl="4" w:tentative="1">
+      <w:start w:val="1"/>
+      <w:numFmt w:val="decimal"/>
+      <w:lvlText w:val="%5."/>
+      <w:lvlJc w:val="left"/>
+      <w:pPr>
+        <w:tabs>
+          <w:tab w:val="num" w:pos="3600"/>
+        </w:tabs>
+        <w:ind w:left="3600" w:hanging="360"/>
+      </w:pPr>
+    </w:lvl>
+    <w:lvl w:ilvl="5" w:tentative="1">
+      <w:start w:val="1"/>
+      <w:numFmt w:val="decimal"/>
+      <w:lvlText w:val="%6."/>
+      <w:lvlJc w:val="left"/>
+      <w:pPr>
+        <w:tabs>
+          <w:tab w:val="num" w:pos="4320"/>
+        </w:tabs>
+        <w:ind w:left="4320" w:hanging="360"/>
+      </w:pPr>
+    </w:lvl>
+    <w:lvl w:ilvl="6" w:tentative="1">
+      <w:start w:val="1"/>
+      <w:numFmt w:val="decimal"/>
+      <w:lvlText w:val="%7."/>
+      <w:lvlJc w:val="left"/>
+      <w:pPr>
+        <w:tabs>
+          <w:tab w:val="num" w:pos="5040"/>
+        </w:tabs>
+        <w:ind w:left="5040" w:hanging="360"/>
+      </w:pPr>
+    </w:lvl>
+    <w:lvl w:ilvl="7" w:tentative="1">
+      <w:start w:val="1"/>
+      <w:numFmt w:val="decimal"/>
+      <w:lvlText w:val="%8."/>
+      <w:lvlJc w:val="left"/>
+      <w:pPr>
+        <w:tabs>
+          <w:tab w:val="num" w:pos="5760"/>
+        </w:tabs>
+        <w:ind w:left="5760" w:hanging="360"/>
+      </w:pPr>
+    </w:lvl>
+    <w:lvl w:ilvl="8" w:tentative="1">
+      <w:start w:val="1"/>
+      <w:numFmt w:val="decimal"/>
+      <w:lvlText w:val="%9."/>
+      <w:lvlJc w:val="left"/>
+      <w:pPr>
+        <w:tabs>
+          <w:tab w:val="num" w:pos="6480"/>
+        </w:tabs>
+        <w:ind w:left="6480" w:hanging="360"/>
+      </w:pPr>
+    </w:lvl>
+  </w:abstractNum>
+  <w:abstractNum w:abstractNumId="13" w15:restartNumberingAfterBreak="0">
+    <w:nsid w:val="4E137126"/>
+    <w:multiLevelType w:val="multilevel"/>
+    <w:tmpl w:val="17BA8B98"/>
+    <w:lvl w:ilvl="0">
+      <w:start w:val="1"/>
+      <w:numFmt w:val="bullet"/>
+      <w:lvlText w:val=""/>
+      <w:lvlJc w:val="left"/>
+      <w:pPr>
+        <w:tabs>
+          <w:tab w:val="num" w:pos="720"/>
+        </w:tabs>
+        <w:ind w:left="720" w:hanging="360"/>
+      </w:pPr>
+      <w:rPr>
+        <w:rFonts w:ascii="Symbol" w:hAnsi="Symbol" w:hint="default"/>
+        <w:sz w:val="20"/>
+      </w:rPr>
+    </w:lvl>
+    <w:lvl w:ilvl="1" w:tentative="1">
+      <w:start w:val="1"/>
+      <w:numFmt w:val="bullet"/>
+      <w:lvlText w:val=""/>
+      <w:lvlJc w:val="left"/>
+      <w:pPr>
+        <w:tabs>
+          <w:tab w:val="num" w:pos="1440"/>
+        </w:tabs>
+        <w:ind w:left="1440" w:hanging="360"/>
+      </w:pPr>
+      <w:rPr>
+        <w:rFonts w:ascii="Symbol" w:hAnsi="Symbol" w:hint="default"/>
+        <w:sz w:val="20"/>
+      </w:rPr>
+    </w:lvl>
+    <w:lvl w:ilvl="2" w:tentative="1">
+      <w:start w:val="1"/>
+      <w:numFmt w:val="bullet"/>
+      <w:lvlText w:val=""/>
+      <w:lvlJc w:val="left"/>
+      <w:pPr>
+        <w:tabs>
+          <w:tab w:val="num" w:pos="2160"/>
+        </w:tabs>
+        <w:ind w:left="2160" w:hanging="360"/>
+      </w:pPr>
+      <w:rPr>
+        <w:rFonts w:ascii="Symbol" w:hAnsi="Symbol" w:hint="default"/>
+        <w:sz w:val="20"/>
+      </w:rPr>
+    </w:lvl>
+    <w:lvl w:ilvl="3" w:tentative="1">
+      <w:start w:val="1"/>
+      <w:numFmt w:val="bullet"/>
+      <w:lvlText w:val=""/>
+      <w:lvlJc w:val="left"/>
+      <w:pPr>
+        <w:tabs>
+          <w:tab w:val="num" w:pos="2880"/>
+        </w:tabs>
+        <w:ind w:left="2880" w:hanging="360"/>
+      </w:pPr>
+      <w:rPr>
+        <w:rFonts w:ascii="Symbol" w:hAnsi="Symbol" w:hint="default"/>
+        <w:sz w:val="20"/>
+      </w:rPr>
+    </w:lvl>
+    <w:lvl w:ilvl="4" w:tentative="1">
+      <w:start w:val="1"/>
+      <w:numFmt w:val="bullet"/>
+      <w:lvlText w:val=""/>
+      <w:lvlJc w:val="left"/>
+      <w:pPr>
+        <w:tabs>
+          <w:tab w:val="num" w:pos="3600"/>
+        </w:tabs>
+        <w:ind w:left="3600" w:hanging="360"/>
+      </w:pPr>
+      <w:rPr>
+        <w:rFonts w:ascii="Symbol" w:hAnsi="Symbol" w:hint="default"/>
+        <w:sz w:val="20"/>
+      </w:rPr>
+    </w:lvl>
+    <w:lvl w:ilvl="5" w:tentative="1">
+      <w:start w:val="1"/>
+      <w:numFmt w:val="bullet"/>
+      <w:lvlText w:val=""/>
+      <w:lvlJc w:val="left"/>
+      <w:pPr>
+        <w:tabs>
+          <w:tab w:val="num" w:pos="4320"/>
+        </w:tabs>
+        <w:ind w:left="4320" w:hanging="360"/>
+      </w:pPr>
+      <w:rPr>
+        <w:rFonts w:ascii="Symbol" w:hAnsi="Symbol" w:hint="default"/>
+        <w:sz w:val="20"/>
+      </w:rPr>
+    </w:lvl>
+    <w:lvl w:ilvl="6" w:tentative="1">
+      <w:start w:val="1"/>
+      <w:numFmt w:val="bullet"/>
+      <w:lvlText w:val=""/>
+      <w:lvlJc w:val="left"/>
+      <w:pPr>
+        <w:tabs>
+          <w:tab w:val="num" w:pos="5040"/>
+        </w:tabs>
+        <w:ind w:left="5040" w:hanging="360"/>
+      </w:pPr>
+      <w:rPr>
+        <w:rFonts w:ascii="Symbol" w:hAnsi="Symbol" w:hint="default"/>
+        <w:sz w:val="20"/>
+      </w:rPr>
+    </w:lvl>
+    <w:lvl w:ilvl="7" w:tentative="1">
+      <w:start w:val="1"/>
+      <w:numFmt w:val="bullet"/>
+      <w:lvlText w:val=""/>
+      <w:lvlJc w:val="left"/>
+      <w:pPr>
+        <w:tabs>
+          <w:tab w:val="num" w:pos="5760"/>
+        </w:tabs>
+        <w:ind w:left="5760" w:hanging="360"/>
+      </w:pPr>
+      <w:rPr>
+        <w:rFonts w:ascii="Symbol" w:hAnsi="Symbol" w:hint="default"/>
+        <w:sz w:val="20"/>
+      </w:rPr>
+    </w:lvl>
+    <w:lvl w:ilvl="8" w:tentative="1">
+      <w:start w:val="1"/>
+      <w:numFmt w:val="bullet"/>
+      <w:lvlText w:val=""/>
+      <w:lvlJc w:val="left"/>
+      <w:pPr>
+        <w:tabs>
+          <w:tab w:val="num" w:pos="6480"/>
+        </w:tabs>
+        <w:ind w:left="6480" w:hanging="360"/>
+      </w:pPr>
+      <w:rPr>
+        <w:rFonts w:ascii="Symbol" w:hAnsi="Symbol" w:hint="default"/>
+        <w:sz w:val="20"/>
+      </w:rPr>
+    </w:lvl>
+  </w:abstractNum>
+  <w:abstractNum w:abstractNumId="14" w15:restartNumberingAfterBreak="0">
+    <w:nsid w:val="50EE7A54"/>
+    <w:multiLevelType w:val="multilevel"/>
+    <w:tmpl w:val="76587280"/>
+    <w:lvl w:ilvl="0">
+      <w:start w:val="1"/>
+      <w:numFmt w:val="decimal"/>
+      <w:lvlText w:val="%1."/>
+      <w:lvlJc w:val="left"/>
+      <w:pPr>
+        <w:tabs>
+          <w:tab w:val="num" w:pos="720"/>
+        </w:tabs>
+        <w:ind w:left="720" w:hanging="360"/>
+      </w:pPr>
+    </w:lvl>
+    <w:lvl w:ilvl="1">
+      <w:start w:val="1"/>
+      <w:numFmt w:val="bullet"/>
+      <w:lvlText w:val=""/>
+      <w:lvlJc w:val="left"/>
+      <w:pPr>
+        <w:tabs>
+          <w:tab w:val="num" w:pos="1440"/>
+        </w:tabs>
+        <w:ind w:left="1440" w:hanging="360"/>
+      </w:pPr>
+      <w:rPr>
+        <w:rFonts w:ascii="Symbol" w:hAnsi="Symbol" w:hint="default"/>
+        <w:sz w:val="20"/>
+      </w:rPr>
+    </w:lvl>
+    <w:lvl w:ilvl="2" w:tentative="1">
+      <w:start w:val="1"/>
+      <w:numFmt w:val="decimal"/>
+      <w:lvlText w:val="%3."/>
+      <w:lvlJc w:val="left"/>
+      <w:pPr>
+        <w:tabs>
+          <w:tab w:val="num" w:pos="2160"/>
+        </w:tabs>
+        <w:ind w:left="2160" w:hanging="360"/>
+      </w:pPr>
+    </w:lvl>
+    <w:lvl w:ilvl="3" w:tentative="1">
+      <w:start w:val="1"/>
+      <w:numFmt w:val="decimal"/>
+      <w:lvlText w:val="%4."/>
+      <w:lvlJc w:val="left"/>
+      <w:pPr>
+        <w:tabs>
+          <w:tab w:val="num" w:pos="2880"/>
+        </w:tabs>
+        <w:ind w:left="2880" w:hanging="360"/>
+      </w:pPr>
+    </w:lvl>
+    <w:lvl w:ilvl="4" w:tentative="1">
+      <w:start w:val="1"/>
+      <w:numFmt w:val="decimal"/>
+      <w:lvlText w:val="%5."/>
+      <w:lvlJc w:val="left"/>
+      <w:pPr>
+        <w:tabs>
+          <w:tab w:val="num" w:pos="3600"/>
+        </w:tabs>
+        <w:ind w:left="3600" w:hanging="360"/>
+      </w:pPr>
+    </w:lvl>
+    <w:lvl w:ilvl="5" w:tentative="1">
+      <w:start w:val="1"/>
+      <w:numFmt w:val="decimal"/>
+      <w:lvlText w:val="%6."/>
+      <w:lvlJc w:val="left"/>
+      <w:pPr>
+        <w:tabs>
+          <w:tab w:val="num" w:pos="4320"/>
+        </w:tabs>
+        <w:ind w:left="4320" w:hanging="360"/>
+      </w:pPr>
+    </w:lvl>
+    <w:lvl w:ilvl="6" w:tentative="1">
+      <w:start w:val="1"/>
+      <w:numFmt w:val="decimal"/>
+      <w:lvlText w:val="%7."/>
+      <w:lvlJc w:val="left"/>
+      <w:pPr>
+        <w:tabs>
+          <w:tab w:val="num" w:pos="5040"/>
+        </w:tabs>
+        <w:ind w:left="5040" w:hanging="360"/>
+      </w:pPr>
+    </w:lvl>
+    <w:lvl w:ilvl="7" w:tentative="1">
+      <w:start w:val="1"/>
+      <w:numFmt w:val="decimal"/>
+      <w:lvlText w:val="%8."/>
+      <w:lvlJc w:val="left"/>
+      <w:pPr>
+        <w:tabs>
+          <w:tab w:val="num" w:pos="5760"/>
+        </w:tabs>
+        <w:ind w:left="5760" w:hanging="360"/>
+      </w:pPr>
+    </w:lvl>
+    <w:lvl w:ilvl="8" w:tentative="1">
+      <w:start w:val="1"/>
+      <w:numFmt w:val="decimal"/>
+      <w:lvlText w:val="%9."/>
+      <w:lvlJc w:val="left"/>
+      <w:pPr>
+        <w:tabs>
+          <w:tab w:val="num" w:pos="6480"/>
+        </w:tabs>
+        <w:ind w:left="6480" w:hanging="360"/>
+      </w:pPr>
+    </w:lvl>
+  </w:abstractNum>
+  <w:abstractNum w:abstractNumId="15" w15:restartNumberingAfterBreak="0">
     <w:nsid w:val="60197BF5"/>
     <w:multiLevelType w:val="hybridMultilevel"/>
     <w:tmpl w:val="6A104FF4"/>
@@ -1845,7 +3691,273 @@
       </w:rPr>
     </w:lvl>
   </w:abstractNum>
-  <w:abstractNum w:abstractNumId="8" w15:restartNumberingAfterBreak="0">
+  <w:abstractNum w:abstractNumId="16" w15:restartNumberingAfterBreak="0">
+    <w:nsid w:val="667E4F62"/>
+    <w:multiLevelType w:val="multilevel"/>
+    <w:tmpl w:val="47061E30"/>
+    <w:lvl w:ilvl="0">
+      <w:start w:val="1"/>
+      <w:numFmt w:val="decimal"/>
+      <w:lvlText w:val="%1."/>
+      <w:lvlJc w:val="left"/>
+      <w:pPr>
+        <w:tabs>
+          <w:tab w:val="num" w:pos="720"/>
+        </w:tabs>
+        <w:ind w:left="720" w:hanging="360"/>
+      </w:pPr>
+    </w:lvl>
+    <w:lvl w:ilvl="1">
+      <w:start w:val="1"/>
+      <w:numFmt w:val="bullet"/>
+      <w:lvlText w:val=""/>
+      <w:lvlJc w:val="left"/>
+      <w:pPr>
+        <w:tabs>
+          <w:tab w:val="num" w:pos="1440"/>
+        </w:tabs>
+        <w:ind w:left="1440" w:hanging="360"/>
+      </w:pPr>
+      <w:rPr>
+        <w:rFonts w:ascii="Symbol" w:hAnsi="Symbol" w:hint="default"/>
+        <w:sz w:val="20"/>
+      </w:rPr>
+    </w:lvl>
+    <w:lvl w:ilvl="2" w:tentative="1">
+      <w:start w:val="1"/>
+      <w:numFmt w:val="decimal"/>
+      <w:lvlText w:val="%3."/>
+      <w:lvlJc w:val="left"/>
+      <w:pPr>
+        <w:tabs>
+          <w:tab w:val="num" w:pos="2160"/>
+        </w:tabs>
+        <w:ind w:left="2160" w:hanging="360"/>
+      </w:pPr>
+    </w:lvl>
+    <w:lvl w:ilvl="3" w:tentative="1">
+      <w:start w:val="1"/>
+      <w:numFmt w:val="decimal"/>
+      <w:lvlText w:val="%4."/>
+      <w:lvlJc w:val="left"/>
+      <w:pPr>
+        <w:tabs>
+          <w:tab w:val="num" w:pos="2880"/>
+        </w:tabs>
+        <w:ind w:left="2880" w:hanging="360"/>
+      </w:pPr>
+    </w:lvl>
+    <w:lvl w:ilvl="4" w:tentative="1">
+      <w:start w:val="1"/>
+      <w:numFmt w:val="decimal"/>
+      <w:lvlText w:val="%5."/>
+      <w:lvlJc w:val="left"/>
+      <w:pPr>
+        <w:tabs>
+          <w:tab w:val="num" w:pos="3600"/>
+        </w:tabs>
+        <w:ind w:left="3600" w:hanging="360"/>
+      </w:pPr>
+    </w:lvl>
+    <w:lvl w:ilvl="5" w:tentative="1">
+      <w:start w:val="1"/>
+      <w:numFmt w:val="decimal"/>
+      <w:lvlText w:val="%6."/>
+      <w:lvlJc w:val="left"/>
+      <w:pPr>
+        <w:tabs>
+          <w:tab w:val="num" w:pos="4320"/>
+        </w:tabs>
+        <w:ind w:left="4320" w:hanging="360"/>
+      </w:pPr>
+    </w:lvl>
+    <w:lvl w:ilvl="6" w:tentative="1">
+      <w:start w:val="1"/>
+      <w:numFmt w:val="decimal"/>
+      <w:lvlText w:val="%7."/>
+      <w:lvlJc w:val="left"/>
+      <w:pPr>
+        <w:tabs>
+          <w:tab w:val="num" w:pos="5040"/>
+        </w:tabs>
+        <w:ind w:left="5040" w:hanging="360"/>
+      </w:pPr>
+    </w:lvl>
+    <w:lvl w:ilvl="7" w:tentative="1">
+      <w:start w:val="1"/>
+      <w:numFmt w:val="decimal"/>
+      <w:lvlText w:val="%8."/>
+      <w:lvlJc w:val="left"/>
+      <w:pPr>
+        <w:tabs>
+          <w:tab w:val="num" w:pos="5760"/>
+        </w:tabs>
+        <w:ind w:left="5760" w:hanging="360"/>
+      </w:pPr>
+    </w:lvl>
+    <w:lvl w:ilvl="8" w:tentative="1">
+      <w:start w:val="1"/>
+      <w:numFmt w:val="decimal"/>
+      <w:lvlText w:val="%9."/>
+      <w:lvlJc w:val="left"/>
+      <w:pPr>
+        <w:tabs>
+          <w:tab w:val="num" w:pos="6480"/>
+        </w:tabs>
+        <w:ind w:left="6480" w:hanging="360"/>
+      </w:pPr>
+    </w:lvl>
+  </w:abstractNum>
+  <w:abstractNum w:abstractNumId="17" w15:restartNumberingAfterBreak="0">
+    <w:nsid w:val="6DA350F0"/>
+    <w:multiLevelType w:val="multilevel"/>
+    <w:tmpl w:val="A6F6DC44"/>
+    <w:lvl w:ilvl="0">
+      <w:start w:val="1"/>
+      <w:numFmt w:val="bullet"/>
+      <w:lvlText w:val=""/>
+      <w:lvlJc w:val="left"/>
+      <w:pPr>
+        <w:tabs>
+          <w:tab w:val="num" w:pos="720"/>
+        </w:tabs>
+        <w:ind w:left="720" w:hanging="360"/>
+      </w:pPr>
+      <w:rPr>
+        <w:rFonts w:ascii="Symbol" w:hAnsi="Symbol" w:hint="default"/>
+        <w:sz w:val="20"/>
+      </w:rPr>
+    </w:lvl>
+    <w:lvl w:ilvl="1" w:tentative="1">
+      <w:start w:val="1"/>
+      <w:numFmt w:val="bullet"/>
+      <w:lvlText w:val=""/>
+      <w:lvlJc w:val="left"/>
+      <w:pPr>
+        <w:tabs>
+          <w:tab w:val="num" w:pos="1440"/>
+        </w:tabs>
+        <w:ind w:left="1440" w:hanging="360"/>
+      </w:pPr>
+      <w:rPr>
+        <w:rFonts w:ascii="Symbol" w:hAnsi="Symbol" w:hint="default"/>
+        <w:sz w:val="20"/>
+      </w:rPr>
+    </w:lvl>
+    <w:lvl w:ilvl="2" w:tentative="1">
+      <w:start w:val="1"/>
+      <w:numFmt w:val="bullet"/>
+      <w:lvlText w:val=""/>
+      <w:lvlJc w:val="left"/>
+      <w:pPr>
+        <w:tabs>
+          <w:tab w:val="num" w:pos="2160"/>
+        </w:tabs>
+        <w:ind w:left="2160" w:hanging="360"/>
+      </w:pPr>
+      <w:rPr>
+        <w:rFonts w:ascii="Symbol" w:hAnsi="Symbol" w:hint="default"/>
+        <w:sz w:val="20"/>
+      </w:rPr>
+    </w:lvl>
+    <w:lvl w:ilvl="3" w:tentative="1">
+      <w:start w:val="1"/>
+      <w:numFmt w:val="bullet"/>
+      <w:lvlText w:val=""/>
+      <w:lvlJc w:val="left"/>
+      <w:pPr>
+        <w:tabs>
+          <w:tab w:val="num" w:pos="2880"/>
+        </w:tabs>
+        <w:ind w:left="2880" w:hanging="360"/>
+      </w:pPr>
+      <w:rPr>
+        <w:rFonts w:ascii="Symbol" w:hAnsi="Symbol" w:hint="default"/>
+        <w:sz w:val="20"/>
+      </w:rPr>
+    </w:lvl>
+    <w:lvl w:ilvl="4" w:tentative="1">
+      <w:start w:val="1"/>
+      <w:numFmt w:val="bullet"/>
+      <w:lvlText w:val=""/>
+      <w:lvlJc w:val="left"/>
+      <w:pPr>
+        <w:tabs>
+          <w:tab w:val="num" w:pos="3600"/>
+        </w:tabs>
+        <w:ind w:left="3600" w:hanging="360"/>
+      </w:pPr>
+      <w:rPr>
+        <w:rFonts w:ascii="Symbol" w:hAnsi="Symbol" w:hint="default"/>
+        <w:sz w:val="20"/>
+      </w:rPr>
+    </w:lvl>
+    <w:lvl w:ilvl="5" w:tentative="1">
+      <w:start w:val="1"/>
+      <w:numFmt w:val="bullet"/>
+      <w:lvlText w:val=""/>
+      <w:lvlJc w:val="left"/>
+      <w:pPr>
+        <w:tabs>
+          <w:tab w:val="num" w:pos="4320"/>
+        </w:tabs>
+        <w:ind w:left="4320" w:hanging="360"/>
+      </w:pPr>
+      <w:rPr>
+        <w:rFonts w:ascii="Symbol" w:hAnsi="Symbol" w:hint="default"/>
+        <w:sz w:val="20"/>
+      </w:rPr>
+    </w:lvl>
+    <w:lvl w:ilvl="6" w:tentative="1">
+      <w:start w:val="1"/>
+      <w:numFmt w:val="bullet"/>
+      <w:lvlText w:val=""/>
+      <w:lvlJc w:val="left"/>
+      <w:pPr>
+        <w:tabs>
+          <w:tab w:val="num" w:pos="5040"/>
+        </w:tabs>
+        <w:ind w:left="5040" w:hanging="360"/>
+      </w:pPr>
+      <w:rPr>
+        <w:rFonts w:ascii="Symbol" w:hAnsi="Symbol" w:hint="default"/>
+        <w:sz w:val="20"/>
+      </w:rPr>
+    </w:lvl>
+    <w:lvl w:ilvl="7" w:tentative="1">
+      <w:start w:val="1"/>
+      <w:numFmt w:val="bullet"/>
+      <w:lvlText w:val=""/>
+      <w:lvlJc w:val="left"/>
+      <w:pPr>
+        <w:tabs>
+          <w:tab w:val="num" w:pos="5760"/>
+        </w:tabs>
+        <w:ind w:left="5760" w:hanging="360"/>
+      </w:pPr>
+      <w:rPr>
+        <w:rFonts w:ascii="Symbol" w:hAnsi="Symbol" w:hint="default"/>
+        <w:sz w:val="20"/>
+      </w:rPr>
+    </w:lvl>
+    <w:lvl w:ilvl="8" w:tentative="1">
+      <w:start w:val="1"/>
+      <w:numFmt w:val="bullet"/>
+      <w:lvlText w:val=""/>
+      <w:lvlJc w:val="left"/>
+      <w:pPr>
+        <w:tabs>
+          <w:tab w:val="num" w:pos="6480"/>
+        </w:tabs>
+        <w:ind w:left="6480" w:hanging="360"/>
+      </w:pPr>
+      <w:rPr>
+        <w:rFonts w:ascii="Symbol" w:hAnsi="Symbol" w:hint="default"/>
+        <w:sz w:val="20"/>
+      </w:rPr>
+    </w:lvl>
+  </w:abstractNum>
+  <w:abstractNum w:abstractNumId="18" w15:restartNumberingAfterBreak="0">
     <w:nsid w:val="6FA84A39"/>
     <w:multiLevelType w:val="hybridMultilevel"/>
     <w:tmpl w:val="72E0668C"/>
@@ -1958,7 +4070,7 @@
       </w:rPr>
     </w:lvl>
   </w:abstractNum>
-  <w:abstractNum w:abstractNumId="9" w15:restartNumberingAfterBreak="0">
+  <w:abstractNum w:abstractNumId="19" w15:restartNumberingAfterBreak="0">
     <w:nsid w:val="73D76025"/>
     <w:multiLevelType w:val="hybridMultilevel"/>
     <w:tmpl w:val="86A26BAE"/>
@@ -2072,34 +4184,64 @@
     </w:lvl>
   </w:abstractNum>
   <w:num w:numId="1" w16cid:durableId="1330211163">
-    <w:abstractNumId w:val="1"/>
+    <w:abstractNumId w:val="2"/>
   </w:num>
   <w:num w:numId="2" w16cid:durableId="1336882693">
-    <w:abstractNumId w:val="3"/>
+    <w:abstractNumId w:val="6"/>
   </w:num>
   <w:num w:numId="3" w16cid:durableId="1889798786">
-    <w:abstractNumId w:val="7"/>
+    <w:abstractNumId w:val="15"/>
   </w:num>
   <w:num w:numId="4" w16cid:durableId="851797472">
     <w:abstractNumId w:val="0"/>
   </w:num>
   <w:num w:numId="5" w16cid:durableId="1566406600">
-    <w:abstractNumId w:val="2"/>
+    <w:abstractNumId w:val="4"/>
   </w:num>
   <w:num w:numId="6" w16cid:durableId="729110659">
+    <w:abstractNumId w:val="19"/>
+  </w:num>
+  <w:num w:numId="7" w16cid:durableId="1061975385">
     <w:abstractNumId w:val="9"/>
   </w:num>
-  <w:num w:numId="7" w16cid:durableId="1061975385">
+  <w:num w:numId="8" w16cid:durableId="1118571651">
+    <w:abstractNumId w:val="10"/>
+  </w:num>
+  <w:num w:numId="9" w16cid:durableId="1771469602">
+    <w:abstractNumId w:val="8"/>
+  </w:num>
+  <w:num w:numId="10" w16cid:durableId="1926567185">
+    <w:abstractNumId w:val="18"/>
+  </w:num>
+  <w:num w:numId="11" w16cid:durableId="1145899125">
+    <w:abstractNumId w:val="3"/>
+  </w:num>
+  <w:num w:numId="12" w16cid:durableId="270743189">
     <w:abstractNumId w:val="5"/>
   </w:num>
-  <w:num w:numId="8" w16cid:durableId="1118571651">
-    <w:abstractNumId w:val="6"/>
+  <w:num w:numId="13" w16cid:durableId="1399590544">
+    <w:abstractNumId w:val="12"/>
   </w:num>
-  <w:num w:numId="9" w16cid:durableId="1771469602">
-    <w:abstractNumId w:val="4"/>
+  <w:num w:numId="14" w16cid:durableId="911741918">
+    <w:abstractNumId w:val="16"/>
   </w:num>
-  <w:num w:numId="10" w16cid:durableId="1926567185">
-    <w:abstractNumId w:val="8"/>
+  <w:num w:numId="15" w16cid:durableId="4329053">
+    <w:abstractNumId w:val="14"/>
+  </w:num>
+  <w:num w:numId="16" w16cid:durableId="866412712">
+    <w:abstractNumId w:val="11"/>
+  </w:num>
+  <w:num w:numId="17" w16cid:durableId="1406759257">
+    <w:abstractNumId w:val="13"/>
+  </w:num>
+  <w:num w:numId="18" w16cid:durableId="637221928">
+    <w:abstractNumId w:val="1"/>
+  </w:num>
+  <w:num w:numId="19" w16cid:durableId="1790850770">
+    <w:abstractNumId w:val="17"/>
+  </w:num>
+  <w:num w:numId="20" w16cid:durableId="1485656538">
+    <w:abstractNumId w:val="7"/>
   </w:num>
 </w:numbering>
 </file>

</xml_diff>

<commit_message>
ard final version (updated)
</commit_message>
<xml_diff>
--- a/Docs/ARD.docx
+++ b/Docs/ARD.docx
@@ -1,6 +1,6 @@
 
 <file path=word/document.xml><?xml version="1.0" encoding="utf-8"?>
-<w:document xmlns:wpc="http://schemas.microsoft.com/office/word/2010/wordprocessingCanvas" xmlns:cx="http://schemas.microsoft.com/office/drawing/2014/chartex" xmlns:cx1="http://schemas.microsoft.com/office/drawing/2015/9/8/chartex" xmlns:cx2="http://schemas.microsoft.com/office/drawing/2015/10/21/chartex" xmlns:cx3="http://schemas.microsoft.com/office/drawing/2016/5/9/chartex" xmlns:cx4="http://schemas.microsoft.com/office/drawing/2016/5/10/chartex" xmlns:cx5="http://schemas.microsoft.com/office/drawing/2016/5/11/chartex" xmlns:cx6="http://schemas.microsoft.com/office/drawing/2016/5/12/chartex" xmlns:cx7="http://schemas.microsoft.com/office/drawing/2016/5/13/chartex" xmlns:cx8="http://schemas.microsoft.com/office/drawing/2016/5/14/chartex" xmlns:mc="http://schemas.openxmlformats.org/markup-compatibility/2006" xmlns:aink="http://schemas.microsoft.com/office/drawing/2016/ink" xmlns:am3d="http://schemas.microsoft.com/office/drawing/2017/model3d" xmlns:o="urn:schemas-microsoft-com:office:office" xmlns:oel="http://schemas.microsoft.com/office/2019/extlst" xmlns:r="http://schemas.openxmlformats.org/officeDocument/2006/relationships" xmlns:m="http://schemas.openxmlformats.org/officeDocument/2006/math" xmlns:v="urn:schemas-microsoft-com:vml" xmlns:wp14="http://schemas.microsoft.com/office/word/2010/wordprocessingDrawing" xmlns:wp="http://schemas.openxmlformats.org/drawingml/2006/wordprocessingDrawing" xmlns:w10="urn:schemas-microsoft-com:office:word" xmlns:w="http://schemas.openxmlformats.org/wordprocessingml/2006/main" xmlns:w14="http://schemas.microsoft.com/office/word/2010/wordml" xmlns:w15="http://schemas.microsoft.com/office/word/2012/wordml" xmlns:w16cex="http://schemas.microsoft.com/office/word/2018/wordml/cex" xmlns:w16cid="http://schemas.microsoft.com/office/word/2016/wordml/cid" xmlns:w16="http://schemas.microsoft.com/office/word/2018/wordml" xmlns:w16sdtdh="http://schemas.microsoft.com/office/word/2020/wordml/sdtdatahash" xmlns:w16se="http://schemas.microsoft.com/office/word/2015/wordml/symex" xmlns:wpg="http://schemas.microsoft.com/office/word/2010/wordprocessingGroup" xmlns:wpi="http://schemas.microsoft.com/office/word/2010/wordprocessingInk" xmlns:wne="http://schemas.microsoft.com/office/word/2006/wordml" xmlns:wps="http://schemas.microsoft.com/office/word/2010/wordprocessingShape" mc:Ignorable="w14 w15 w16se w16cid w16 w16cex w16sdtdh wp14">
+<w:document xmlns:wpc="http://schemas.microsoft.com/office/word/2010/wordprocessingCanvas" xmlns:cx="http://schemas.microsoft.com/office/drawing/2014/chartex" xmlns:cx1="http://schemas.microsoft.com/office/drawing/2015/9/8/chartex" xmlns:cx2="http://schemas.microsoft.com/office/drawing/2015/10/21/chartex" xmlns:cx3="http://schemas.microsoft.com/office/drawing/2016/5/9/chartex" xmlns:cx4="http://schemas.microsoft.com/office/drawing/2016/5/10/chartex" xmlns:cx5="http://schemas.microsoft.com/office/drawing/2016/5/11/chartex" xmlns:cx6="http://schemas.microsoft.com/office/drawing/2016/5/12/chartex" xmlns:cx7="http://schemas.microsoft.com/office/drawing/2016/5/13/chartex" xmlns:cx8="http://schemas.microsoft.com/office/drawing/2016/5/14/chartex" xmlns:mc="http://schemas.openxmlformats.org/markup-compatibility/2006" xmlns:aink="http://schemas.microsoft.com/office/drawing/2016/ink" xmlns:am3d="http://schemas.microsoft.com/office/drawing/2017/model3d" xmlns:o="urn:schemas-microsoft-com:office:office" xmlns:oel="http://schemas.microsoft.com/office/2019/extlst" xmlns:r="http://schemas.openxmlformats.org/officeDocument/2006/relationships" xmlns:m="http://schemas.openxmlformats.org/officeDocument/2006/math" xmlns:v="urn:schemas-microsoft-com:vml" xmlns:wp14="http://schemas.microsoft.com/office/word/2010/wordprocessingDrawing" xmlns:wp="http://schemas.openxmlformats.org/drawingml/2006/wordprocessingDrawing" xmlns:w10="urn:schemas-microsoft-com:office:word" xmlns:w="http://schemas.openxmlformats.org/wordprocessingml/2006/main" xmlns:w14="http://schemas.microsoft.com/office/word/2010/wordml" xmlns:w15="http://schemas.microsoft.com/office/word/2012/wordml" xmlns:w16cex="http://schemas.microsoft.com/office/word/2018/wordml/cex" xmlns:w16cid="http://schemas.microsoft.com/office/word/2016/wordml/cid" xmlns:w16="http://schemas.microsoft.com/office/word/2018/wordml" xmlns:w16du="http://schemas.microsoft.com/office/word/2023/wordml/word16du" xmlns:w16sdtdh="http://schemas.microsoft.com/office/word/2020/wordml/sdtdatahash" xmlns:w16se="http://schemas.microsoft.com/office/word/2015/wordml/symex" xmlns:wpg="http://schemas.microsoft.com/office/word/2010/wordprocessingGroup" xmlns:wpi="http://schemas.microsoft.com/office/word/2010/wordprocessingInk" xmlns:wne="http://schemas.microsoft.com/office/word/2006/wordml" xmlns:wps="http://schemas.microsoft.com/office/word/2010/wordprocessingShape" mc:Ignorable="w14 w15 w16se w16cid w16 w16cex w16sdtdh w16du wp14">
   <w:body>
     <w:p>
       <w:pPr>
@@ -63,7 +63,7 @@
                         <w:txbxContent>
                           <w:p>
                             <w:pPr>
-                              <w:pStyle w:val="Heading1"/>
+                              <w:pStyle w:val="1"/>
                               <w:bidi w:val="0"/>
                               <w:jc w:val="center"/>
                               <w:rPr>
@@ -471,7 +471,7 @@
       <w:sdtContent>
         <w:p>
           <w:pPr>
-            <w:pStyle w:val="TOCHeading"/>
+            <w:pStyle w:val="ab"/>
             <w:pBdr>
               <w:bottom w:val="single" w:sz="4" w:space="3" w:color="629DD1" w:themeColor="accent2"/>
             </w:pBdr>
@@ -2572,14 +2572,14 @@
     </w:p>
     <w:p>
       <w:pPr>
-        <w:pStyle w:val="Heading1"/>
+        <w:pStyle w:val="1"/>
         <w:bidi w:val="0"/>
         <w:rPr>
           <w:sz w:val="36"/>
           <w:szCs w:val="36"/>
         </w:rPr>
       </w:pPr>
-      <w:bookmarkStart w:id="2" w:name="_Toc157774699"/>
+      <w:bookmarkStart w:id="1" w:name="_Toc157774699"/>
       <w:r>
         <w:rPr>
           <w:sz w:val="36"/>
@@ -2588,18 +2588,18 @@
         <w:lastRenderedPageBreak/>
         <w:t>1. Introduction</w:t>
       </w:r>
-      <w:bookmarkEnd w:id="2"/>
-    </w:p>
-    <w:p>
-      <w:pPr>
-        <w:pStyle w:val="Heading2"/>
+      <w:bookmarkEnd w:id="1"/>
+    </w:p>
+    <w:p>
+      <w:pPr>
+        <w:pStyle w:val="2"/>
         <w:bidi w:val="0"/>
         <w:rPr>
           <w:sz w:val="32"/>
           <w:szCs w:val="32"/>
         </w:rPr>
       </w:pPr>
-      <w:bookmarkStart w:id="3" w:name="_Toc157774700"/>
+      <w:bookmarkStart w:id="2" w:name="_Toc157774700"/>
       <w:r>
         <w:rPr>
           <w:sz w:val="32"/>
@@ -2614,7 +2614,7 @@
         </w:rPr>
         <w:t>The Problem Domain</w:t>
       </w:r>
-      <w:bookmarkEnd w:id="3"/>
+      <w:bookmarkEnd w:id="2"/>
     </w:p>
     <w:p>
       <w:pPr>
@@ -2660,14 +2660,14 @@
     </w:p>
     <w:p>
       <w:pPr>
-        <w:pStyle w:val="Heading2"/>
+        <w:pStyle w:val="2"/>
         <w:bidi w:val="0"/>
         <w:rPr>
           <w:sz w:val="32"/>
           <w:szCs w:val="32"/>
         </w:rPr>
       </w:pPr>
-      <w:bookmarkStart w:id="4" w:name="_Toc157774701"/>
+      <w:bookmarkStart w:id="3" w:name="_Toc157774701"/>
       <w:r>
         <w:rPr>
           <w:sz w:val="32"/>
@@ -2682,7 +2682,7 @@
         </w:rPr>
         <w:t>Context</w:t>
       </w:r>
-      <w:bookmarkEnd w:id="4"/>
+      <w:bookmarkEnd w:id="3"/>
     </w:p>
     <w:p>
       <w:pPr>
@@ -2797,7 +2797,7 @@
     </w:p>
     <w:p>
       <w:pPr>
-        <w:pStyle w:val="Heading2"/>
+        <w:pStyle w:val="2"/>
         <w:bidi w:val="0"/>
         <w:rPr>
           <w:sz w:val="32"/>
@@ -2805,7 +2805,7 @@
           <w:rtl/>
         </w:rPr>
       </w:pPr>
-      <w:bookmarkStart w:id="5" w:name="_Toc157774702"/>
+      <w:bookmarkStart w:id="4" w:name="_Toc157774702"/>
       <w:r>
         <w:rPr>
           <w:sz w:val="32"/>
@@ -2835,7 +2835,7 @@
         </w:rPr>
         <w:t>Vision</w:t>
       </w:r>
-      <w:bookmarkEnd w:id="5"/>
+      <w:bookmarkEnd w:id="4"/>
     </w:p>
     <w:p>
       <w:pPr>
@@ -2912,7 +2912,7 @@
     </w:p>
     <w:p>
       <w:pPr>
-        <w:pStyle w:val="ListParagraph"/>
+        <w:pStyle w:val="a3"/>
         <w:numPr>
           <w:ilvl w:val="0"/>
           <w:numId w:val="32"/>
@@ -2956,7 +2956,7 @@
     </w:p>
     <w:p>
       <w:pPr>
-        <w:pStyle w:val="ListParagraph"/>
+        <w:pStyle w:val="a3"/>
         <w:numPr>
           <w:ilvl w:val="0"/>
           <w:numId w:val="32"/>
@@ -3000,7 +3000,7 @@
     </w:p>
     <w:p>
       <w:pPr>
-        <w:pStyle w:val="ListParagraph"/>
+        <w:pStyle w:val="a3"/>
         <w:numPr>
           <w:ilvl w:val="0"/>
           <w:numId w:val="32"/>
@@ -3044,7 +3044,7 @@
     </w:p>
     <w:p>
       <w:pPr>
-        <w:pStyle w:val="ListParagraph"/>
+        <w:pStyle w:val="a3"/>
         <w:numPr>
           <w:ilvl w:val="0"/>
           <w:numId w:val="32"/>
@@ -3088,7 +3088,7 @@
     </w:p>
     <w:p>
       <w:pPr>
-        <w:pStyle w:val="ListParagraph"/>
+        <w:pStyle w:val="a3"/>
         <w:numPr>
           <w:ilvl w:val="0"/>
           <w:numId w:val="32"/>
@@ -3134,14 +3134,14 @@
     </w:p>
     <w:p>
       <w:pPr>
-        <w:pStyle w:val="Heading2"/>
+        <w:pStyle w:val="2"/>
         <w:bidi w:val="0"/>
         <w:rPr>
           <w:sz w:val="32"/>
           <w:szCs w:val="32"/>
         </w:rPr>
       </w:pPr>
-      <w:bookmarkStart w:id="6" w:name="_Toc157774703"/>
+      <w:bookmarkStart w:id="5" w:name="_Toc157774703"/>
       <w:r>
         <w:rPr>
           <w:sz w:val="32"/>
@@ -3157,7 +3157,7 @@
         </w:rPr>
         <w:t>Stakeholders</w:t>
       </w:r>
-      <w:bookmarkEnd w:id="6"/>
+      <w:bookmarkEnd w:id="5"/>
     </w:p>
     <w:p>
       <w:pPr>
@@ -3238,52 +3238,6 @@
           <w:szCs w:val="28"/>
         </w:rPr>
         <w:t>: Teachers can use the app to help students practice independently using pre-recorded lessons, enhancing the learning experience.</w:t>
-      </w:r>
-    </w:p>
-    <w:p>
-      <w:pPr>
-        <w:numPr>
-          <w:ilvl w:val="0"/>
-          <w:numId w:val="41"/>
-        </w:numPr>
-        <w:bidi w:val="0"/>
-        <w:spacing w:line="259" w:lineRule="auto"/>
-        <w:rPr>
-          <w:sz w:val="28"/>
-          <w:szCs w:val="28"/>
-        </w:rPr>
-      </w:pPr>
-      <w:r>
-        <w:rPr>
-          <w:b/>
-          <w:bCs/>
-          <w:sz w:val="28"/>
-          <w:szCs w:val="28"/>
-        </w:rPr>
-        <w:t>Experts' Interest</w:t>
-      </w:r>
-      <w:r>
-        <w:rPr>
-          <w:sz w:val="28"/>
-          <w:szCs w:val="28"/>
-        </w:rPr>
-        <w:t>: Singing experts can benefit from the app's efficient note-writing feature and precise singing/tuning practice</w:t>
-      </w:r>
-      <w:r>
-        <w:rPr>
-          <w:b/>
-          <w:bCs/>
-          <w:sz w:val="28"/>
-          <w:szCs w:val="28"/>
-        </w:rPr>
-        <w:t xml:space="preserve"> </w:t>
-      </w:r>
-      <w:r>
-        <w:rPr>
-          <w:sz w:val="28"/>
-          <w:szCs w:val="28"/>
-        </w:rPr>
-        <w:t>capabilities.</w:t>
       </w:r>
     </w:p>
     <w:p>
@@ -3442,14 +3396,14 @@
     </w:p>
     <w:p>
       <w:pPr>
-        <w:pStyle w:val="Heading2"/>
+        <w:pStyle w:val="2"/>
         <w:bidi w:val="0"/>
         <w:rPr>
           <w:sz w:val="32"/>
           <w:szCs w:val="32"/>
         </w:rPr>
       </w:pPr>
-      <w:bookmarkStart w:id="7" w:name="_Toc157774704"/>
+      <w:bookmarkStart w:id="6" w:name="_Toc157774704"/>
       <w:r>
         <w:rPr>
           <w:sz w:val="32"/>
@@ -3465,22 +3419,36 @@
         </w:rPr>
         <w:t>Software context</w:t>
       </w:r>
-      <w:bookmarkEnd w:id="7"/>
-    </w:p>
-    <w:p>
-      <w:pPr>
-        <w:bidi w:val="0"/>
-        <w:rPr>
-          <w:sz w:val="28"/>
-          <w:szCs w:val="28"/>
-        </w:rPr>
-      </w:pPr>
-      <w:r>
-        <w:rPr>
-          <w:sz w:val="28"/>
-          <w:szCs w:val="28"/>
-        </w:rPr>
-        <w:t>The app will combine real-time voice recognition technology with a comprehensive feedback system to provide users with personalized guidance and analysis. Utilizing Unity with C# for the frontend and Flask with Python for the backend, the app will help to create an environment for users to practice and track their progress over time.</w:t>
+      <w:bookmarkEnd w:id="6"/>
+    </w:p>
+    <w:p>
+      <w:pPr>
+        <w:bidi w:val="0"/>
+        <w:rPr>
+          <w:sz w:val="28"/>
+          <w:szCs w:val="28"/>
+        </w:rPr>
+      </w:pPr>
+      <w:r>
+        <w:rPr>
+          <w:sz w:val="28"/>
+          <w:szCs w:val="28"/>
+        </w:rPr>
+        <w:t xml:space="preserve">The app will combine real-time voice recognition technology with a comprehensive feedback system to provide users with personalized guidance and analysis. Utilizing </w:t>
+      </w:r>
+      <w:r>
+        <w:rPr>
+          <w:sz w:val="28"/>
+          <w:szCs w:val="28"/>
+        </w:rPr>
+        <w:t xml:space="preserve">ReactNative </w:t>
+      </w:r>
+      <w:r>
+        <w:rPr>
+          <w:sz w:val="28"/>
+          <w:szCs w:val="28"/>
+        </w:rPr>
+        <w:t>for the frontend and Flask with Python for the backend, the app will help to create an environment for users to practice and track their progress over time.</w:t>
       </w:r>
     </w:p>
     <w:p>
@@ -3540,7 +3508,7 @@
           <w:sz w:val="28"/>
           <w:szCs w:val="28"/>
         </w:rPr>
-        <w:t>Users can choose songs or upload voice samples they wish to learn and improve upon.</w:t>
+        <w:t>Users can upload voice samples they wish to learn and improve upon.</w:t>
       </w:r>
     </w:p>
     <w:p>
@@ -3802,7 +3770,14 @@
           <w:sz w:val="28"/>
           <w:szCs w:val="28"/>
         </w:rPr>
-        <w:t>Unity processes real-time audio input from the user's microphone during practice sessions.</w:t>
+        <w:t>ReactNative</w:t>
+      </w:r>
+      <w:r>
+        <w:rPr>
+          <w:sz w:val="28"/>
+          <w:szCs w:val="28"/>
+        </w:rPr>
+        <w:t xml:space="preserve"> processes real-time audio input from the user's microphone during practice sessions.</w:t>
       </w:r>
     </w:p>
     <w:p>
@@ -3865,7 +3840,14 @@
           <w:sz w:val="28"/>
           <w:szCs w:val="28"/>
         </w:rPr>
-        <w:t xml:space="preserve">Frontend Unity will </w:t>
+        <w:t>ReactNative</w:t>
+      </w:r>
+      <w:r>
+        <w:rPr>
+          <w:sz w:val="28"/>
+          <w:szCs w:val="28"/>
+        </w:rPr>
+        <w:t xml:space="preserve"> will </w:t>
       </w:r>
       <w:r>
         <w:rPr>
@@ -3879,23 +3861,7 @@
           <w:sz w:val="28"/>
           <w:szCs w:val="28"/>
         </w:rPr>
-        <w:t xml:space="preserve"> user input and </w:t>
-      </w:r>
-      <w:proofErr w:type="gramStart"/>
-      <w:r>
-        <w:rPr>
-          <w:sz w:val="28"/>
-          <w:szCs w:val="28"/>
-        </w:rPr>
-        <w:t>generates</w:t>
-      </w:r>
-      <w:proofErr w:type="gramEnd"/>
-      <w:r>
-        <w:rPr>
-          <w:sz w:val="28"/>
-          <w:szCs w:val="28"/>
-        </w:rPr>
-        <w:t xml:space="preserve"> real-time feedback.</w:t>
+        <w:t xml:space="preserve"> user input and generates real-time feedback.</w:t>
       </w:r>
     </w:p>
     <w:p>
@@ -4077,26 +4043,6 @@
           <w:sz w:val="28"/>
           <w:szCs w:val="28"/>
         </w:rPr>
-        <w:t>Graphs and charts illustrate accuracy, pitch variations, and other key metrics.</w:t>
-      </w:r>
-    </w:p>
-    <w:p>
-      <w:pPr>
-        <w:numPr>
-          <w:ilvl w:val="1"/>
-          <w:numId w:val="13"/>
-        </w:numPr>
-        <w:bidi w:val="0"/>
-        <w:rPr>
-          <w:sz w:val="28"/>
-          <w:szCs w:val="28"/>
-        </w:rPr>
-      </w:pPr>
-      <w:r>
-        <w:rPr>
-          <w:sz w:val="28"/>
-          <w:szCs w:val="28"/>
-        </w:rPr>
         <w:t>A final performance score is provided, allowing users to track their overall improvement.</w:t>
       </w:r>
     </w:p>
@@ -4233,7 +4179,6 @@
           <w:sz w:val="28"/>
           <w:szCs w:val="28"/>
         </w:rPr>
-        <w:lastRenderedPageBreak/>
         <w:t>Interaction with the Environment:</w:t>
       </w:r>
     </w:p>
@@ -4254,6 +4199,7 @@
           <w:sz w:val="28"/>
           <w:szCs w:val="28"/>
         </w:rPr>
+        <w:lastRenderedPageBreak/>
         <w:t>The app interacts with the user's microphone for real-time voice input.</w:t>
       </w:r>
     </w:p>
@@ -4274,7 +4220,21 @@
           <w:sz w:val="28"/>
           <w:szCs w:val="28"/>
         </w:rPr>
-        <w:t>Users can interact with the app's graphical user interface to select songs, manage projects, and view feedback.</w:t>
+        <w:t>Users can interact with the app's graphical user interface to manage projects</w:t>
+      </w:r>
+      <w:r>
+        <w:rPr>
+          <w:sz w:val="28"/>
+          <w:szCs w:val="28"/>
+        </w:rPr>
+        <w:t xml:space="preserve"> and sessions</w:t>
+      </w:r>
+      <w:r>
+        <w:rPr>
+          <w:sz w:val="28"/>
+          <w:szCs w:val="28"/>
+        </w:rPr>
+        <w:t>, and view feedback.</w:t>
       </w:r>
     </w:p>
     <w:p>
@@ -4333,14 +4293,14 @@
     </w:p>
     <w:p>
       <w:pPr>
-        <w:pStyle w:val="Heading1"/>
+        <w:pStyle w:val="1"/>
         <w:bidi w:val="0"/>
         <w:rPr>
           <w:sz w:val="36"/>
           <w:szCs w:val="36"/>
         </w:rPr>
       </w:pPr>
-      <w:bookmarkStart w:id="8" w:name="_Toc157774705"/>
+      <w:bookmarkStart w:id="7" w:name="_Toc157774705"/>
       <w:r>
         <w:rPr>
           <w:color w:val="374C80" w:themeColor="accent1" w:themeShade="BF"/>
@@ -4357,18 +4317,18 @@
         </w:rPr>
         <w:t xml:space="preserve"> Usage Scenarios</w:t>
       </w:r>
-      <w:bookmarkEnd w:id="8"/>
-    </w:p>
-    <w:p>
-      <w:pPr>
-        <w:pStyle w:val="Heading2"/>
+      <w:bookmarkEnd w:id="7"/>
+    </w:p>
+    <w:p>
+      <w:pPr>
+        <w:pStyle w:val="2"/>
         <w:bidi w:val="0"/>
         <w:rPr>
           <w:sz w:val="32"/>
           <w:szCs w:val="32"/>
         </w:rPr>
       </w:pPr>
-      <w:bookmarkStart w:id="9" w:name="_Toc157774706"/>
+      <w:bookmarkStart w:id="8" w:name="_Toc157774706"/>
       <w:r>
         <w:rPr>
           <w:sz w:val="32"/>
@@ -4376,7 +4336,7 @@
         </w:rPr>
         <w:t>2.1 - User Profiles - The Actors</w:t>
       </w:r>
-      <w:bookmarkEnd w:id="9"/>
+      <w:bookmarkEnd w:id="8"/>
     </w:p>
     <w:p>
       <w:pPr>
@@ -4416,28 +4376,12 @@
           <w:sz w:val="28"/>
           <w:szCs w:val="28"/>
         </w:rPr>
-        <w:t xml:space="preserve">One of the primary users of the </w:t>
-      </w:r>
-      <w:proofErr w:type="gramStart"/>
-      <w:r>
-        <w:rPr>
-          <w:sz w:val="28"/>
-          <w:szCs w:val="28"/>
-        </w:rPr>
-        <w:t>system who</w:t>
-      </w:r>
-      <w:proofErr w:type="gramEnd"/>
-      <w:r>
-        <w:rPr>
-          <w:sz w:val="28"/>
-          <w:szCs w:val="28"/>
-        </w:rPr>
-        <w:t xml:space="preserve"> employs the voice coaching app for personal skill improvement. This can include individuals seeking to enhance public speaking, language pronunciation, singing abilities, or social communication skills.</w:t>
-      </w:r>
-    </w:p>
-    <w:p>
-      <w:pPr>
-        <w:pStyle w:val="ListParagraph"/>
+        <w:t>One of the primary users of the system who employs the voice coaching app for personal skill improvement. This can include individuals seeking to enhance public speaking, language pronunciation, singing abilities, or social communication skills.</w:t>
+      </w:r>
+    </w:p>
+    <w:p>
+      <w:pPr>
+        <w:pStyle w:val="a3"/>
         <w:numPr>
           <w:ilvl w:val="0"/>
           <w:numId w:val="17"/>
@@ -4538,14 +4482,14 @@
     </w:p>
     <w:p>
       <w:pPr>
-        <w:pStyle w:val="Heading2"/>
+        <w:pStyle w:val="2"/>
         <w:bidi w:val="0"/>
         <w:rPr>
           <w:sz w:val="32"/>
           <w:szCs w:val="32"/>
         </w:rPr>
       </w:pPr>
-      <w:bookmarkStart w:id="10" w:name="_Toc157774707"/>
+      <w:bookmarkStart w:id="9" w:name="_Toc157774707"/>
       <w:r>
         <w:rPr>
           <w:sz w:val="32"/>
@@ -4554,11 +4498,11 @@
         <w:lastRenderedPageBreak/>
         <w:t>2.2 - Use Cases</w:t>
       </w:r>
-      <w:bookmarkEnd w:id="10"/>
-    </w:p>
-    <w:p>
-      <w:pPr>
-        <w:pStyle w:val="ListParagraph"/>
+      <w:bookmarkEnd w:id="9"/>
+    </w:p>
+    <w:p>
+      <w:pPr>
+        <w:pStyle w:val="a3"/>
         <w:numPr>
           <w:ilvl w:val="0"/>
           <w:numId w:val="24"/>
@@ -4936,7 +4880,30 @@
           <w:sz w:val="28"/>
           <w:szCs w:val="28"/>
         </w:rPr>
-        <w:t>The app provides feedback on areas such as pitch accuracy, tone, pacing, and pronunciation.</w:t>
+        <w:t>The app provides feedback on areas such as</w:t>
+      </w:r>
+      <w:r>
+        <w:rPr>
+          <w:rFonts w:hint="cs"/>
+          <w:sz w:val="28"/>
+          <w:szCs w:val="28"/>
+          <w:rtl/>
+        </w:rPr>
+        <w:t xml:space="preserve"> </w:t>
+      </w:r>
+      <w:r>
+        <w:rPr>
+          <w:sz w:val="28"/>
+          <w:szCs w:val="28"/>
+        </w:rPr>
+        <w:t>missing words, tone variations and more verbal feedback</w:t>
+      </w:r>
+      <w:r>
+        <w:rPr>
+          <w:sz w:val="28"/>
+          <w:szCs w:val="28"/>
+        </w:rPr>
+        <w:t>.</w:t>
       </w:r>
     </w:p>
     <w:p>
@@ -5215,7 +5182,7 @@
     </w:p>
     <w:p>
       <w:pPr>
-        <w:pStyle w:val="ListParagraph"/>
+        <w:pStyle w:val="a3"/>
         <w:numPr>
           <w:ilvl w:val="0"/>
           <w:numId w:val="24"/>
@@ -6693,7 +6660,7 @@
     </w:p>
     <w:p>
       <w:pPr>
-        <w:pStyle w:val="ListParagraph"/>
+        <w:pStyle w:val="a3"/>
         <w:numPr>
           <w:ilvl w:val="0"/>
           <w:numId w:val="28"/>
@@ -6714,7 +6681,7 @@
     </w:p>
     <w:p>
       <w:pPr>
-        <w:pStyle w:val="ListParagraph"/>
+        <w:pStyle w:val="a3"/>
         <w:numPr>
           <w:ilvl w:val="0"/>
           <w:numId w:val="28"/>
@@ -6735,7 +6702,7 @@
     </w:p>
     <w:p>
       <w:pPr>
-        <w:pStyle w:val="ListParagraph"/>
+        <w:pStyle w:val="a3"/>
         <w:numPr>
           <w:ilvl w:val="0"/>
           <w:numId w:val="28"/>
@@ -6751,28 +6718,12 @@
           <w:sz w:val="28"/>
           <w:szCs w:val="28"/>
         </w:rPr>
-        <w:t xml:space="preserve">The network is working and </w:t>
-      </w:r>
-      <w:proofErr w:type="gramStart"/>
-      <w:r>
-        <w:rPr>
-          <w:sz w:val="28"/>
-          <w:szCs w:val="28"/>
-        </w:rPr>
-        <w:t>satisfy</w:t>
-      </w:r>
-      <w:proofErr w:type="gramEnd"/>
-      <w:r>
-        <w:rPr>
-          <w:sz w:val="28"/>
-          <w:szCs w:val="28"/>
-        </w:rPr>
-        <w:t xml:space="preserve"> the app demands.</w:t>
-      </w:r>
-    </w:p>
-    <w:p>
-      <w:pPr>
-        <w:pStyle w:val="ListParagraph"/>
+        <w:t>The network is working and satisfy the app demands.</w:t>
+      </w:r>
+    </w:p>
+    <w:p>
+      <w:pPr>
+        <w:pStyle w:val="a3"/>
         <w:numPr>
           <w:ilvl w:val="0"/>
           <w:numId w:val="28"/>
@@ -6825,7 +6776,7 @@
     </w:p>
     <w:p>
       <w:pPr>
-        <w:pStyle w:val="ListParagraph"/>
+        <w:pStyle w:val="a3"/>
         <w:numPr>
           <w:ilvl w:val="0"/>
           <w:numId w:val="29"/>
@@ -6846,7 +6797,7 @@
     </w:p>
     <w:p>
       <w:pPr>
-        <w:pStyle w:val="ListParagraph"/>
+        <w:pStyle w:val="a3"/>
         <w:numPr>
           <w:ilvl w:val="0"/>
           <w:numId w:val="29"/>
@@ -6988,30 +6939,7 @@
           <w:sz w:val="28"/>
           <w:szCs w:val="28"/>
         </w:rPr>
-        <w:t xml:space="preserve"> valid username and </w:t>
-      </w:r>
-      <w:proofErr w:type="spellStart"/>
-      <w:r>
-        <w:rPr>
-          <w:sz w:val="28"/>
-          <w:szCs w:val="28"/>
-        </w:rPr>
-        <w:t>l</w:t>
-      </w:r>
-      <w:r>
-        <w:rPr>
-          <w:sz w:val="28"/>
-          <w:szCs w:val="28"/>
-        </w:rPr>
-        <w:t>password</w:t>
-      </w:r>
-      <w:proofErr w:type="spellEnd"/>
-      <w:r>
-        <w:rPr>
-          <w:sz w:val="28"/>
-          <w:szCs w:val="28"/>
-        </w:rPr>
-        <w:t>.</w:t>
+        <w:t xml:space="preserve"> valid username and password.</w:t>
       </w:r>
     </w:p>
     <w:p>
@@ -7699,7 +7627,7 @@
     </w:p>
     <w:p>
       <w:pPr>
-        <w:pStyle w:val="ListParagraph"/>
+        <w:pStyle w:val="a3"/>
         <w:numPr>
           <w:ilvl w:val="0"/>
           <w:numId w:val="30"/>
@@ -7721,7 +7649,7 @@
     </w:p>
     <w:p>
       <w:pPr>
-        <w:pStyle w:val="ListParagraph"/>
+        <w:pStyle w:val="a3"/>
         <w:numPr>
           <w:ilvl w:val="0"/>
           <w:numId w:val="30"/>
@@ -7759,7 +7687,7 @@
     </w:p>
     <w:p>
       <w:pPr>
-        <w:pStyle w:val="ListParagraph"/>
+        <w:pStyle w:val="a3"/>
         <w:numPr>
           <w:ilvl w:val="0"/>
           <w:numId w:val="30"/>
@@ -7781,7 +7709,7 @@
     </w:p>
     <w:p>
       <w:pPr>
-        <w:pStyle w:val="ListParagraph"/>
+        <w:pStyle w:val="a3"/>
         <w:numPr>
           <w:ilvl w:val="0"/>
           <w:numId w:val="30"/>
@@ -7803,7 +7731,7 @@
     </w:p>
     <w:p>
       <w:pPr>
-        <w:pStyle w:val="ListParagraph"/>
+        <w:pStyle w:val="a3"/>
         <w:numPr>
           <w:ilvl w:val="0"/>
           <w:numId w:val="30"/>
@@ -7826,7 +7754,7 @@
     </w:p>
     <w:p>
       <w:pPr>
-        <w:pStyle w:val="ListParagraph"/>
+        <w:pStyle w:val="a3"/>
         <w:numPr>
           <w:ilvl w:val="0"/>
           <w:numId w:val="30"/>
@@ -7848,7 +7776,7 @@
     </w:p>
     <w:p>
       <w:pPr>
-        <w:pStyle w:val="ListParagraph"/>
+        <w:pStyle w:val="a3"/>
         <w:numPr>
           <w:ilvl w:val="0"/>
           <w:numId w:val="30"/>
@@ -8281,7 +8209,7 @@
     </w:p>
     <w:p>
       <w:pPr>
-        <w:pStyle w:val="ListParagraph"/>
+        <w:pStyle w:val="a3"/>
         <w:numPr>
           <w:ilvl w:val="0"/>
           <w:numId w:val="31"/>
@@ -8320,7 +8248,7 @@
     </w:p>
     <w:p>
       <w:pPr>
-        <w:pStyle w:val="ListParagraph"/>
+        <w:pStyle w:val="a3"/>
         <w:numPr>
           <w:ilvl w:val="0"/>
           <w:numId w:val="31"/>
@@ -8821,7 +8749,6 @@
         <w:rPr>
           <w:sz w:val="28"/>
           <w:szCs w:val="28"/>
-          <w:lang w:val="en-IL"/>
         </w:rPr>
       </w:pPr>
       <w:r>
@@ -8855,6 +8782,46 @@
         </w:rPr>
         <w:t>Creating a class</w:t>
       </w:r>
+      <w:r>
+        <w:rPr>
+          <w:rFonts w:hint="cs"/>
+          <w:b/>
+          <w:bCs/>
+          <w:sz w:val="28"/>
+          <w:szCs w:val="28"/>
+          <w:rtl/>
+          <w:lang w:val="en-IL"/>
+        </w:rPr>
+        <w:t xml:space="preserve"> </w:t>
+      </w:r>
+      <w:r>
+        <w:rPr>
+          <w:b/>
+          <w:bCs/>
+          <w:sz w:val="28"/>
+          <w:szCs w:val="28"/>
+        </w:rPr>
+        <w:t>(</w:t>
+      </w:r>
+      <w:r>
+        <w:rPr>
+          <w:b/>
+          <w:bCs/>
+          <w:color w:val="FF0000"/>
+          <w:sz w:val="28"/>
+          <w:szCs w:val="28"/>
+        </w:rPr>
+        <w:t>NTH- may be develop in the future</w:t>
+      </w:r>
+      <w:r>
+        <w:rPr>
+          <w:b/>
+          <w:bCs/>
+          <w:sz w:val="28"/>
+          <w:szCs w:val="28"/>
+        </w:rPr>
+        <w:t>)</w:t>
+      </w:r>
     </w:p>
     <w:p>
       <w:pPr>
@@ -8977,7 +8944,7 @@
           <w:szCs w:val="28"/>
           <w:lang w:val="en-IL"/>
         </w:rPr>
-        <w:t xml:space="preserve"> Aims to facilitate learning for a wider audience, manage class requests efficiently, and ensure a positive learning experience.</w:t>
+        <w:t xml:space="preserve"> Aims to facilitate learning for a wider audience, manage class requests efficiently, and ensure a positive learning experience</w:t>
       </w:r>
     </w:p>
     <w:p>
@@ -9612,6 +9579,44 @@
         </w:rPr>
         <w:t>Use Case: Searching for a Class by ID Code or Name</w:t>
       </w:r>
+      <w:r>
+        <w:rPr>
+          <w:b/>
+          <w:bCs/>
+          <w:sz w:val="28"/>
+          <w:szCs w:val="28"/>
+          <w:lang w:val="en-IL"/>
+        </w:rPr>
+        <w:t xml:space="preserve"> </w:t>
+      </w:r>
+      <w:r>
+        <w:rPr>
+          <w:b/>
+          <w:bCs/>
+          <w:sz w:val="28"/>
+          <w:szCs w:val="28"/>
+        </w:rPr>
+        <w:t>(</w:t>
+      </w:r>
+      <w:r>
+        <w:rPr>
+          <w:b/>
+          <w:bCs/>
+          <w:color w:val="FF0000"/>
+          <w:sz w:val="28"/>
+          <w:szCs w:val="28"/>
+        </w:rPr>
+        <w:t>NTH- may be develop in the future</w:t>
+      </w:r>
+      <w:r>
+        <w:rPr>
+          <w:b/>
+          <w:bCs/>
+          <w:sz w:val="28"/>
+          <w:szCs w:val="28"/>
+        </w:rPr>
+        <w:t>)</w:t>
+      </w:r>
     </w:p>
     <w:p>
       <w:pPr>
@@ -10058,6 +10063,7 @@
           <w:szCs w:val="28"/>
           <w:lang w:val="en-IL"/>
         </w:rPr>
+        <w:lastRenderedPageBreak/>
         <w:t>Partial Match in Name Search:</w:t>
       </w:r>
     </w:p>
@@ -10081,7 +10087,6 @@
           <w:szCs w:val="28"/>
           <w:lang w:val="en-IL"/>
         </w:rPr>
-        <w:lastRenderedPageBreak/>
         <w:t>The app provides suggestions or auto-complete options if there is a partial match in the class name during the search.</w:t>
       </w:r>
     </w:p>
@@ -10389,7 +10394,6 @@
           <w:szCs w:val="28"/>
           <w:lang w:val="en-IL"/>
         </w:rPr>
-        <w:lastRenderedPageBreak/>
         <w:t xml:space="preserve">9. </w:t>
       </w:r>
       <w:r>
@@ -10401,6 +10405,44 @@
           <w:lang w:val="en-IL"/>
         </w:rPr>
         <w:t>Use Case: Handling Student Join Request</w:t>
+      </w:r>
+      <w:r>
+        <w:rPr>
+          <w:b/>
+          <w:bCs/>
+          <w:sz w:val="28"/>
+          <w:szCs w:val="28"/>
+          <w:lang w:val="en-IL"/>
+        </w:rPr>
+        <w:t xml:space="preserve"> </w:t>
+      </w:r>
+      <w:r>
+        <w:rPr>
+          <w:b/>
+          <w:bCs/>
+          <w:sz w:val="28"/>
+          <w:szCs w:val="28"/>
+        </w:rPr>
+        <w:t>(</w:t>
+      </w:r>
+      <w:r>
+        <w:rPr>
+          <w:b/>
+          <w:bCs/>
+          <w:color w:val="FF0000"/>
+          <w:sz w:val="28"/>
+          <w:szCs w:val="28"/>
+        </w:rPr>
+        <w:t>NTH- may be develop in the future</w:t>
+      </w:r>
+      <w:r>
+        <w:rPr>
+          <w:b/>
+          <w:bCs/>
+          <w:sz w:val="28"/>
+          <w:szCs w:val="28"/>
+        </w:rPr>
+        <w:t>)</w:t>
       </w:r>
     </w:p>
     <w:p>
@@ -10839,6 +10881,7 @@
           <w:szCs w:val="28"/>
           <w:lang w:val="en-IL"/>
         </w:rPr>
+        <w:lastRenderedPageBreak/>
         <w:t>The app displays information about the student, including their profile, any additional information provided, and the reason for joining the class.</w:t>
       </w:r>
     </w:p>
@@ -10862,7 +10905,6 @@
           <w:szCs w:val="28"/>
           <w:lang w:val="en-IL"/>
         </w:rPr>
-        <w:lastRenderedPageBreak/>
         <w:t>The teacher evaluates the student's request based on their suitability for the class.</w:t>
       </w:r>
     </w:p>
@@ -10950,18 +10992,8 @@
           <w:szCs w:val="28"/>
           <w:lang w:val="en-IL"/>
         </w:rPr>
-        <w:t xml:space="preserve">Reject the </w:t>
-      </w:r>
-      <w:proofErr w:type="gramStart"/>
-      <w:r>
-        <w:rPr>
-          <w:sz w:val="28"/>
-          <w:szCs w:val="28"/>
-          <w:lang w:val="en-IL"/>
-        </w:rPr>
-        <w:t>request</w:t>
-      </w:r>
-      <w:proofErr w:type="gramEnd"/>
+        <w:t>Reject the request</w:t>
+      </w:r>
     </w:p>
     <w:p>
       <w:pPr>
@@ -11527,14 +11559,14 @@
     </w:p>
     <w:p>
       <w:pPr>
-        <w:pStyle w:val="Heading2"/>
+        <w:pStyle w:val="2"/>
         <w:bidi w:val="0"/>
         <w:rPr>
           <w:sz w:val="32"/>
           <w:szCs w:val="32"/>
         </w:rPr>
       </w:pPr>
-      <w:bookmarkStart w:id="11" w:name="_Toc157774708"/>
+      <w:bookmarkStart w:id="10" w:name="_Toc157774708"/>
       <w:r>
         <w:rPr>
           <w:sz w:val="32"/>
@@ -11543,7 +11575,7 @@
         <w:lastRenderedPageBreak/>
         <w:t>2.3 - Special usage considerations</w:t>
       </w:r>
-      <w:bookmarkEnd w:id="11"/>
+      <w:bookmarkEnd w:id="10"/>
     </w:p>
     <w:p>
       <w:pPr>
@@ -11617,15 +11649,13 @@
         </w:rPr>
         <w:t xml:space="preserve">Implement an offline mode that allows users to download specific lessons or songs for later practice without requiring a constant internet connection. Without internet connection </w:t>
       </w:r>
-      <w:proofErr w:type="gramStart"/>
-      <w:r>
-        <w:rPr>
-          <w:sz w:val="28"/>
-          <w:szCs w:val="28"/>
-        </w:rPr>
-        <w:t>the their</w:t>
-      </w:r>
-      <w:proofErr w:type="gramEnd"/>
+      <w:r>
+        <w:rPr>
+          <w:sz w:val="28"/>
+          <w:szCs w:val="28"/>
+        </w:rPr>
+        <w:t>there</w:t>
+      </w:r>
       <w:r>
         <w:rPr>
           <w:sz w:val="28"/>
@@ -11659,14 +11689,14 @@
     </w:p>
     <w:p>
       <w:pPr>
-        <w:pStyle w:val="Heading1"/>
+        <w:pStyle w:val="1"/>
         <w:bidi w:val="0"/>
         <w:rPr>
           <w:sz w:val="36"/>
           <w:szCs w:val="36"/>
         </w:rPr>
       </w:pPr>
-      <w:bookmarkStart w:id="12" w:name="_Toc157774709"/>
+      <w:bookmarkStart w:id="11" w:name="_Toc157774709"/>
       <w:r>
         <w:rPr>
           <w:color w:val="374C80" w:themeColor="accent1" w:themeShade="BF"/>
@@ -11690,7 +11720,7 @@
         </w:rPr>
         <w:t>Functional Requirements</w:t>
       </w:r>
-      <w:bookmarkEnd w:id="12"/>
+      <w:bookmarkEnd w:id="11"/>
     </w:p>
     <w:p>
       <w:pPr>
@@ -11719,7 +11749,7 @@
     </w:p>
     <w:p>
       <w:pPr>
-        <w:pStyle w:val="ListParagraph"/>
+        <w:pStyle w:val="a3"/>
         <w:numPr>
           <w:ilvl w:val="0"/>
           <w:numId w:val="1"/>
@@ -11740,7 +11770,7 @@
     </w:p>
     <w:p>
       <w:pPr>
-        <w:pStyle w:val="ListParagraph"/>
+        <w:pStyle w:val="a3"/>
         <w:numPr>
           <w:ilvl w:val="0"/>
           <w:numId w:val="1"/>
@@ -11789,7 +11819,7 @@
     </w:p>
     <w:p>
       <w:pPr>
-        <w:pStyle w:val="ListParagraph"/>
+        <w:pStyle w:val="a3"/>
         <w:numPr>
           <w:ilvl w:val="0"/>
           <w:numId w:val="2"/>
@@ -11810,7 +11840,7 @@
     </w:p>
     <w:p>
       <w:pPr>
-        <w:pStyle w:val="ListParagraph"/>
+        <w:pStyle w:val="a3"/>
         <w:numPr>
           <w:ilvl w:val="0"/>
           <w:numId w:val="2"/>
@@ -11859,7 +11889,7 @@
     </w:p>
     <w:p>
       <w:pPr>
-        <w:pStyle w:val="ListParagraph"/>
+        <w:pStyle w:val="a3"/>
         <w:numPr>
           <w:ilvl w:val="0"/>
           <w:numId w:val="3"/>
@@ -11880,7 +11910,7 @@
     </w:p>
     <w:p>
       <w:pPr>
-        <w:pStyle w:val="ListParagraph"/>
+        <w:pStyle w:val="a3"/>
         <w:numPr>
           <w:ilvl w:val="0"/>
           <w:numId w:val="3"/>
@@ -11929,7 +11959,7 @@
     </w:p>
     <w:p>
       <w:pPr>
-        <w:pStyle w:val="ListParagraph"/>
+        <w:pStyle w:val="a3"/>
         <w:numPr>
           <w:ilvl w:val="0"/>
           <w:numId w:val="4"/>
@@ -11950,7 +11980,7 @@
     </w:p>
     <w:p>
       <w:pPr>
-        <w:pStyle w:val="ListParagraph"/>
+        <w:pStyle w:val="a3"/>
         <w:numPr>
           <w:ilvl w:val="0"/>
           <w:numId w:val="4"/>
@@ -11999,7 +12029,7 @@
     </w:p>
     <w:p>
       <w:pPr>
-        <w:pStyle w:val="ListParagraph"/>
+        <w:pStyle w:val="a3"/>
         <w:numPr>
           <w:ilvl w:val="0"/>
           <w:numId w:val="5"/>
@@ -12020,7 +12050,7 @@
     </w:p>
     <w:p>
       <w:pPr>
-        <w:pStyle w:val="ListParagraph"/>
+        <w:pStyle w:val="a3"/>
         <w:numPr>
           <w:ilvl w:val="0"/>
           <w:numId w:val="5"/>
@@ -12071,7 +12101,7 @@
     </w:p>
     <w:p>
       <w:pPr>
-        <w:pStyle w:val="ListParagraph"/>
+        <w:pStyle w:val="a3"/>
         <w:numPr>
           <w:ilvl w:val="0"/>
           <w:numId w:val="6"/>
@@ -12092,7 +12122,7 @@
     </w:p>
     <w:p>
       <w:pPr>
-        <w:pStyle w:val="ListParagraph"/>
+        <w:pStyle w:val="a3"/>
         <w:numPr>
           <w:ilvl w:val="0"/>
           <w:numId w:val="6"/>
@@ -12114,11 +12144,6 @@
     <w:p>
       <w:pPr>
         <w:bidi w:val="0"/>
-      </w:pPr>
-    </w:p>
-    <w:p>
-      <w:pPr>
-        <w:bidi w:val="0"/>
         <w:rPr>
           <w:rtl/>
         </w:rPr>
@@ -12141,208 +12166,107 @@
           <w:sz w:val="28"/>
           <w:szCs w:val="28"/>
         </w:rPr>
-        <w:t>7. Customization of Practice Sessions:</w:t>
-      </w:r>
-    </w:p>
-    <w:p>
-      <w:pPr>
-        <w:pStyle w:val="ListParagraph"/>
-        <w:numPr>
-          <w:ilvl w:val="0"/>
-          <w:numId w:val="7"/>
-        </w:numPr>
-        <w:bidi w:val="0"/>
-        <w:rPr>
-          <w:sz w:val="28"/>
-          <w:szCs w:val="28"/>
-        </w:rPr>
-      </w:pPr>
-      <w:r>
-        <w:rPr>
-          <w:sz w:val="28"/>
-          <w:szCs w:val="28"/>
-        </w:rPr>
-        <w:t>Users should be able to customize practice sessions, adjusting playback speed, pitch, and difficulty.</w:t>
-      </w:r>
-    </w:p>
-    <w:p>
-      <w:pPr>
-        <w:pStyle w:val="ListParagraph"/>
-        <w:numPr>
-          <w:ilvl w:val="0"/>
-          <w:numId w:val="7"/>
-        </w:numPr>
-        <w:bidi w:val="0"/>
-        <w:rPr>
-          <w:sz w:val="28"/>
-          <w:szCs w:val="28"/>
-        </w:rPr>
-      </w:pPr>
-      <w:r>
-        <w:rPr>
-          <w:sz w:val="28"/>
-          <w:szCs w:val="28"/>
-        </w:rPr>
-        <w:t>Customization options should cater to users of different skill levels.</w:t>
-      </w:r>
-    </w:p>
-    <w:p>
-      <w:pPr>
-        <w:bidi w:val="0"/>
-        <w:rPr>
-          <w:rtl/>
-        </w:rPr>
-      </w:pPr>
-    </w:p>
-    <w:p>
-      <w:pPr>
-        <w:jc w:val="right"/>
+        <w:t>7</w:t>
+      </w:r>
+      <w:r>
         <w:rPr>
           <w:b/>
           <w:bCs/>
           <w:sz w:val="28"/>
           <w:szCs w:val="28"/>
         </w:rPr>
-      </w:pPr>
-      <w:r>
+        <w:t>. User Community and Social Features:</w:t>
+      </w:r>
+    </w:p>
+    <w:p>
+      <w:pPr>
+        <w:pStyle w:val="a3"/>
+        <w:numPr>
+          <w:ilvl w:val="0"/>
+          <w:numId w:val="9"/>
+        </w:numPr>
+        <w:bidi w:val="0"/>
+        <w:rPr>
+          <w:sz w:val="28"/>
+          <w:szCs w:val="28"/>
+        </w:rPr>
+      </w:pPr>
+      <w:r>
+        <w:rPr>
+          <w:sz w:val="28"/>
+          <w:szCs w:val="28"/>
+        </w:rPr>
+        <w:t>Users should have the option to share their achievements and progress with a community of fellow singers.</w:t>
+      </w:r>
+    </w:p>
+    <w:p>
+      <w:pPr>
+        <w:pStyle w:val="a3"/>
+        <w:numPr>
+          <w:ilvl w:val="0"/>
+          <w:numId w:val="9"/>
+        </w:numPr>
+        <w:bidi w:val="0"/>
+        <w:rPr>
+          <w:sz w:val="28"/>
+          <w:szCs w:val="28"/>
+        </w:rPr>
+      </w:pPr>
+      <w:r>
+        <w:rPr>
+          <w:sz w:val="28"/>
+          <w:szCs w:val="28"/>
+        </w:rPr>
+        <w:t>Social features like comments, likes, and sharing can enhance user engagement.</w:t>
+      </w:r>
+    </w:p>
+    <w:p>
+      <w:pPr>
+        <w:bidi w:val="0"/>
+        <w:rPr>
+          <w:rtl/>
+        </w:rPr>
+      </w:pPr>
+    </w:p>
+    <w:p>
+      <w:pPr>
         <w:rPr>
           <w:b/>
           <w:bCs/>
           <w:sz w:val="28"/>
           <w:szCs w:val="28"/>
         </w:rPr>
-        <w:t>8. Voice Project Library:</w:t>
-      </w:r>
-    </w:p>
-    <w:p>
-      <w:pPr>
-        <w:pStyle w:val="ListParagraph"/>
-        <w:numPr>
-          <w:ilvl w:val="0"/>
-          <w:numId w:val="8"/>
-        </w:numPr>
-        <w:bidi w:val="0"/>
-        <w:rPr>
-          <w:sz w:val="28"/>
-          <w:szCs w:val="28"/>
-        </w:rPr>
-      </w:pPr>
-      <w:r>
-        <w:rPr>
-          <w:sz w:val="28"/>
-          <w:szCs w:val="28"/>
-        </w:rPr>
-        <w:t>A library of songs or voice samples should be available for users to choose from.</w:t>
-      </w:r>
-    </w:p>
-    <w:p>
-      <w:pPr>
-        <w:pStyle w:val="ListParagraph"/>
-        <w:numPr>
-          <w:ilvl w:val="0"/>
-          <w:numId w:val="8"/>
-        </w:numPr>
-        <w:bidi w:val="0"/>
-        <w:rPr>
-          <w:sz w:val="28"/>
-          <w:szCs w:val="28"/>
-        </w:rPr>
-      </w:pPr>
-      <w:r>
-        <w:rPr>
-          <w:sz w:val="28"/>
-          <w:szCs w:val="28"/>
-        </w:rPr>
-        <w:t>Regular updates to the library can keep content fresh and engaging.</w:t>
-      </w:r>
-    </w:p>
-    <w:p>
-      <w:pPr>
-        <w:bidi w:val="0"/>
-        <w:rPr>
-          <w:rtl/>
-        </w:rPr>
-      </w:pPr>
-    </w:p>
-    <w:p>
-      <w:pPr>
-        <w:jc w:val="right"/>
+      </w:pPr>
+      <w:r>
         <w:rPr>
           <w:b/>
           <w:bCs/>
           <w:sz w:val="28"/>
           <w:szCs w:val="28"/>
         </w:rPr>
-      </w:pPr>
-      <w:r>
+        <w:br w:type="page"/>
+      </w:r>
+    </w:p>
+    <w:p>
+      <w:pPr>
+        <w:jc w:val="right"/>
         <w:rPr>
           <w:b/>
           <w:bCs/>
           <w:sz w:val="28"/>
           <w:szCs w:val="28"/>
         </w:rPr>
-        <w:t>9. User Community and Social Features:</w:t>
-      </w:r>
-    </w:p>
-    <w:p>
-      <w:pPr>
-        <w:pStyle w:val="ListParagraph"/>
-        <w:numPr>
-          <w:ilvl w:val="0"/>
-          <w:numId w:val="9"/>
-        </w:numPr>
-        <w:bidi w:val="0"/>
-        <w:rPr>
-          <w:sz w:val="28"/>
-          <w:szCs w:val="28"/>
-        </w:rPr>
-      </w:pPr>
-      <w:r>
-        <w:rPr>
-          <w:sz w:val="28"/>
-          <w:szCs w:val="28"/>
-        </w:rPr>
-        <w:t>Users should have the option to share their achievements and progress with a community of fellow singers.</w:t>
-      </w:r>
-    </w:p>
-    <w:p>
-      <w:pPr>
-        <w:pStyle w:val="ListParagraph"/>
-        <w:numPr>
-          <w:ilvl w:val="0"/>
-          <w:numId w:val="9"/>
-        </w:numPr>
-        <w:bidi w:val="0"/>
-        <w:rPr>
-          <w:sz w:val="28"/>
-          <w:szCs w:val="28"/>
-        </w:rPr>
-      </w:pPr>
-      <w:r>
-        <w:rPr>
-          <w:sz w:val="28"/>
-          <w:szCs w:val="28"/>
-        </w:rPr>
-        <w:t>Social features like comments, likes, and sharing can enhance user engagement.</w:t>
-      </w:r>
-    </w:p>
-    <w:p>
-      <w:pPr>
-        <w:bidi w:val="0"/>
-        <w:rPr>
-          <w:rtl/>
-        </w:rPr>
-      </w:pPr>
-    </w:p>
-    <w:p>
-      <w:pPr>
+      </w:pPr>
+      <w:r>
         <w:rPr>
           <w:b/>
           <w:bCs/>
           <w:sz w:val="28"/>
           <w:szCs w:val="28"/>
         </w:rPr>
-      </w:pPr>
+        <w:lastRenderedPageBreak/>
+        <w:t>8</w:t>
+      </w:r>
       <w:r>
         <w:rPr>
           <w:b/>
@@ -12350,33 +12274,12 @@
           <w:sz w:val="28"/>
           <w:szCs w:val="28"/>
         </w:rPr>
-        <w:br w:type="page"/>
-      </w:r>
-    </w:p>
-    <w:p>
-      <w:pPr>
-        <w:jc w:val="right"/>
-        <w:rPr>
-          <w:b/>
-          <w:bCs/>
-          <w:sz w:val="28"/>
-          <w:szCs w:val="28"/>
-        </w:rPr>
-      </w:pPr>
-      <w:r>
-        <w:rPr>
-          <w:b/>
-          <w:bCs/>
-          <w:sz w:val="28"/>
-          <w:szCs w:val="28"/>
-        </w:rPr>
-        <w:lastRenderedPageBreak/>
-        <w:t>10. Data Security and Privacy:</w:t>
-      </w:r>
-    </w:p>
-    <w:p>
-      <w:pPr>
-        <w:pStyle w:val="ListParagraph"/>
+        <w:t>. Data Security and Privacy:</w:t>
+      </w:r>
+    </w:p>
+    <w:p>
+      <w:pPr>
+        <w:pStyle w:val="a3"/>
         <w:numPr>
           <w:ilvl w:val="0"/>
           <w:numId w:val="10"/>
@@ -12419,7 +12322,7 @@
     </w:p>
     <w:p>
       <w:pPr>
-        <w:pStyle w:val="ListParagraph"/>
+        <w:pStyle w:val="a3"/>
         <w:numPr>
           <w:ilvl w:val="0"/>
           <w:numId w:val="10"/>
@@ -12431,7 +12334,6 @@
           <w:szCs w:val="28"/>
         </w:rPr>
       </w:pPr>
-      <w:proofErr w:type="gramStart"/>
       <w:r>
         <w:rPr>
           <w:sz w:val="28"/>
@@ -12439,7 +12341,13 @@
         </w:rPr>
         <w:t>The</w:t>
       </w:r>
-      <w:proofErr w:type="gramEnd"/>
+      <w:r>
+        <w:rPr>
+          <w:sz w:val="28"/>
+          <w:szCs w:val="28"/>
+        </w:rPr>
+        <w:t xml:space="preserve"> app</w:t>
+      </w:r>
       <w:r>
         <w:rPr>
           <w:sz w:val="28"/>
@@ -12481,14 +12389,14 @@
     </w:p>
     <w:p>
       <w:pPr>
-        <w:pStyle w:val="Heading1"/>
+        <w:pStyle w:val="1"/>
         <w:bidi w:val="0"/>
         <w:rPr>
           <w:sz w:val="36"/>
           <w:szCs w:val="36"/>
         </w:rPr>
       </w:pPr>
-      <w:bookmarkStart w:id="13" w:name="_Toc157774710"/>
+      <w:bookmarkStart w:id="12" w:name="_Toc157774710"/>
       <w:r>
         <w:rPr>
           <w:sz w:val="36"/>
@@ -12496,18 +12404,18 @@
         </w:rPr>
         <w:t>4. Non-functional Requirements</w:t>
       </w:r>
-      <w:bookmarkEnd w:id="13"/>
-    </w:p>
-    <w:p>
-      <w:pPr>
-        <w:pStyle w:val="Heading2"/>
+      <w:bookmarkEnd w:id="12"/>
+    </w:p>
+    <w:p>
+      <w:pPr>
+        <w:pStyle w:val="2"/>
         <w:bidi w:val="0"/>
         <w:rPr>
           <w:sz w:val="32"/>
           <w:szCs w:val="32"/>
         </w:rPr>
       </w:pPr>
-      <w:bookmarkStart w:id="14" w:name="_Toc157774711"/>
+      <w:bookmarkStart w:id="13" w:name="_Toc157774711"/>
       <w:r>
         <w:rPr>
           <w:sz w:val="32"/>
@@ -12515,7 +12423,7 @@
         </w:rPr>
         <w:t>4.1 - Implementation constraints</w:t>
       </w:r>
-      <w:bookmarkEnd w:id="14"/>
+      <w:bookmarkEnd w:id="13"/>
     </w:p>
     <w:p>
       <w:pPr>
@@ -12553,7 +12461,7 @@
     </w:p>
     <w:p>
       <w:pPr>
-        <w:pStyle w:val="ListParagraph"/>
+        <w:pStyle w:val="a3"/>
         <w:numPr>
           <w:ilvl w:val="0"/>
           <w:numId w:val="33"/>
@@ -12597,7 +12505,7 @@
     </w:p>
     <w:p>
       <w:pPr>
-        <w:pStyle w:val="ListParagraph"/>
+        <w:pStyle w:val="a3"/>
         <w:numPr>
           <w:ilvl w:val="0"/>
           <w:numId w:val="33"/>
@@ -12622,15 +12530,7 @@
           <w:sz w:val="28"/>
           <w:szCs w:val="28"/>
         </w:rPr>
-        <w:t xml:space="preserve">The system will perform </w:t>
-      </w:r>
-      <w:proofErr w:type="gramStart"/>
-      <w:r>
-        <w:rPr>
-          <w:sz w:val="28"/>
-          <w:szCs w:val="28"/>
-        </w:rPr>
-        <w:t>real t</w:t>
+        <w:t>The system will perform real t</w:t>
       </w:r>
       <w:r>
         <w:rPr>
@@ -12644,20 +12544,12 @@
           <w:sz w:val="28"/>
           <w:szCs w:val="28"/>
         </w:rPr>
-        <w:t>me</w:t>
-      </w:r>
-      <w:proofErr w:type="gramEnd"/>
-      <w:r>
-        <w:rPr>
-          <w:sz w:val="28"/>
-          <w:szCs w:val="28"/>
-        </w:rPr>
-        <w:t xml:space="preserve"> analysis of the user’s recordings and will provide feedback during the coaching session.</w:t>
-      </w:r>
-    </w:p>
-    <w:p>
-      <w:pPr>
-        <w:pStyle w:val="ListParagraph"/>
+        <w:t>me analysis of the user’s recordings and will provide feedback during the coaching session.</w:t>
+      </w:r>
+    </w:p>
+    <w:p>
+      <w:pPr>
+        <w:pStyle w:val="a3"/>
         <w:numPr>
           <w:ilvl w:val="0"/>
           <w:numId w:val="33"/>
@@ -12682,28 +12574,12 @@
           <w:sz w:val="28"/>
           <w:szCs w:val="28"/>
         </w:rPr>
-        <w:t xml:space="preserve">The system should handle every action the user </w:t>
-      </w:r>
-      <w:proofErr w:type="gramStart"/>
-      <w:r>
-        <w:rPr>
-          <w:sz w:val="28"/>
-          <w:szCs w:val="28"/>
-        </w:rPr>
-        <w:t>making</w:t>
-      </w:r>
-      <w:proofErr w:type="gramEnd"/>
-      <w:r>
-        <w:rPr>
-          <w:sz w:val="28"/>
-          <w:szCs w:val="28"/>
-        </w:rPr>
-        <w:t xml:space="preserve"> (registration, login, logout etc.) in a minimum of 5 seconds.</w:t>
-      </w:r>
-    </w:p>
-    <w:p>
-      <w:pPr>
-        <w:pStyle w:val="ListParagraph"/>
+        <w:t>The system should handle every action the user making (registration, login, logout etc.) in a minimum of 5 seconds.</w:t>
+      </w:r>
+    </w:p>
+    <w:p>
+      <w:pPr>
+        <w:pStyle w:val="a3"/>
         <w:numPr>
           <w:ilvl w:val="0"/>
           <w:numId w:val="33"/>
@@ -12740,7 +12616,7 @@
     </w:p>
     <w:p>
       <w:pPr>
-        <w:pStyle w:val="ListParagraph"/>
+        <w:pStyle w:val="a3"/>
         <w:numPr>
           <w:ilvl w:val="0"/>
           <w:numId w:val="33"/>
@@ -12819,7 +12695,7 @@
     </w:p>
     <w:p>
       <w:pPr>
-        <w:pStyle w:val="ListParagraph"/>
+        <w:pStyle w:val="a3"/>
         <w:numPr>
           <w:ilvl w:val="0"/>
           <w:numId w:val="34"/>
@@ -12856,7 +12732,7 @@
     </w:p>
     <w:p>
       <w:pPr>
-        <w:pStyle w:val="ListParagraph"/>
+        <w:pStyle w:val="a3"/>
         <w:numPr>
           <w:ilvl w:val="0"/>
           <w:numId w:val="34"/>
@@ -12886,7 +12762,7 @@
     </w:p>
     <w:p>
       <w:pPr>
-        <w:pStyle w:val="ListParagraph"/>
+        <w:pStyle w:val="a3"/>
         <w:numPr>
           <w:ilvl w:val="0"/>
           <w:numId w:val="34"/>
@@ -12917,7 +12793,7 @@
     </w:p>
     <w:p>
       <w:pPr>
-        <w:pStyle w:val="ListParagraph"/>
+        <w:pStyle w:val="a3"/>
         <w:numPr>
           <w:ilvl w:val="0"/>
           <w:numId w:val="34"/>
@@ -12942,28 +12818,12 @@
           <w:sz w:val="28"/>
           <w:szCs w:val="28"/>
         </w:rPr>
-        <w:t xml:space="preserve">Once a day the system should perform </w:t>
-      </w:r>
-      <w:proofErr w:type="gramStart"/>
-      <w:r>
-        <w:rPr>
-          <w:sz w:val="28"/>
-          <w:szCs w:val="28"/>
-        </w:rPr>
-        <w:t>data-base</w:t>
-      </w:r>
-      <w:proofErr w:type="gramEnd"/>
-      <w:r>
-        <w:rPr>
-          <w:sz w:val="28"/>
-          <w:szCs w:val="28"/>
-        </w:rPr>
-        <w:t xml:space="preserve"> backup.</w:t>
-      </w:r>
-    </w:p>
-    <w:p>
-      <w:pPr>
-        <w:pStyle w:val="ListParagraph"/>
+        <w:t>Once a day the system should perform data-base backup.</w:t>
+      </w:r>
+    </w:p>
+    <w:p>
+      <w:pPr>
+        <w:pStyle w:val="a3"/>
         <w:numPr>
           <w:ilvl w:val="0"/>
           <w:numId w:val="34"/>
@@ -13018,7 +12878,7 @@
     </w:p>
     <w:p>
       <w:pPr>
-        <w:pStyle w:val="ListParagraph"/>
+        <w:pStyle w:val="a3"/>
         <w:numPr>
           <w:ilvl w:val="0"/>
           <w:numId w:val="35"/>
@@ -13055,7 +12915,7 @@
     </w:p>
     <w:p>
       <w:pPr>
-        <w:pStyle w:val="ListParagraph"/>
+        <w:pStyle w:val="a3"/>
         <w:numPr>
           <w:ilvl w:val="0"/>
           <w:numId w:val="35"/>
@@ -13092,7 +12952,7 @@
     </w:p>
     <w:p>
       <w:pPr>
-        <w:pStyle w:val="ListParagraph"/>
+        <w:pStyle w:val="a3"/>
         <w:numPr>
           <w:ilvl w:val="0"/>
           <w:numId w:val="35"/>
@@ -13143,7 +13003,7 @@
     </w:p>
     <w:p>
       <w:pPr>
-        <w:pStyle w:val="ListParagraph"/>
+        <w:pStyle w:val="a3"/>
         <w:numPr>
           <w:ilvl w:val="0"/>
           <w:numId w:val="35"/>
@@ -13211,7 +13071,7 @@
     </w:p>
     <w:p>
       <w:pPr>
-        <w:pStyle w:val="ListParagraph"/>
+        <w:pStyle w:val="a3"/>
         <w:numPr>
           <w:ilvl w:val="0"/>
           <w:numId w:val="36"/>
@@ -13269,7 +13129,7 @@
     </w:p>
     <w:p>
       <w:pPr>
-        <w:pStyle w:val="ListParagraph"/>
+        <w:pStyle w:val="a3"/>
         <w:numPr>
           <w:ilvl w:val="0"/>
           <w:numId w:val="36"/>
@@ -13294,7 +13154,7 @@
           <w:sz w:val="28"/>
           <w:szCs w:val="28"/>
         </w:rPr>
-        <w:t xml:space="preserve">The system must be compatible with popular OS systems for both pc and cellphone devices (android, </w:t>
+        <w:t xml:space="preserve">The system must be compatible with popular OS systems for cellphone devices (android, </w:t>
       </w:r>
       <w:r>
         <w:rPr>
@@ -13308,12 +13168,26 @@
           <w:sz w:val="28"/>
           <w:szCs w:val="28"/>
         </w:rPr>
-        <w:t xml:space="preserve"> and Microsoft)</w:t>
-      </w:r>
-    </w:p>
-    <w:p>
-      <w:pPr>
-        <w:pStyle w:val="ListParagraph"/>
+        <w:t xml:space="preserve"> </w:t>
+      </w:r>
+      <w:r>
+        <w:rPr>
+          <w:sz w:val="28"/>
+          <w:szCs w:val="28"/>
+        </w:rPr>
+        <w:t>etc.</w:t>
+      </w:r>
+      <w:r>
+        <w:rPr>
+          <w:sz w:val="28"/>
+          <w:szCs w:val="28"/>
+        </w:rPr>
+        <w:t>)</w:t>
+      </w:r>
+    </w:p>
+    <w:p>
+      <w:pPr>
+        <w:pStyle w:val="a3"/>
         <w:numPr>
           <w:ilvl w:val="0"/>
           <w:numId w:val="36"/>
@@ -13361,7 +13235,7 @@
     </w:p>
     <w:p>
       <w:pPr>
-        <w:pStyle w:val="ListParagraph"/>
+        <w:pStyle w:val="a3"/>
         <w:numPr>
           <w:ilvl w:val="0"/>
           <w:numId w:val="37"/>
@@ -13420,7 +13294,7 @@
     </w:p>
     <w:p>
       <w:pPr>
-        <w:pStyle w:val="ListParagraph"/>
+        <w:pStyle w:val="a3"/>
         <w:numPr>
           <w:ilvl w:val="0"/>
           <w:numId w:val="37"/>
@@ -13490,7 +13364,7 @@
     </w:p>
     <w:p>
       <w:pPr>
-        <w:pStyle w:val="ListParagraph"/>
+        <w:pStyle w:val="a3"/>
         <w:numPr>
           <w:ilvl w:val="0"/>
           <w:numId w:val="38"/>
@@ -13521,14 +13395,14 @@
     </w:p>
     <w:p>
       <w:pPr>
-        <w:pStyle w:val="Heading2"/>
+        <w:pStyle w:val="2"/>
         <w:bidi w:val="0"/>
         <w:rPr>
           <w:sz w:val="32"/>
           <w:szCs w:val="32"/>
         </w:rPr>
       </w:pPr>
-      <w:bookmarkStart w:id="15" w:name="_Toc157774712"/>
+      <w:bookmarkStart w:id="14" w:name="_Toc157774712"/>
       <w:r>
         <w:rPr>
           <w:sz w:val="32"/>
@@ -13543,11 +13417,11 @@
         </w:rPr>
         <w:t>Platform Constraints</w:t>
       </w:r>
-      <w:bookmarkEnd w:id="15"/>
-    </w:p>
-    <w:p>
-      <w:pPr>
-        <w:pStyle w:val="ListParagraph"/>
+      <w:bookmarkEnd w:id="14"/>
+    </w:p>
+    <w:p>
+      <w:pPr>
+        <w:pStyle w:val="a3"/>
         <w:numPr>
           <w:ilvl w:val="0"/>
           <w:numId w:val="39"/>
@@ -13577,7 +13451,7 @@
     </w:p>
     <w:p>
       <w:pPr>
-        <w:pStyle w:val="ListParagraph"/>
+        <w:pStyle w:val="a3"/>
         <w:numPr>
           <w:ilvl w:val="0"/>
           <w:numId w:val="39"/>
@@ -13607,7 +13481,7 @@
     </w:p>
     <w:p>
       <w:pPr>
-        <w:pStyle w:val="ListParagraph"/>
+        <w:pStyle w:val="a3"/>
         <w:numPr>
           <w:ilvl w:val="0"/>
           <w:numId w:val="39"/>
@@ -13664,7 +13538,7 @@
           <w:sz w:val="28"/>
           <w:szCs w:val="28"/>
         </w:rPr>
-        <w:t xml:space="preserve"> a platform with universal compatibility across iOS, Android, and web ensures a seamless user experience regardless of the device, providing accessibility and convenience for a diverse user base.</w:t>
+        <w:t xml:space="preserve"> a platform with universal compatibility across iOS, Android ensures a seamless user experience regardless of the device, providing accessibility and convenience for a diverse user base.</w:t>
       </w:r>
       <w:r>
         <w:rPr>
@@ -13694,14 +13568,14 @@
     </w:p>
     <w:p>
       <w:pPr>
-        <w:pStyle w:val="Heading2"/>
+        <w:pStyle w:val="2"/>
         <w:bidi w:val="0"/>
         <w:rPr>
           <w:sz w:val="32"/>
           <w:szCs w:val="32"/>
         </w:rPr>
       </w:pPr>
-      <w:bookmarkStart w:id="16" w:name="_Toc157774713"/>
+      <w:bookmarkStart w:id="15" w:name="_Toc157774713"/>
       <w:r>
         <w:rPr>
           <w:sz w:val="32"/>
@@ -13717,7 +13591,7 @@
         </w:rPr>
         <w:t>SE Project constraints</w:t>
       </w:r>
-      <w:bookmarkEnd w:id="16"/>
+      <w:bookmarkEnd w:id="15"/>
     </w:p>
     <w:p>
       <w:pPr>
@@ -13744,14 +13618,14 @@
     </w:p>
     <w:p>
       <w:pPr>
-        <w:pStyle w:val="Heading2"/>
+        <w:pStyle w:val="2"/>
         <w:bidi w:val="0"/>
         <w:rPr>
           <w:sz w:val="32"/>
           <w:szCs w:val="32"/>
         </w:rPr>
       </w:pPr>
-      <w:bookmarkStart w:id="17" w:name="_Toc157774714"/>
+      <w:bookmarkStart w:id="16" w:name="_Toc157774714"/>
       <w:r>
         <w:rPr>
           <w:sz w:val="32"/>
@@ -13759,7 +13633,7 @@
         </w:rPr>
         <w:t>4.4 - Special restrictions and limitations</w:t>
       </w:r>
-      <w:bookmarkEnd w:id="17"/>
+      <w:bookmarkEnd w:id="16"/>
     </w:p>
     <w:p>
       <w:pPr>
@@ -13908,15 +13782,15 @@
     </w:p>
     <w:p>
       <w:pPr>
-        <w:pStyle w:val="Heading1"/>
-        <w:bidi w:val="0"/>
-      </w:pPr>
-      <w:bookmarkStart w:id="18" w:name="_Toc157774715"/>
+        <w:pStyle w:val="1"/>
+        <w:bidi w:val="0"/>
+      </w:pPr>
+      <w:bookmarkStart w:id="17" w:name="_Toc157774715"/>
       <w:r>
         <w:lastRenderedPageBreak/>
         <w:t>5.Risk assessment and proof of concept</w:t>
       </w:r>
-      <w:bookmarkEnd w:id="18"/>
+      <w:bookmarkEnd w:id="17"/>
     </w:p>
     <w:p>
       <w:pPr>
@@ -14334,7 +14208,7 @@
     </w:p>
     <w:p>
       <w:pPr>
-        <w:pStyle w:val="ListParagraph"/>
+        <w:pStyle w:val="a3"/>
         <w:numPr>
           <w:ilvl w:val="0"/>
           <w:numId w:val="40"/>
@@ -14429,7 +14303,7 @@
     </w:p>
     <w:p>
       <w:pPr>
-        <w:pStyle w:val="ListParagraph"/>
+        <w:pStyle w:val="a3"/>
         <w:numPr>
           <w:ilvl w:val="0"/>
           <w:numId w:val="40"/>
@@ -14585,7 +14459,7 @@
 </file>
 
 <file path=word/endnotes.xml><?xml version="1.0" encoding="utf-8"?>
-<w:endnotes xmlns:wpc="http://schemas.microsoft.com/office/word/2010/wordprocessingCanvas" xmlns:cx="http://schemas.microsoft.com/office/drawing/2014/chartex" xmlns:cx1="http://schemas.microsoft.com/office/drawing/2015/9/8/chartex" xmlns:cx2="http://schemas.microsoft.com/office/drawing/2015/10/21/chartex" xmlns:cx3="http://schemas.microsoft.com/office/drawing/2016/5/9/chartex" xmlns:cx4="http://schemas.microsoft.com/office/drawing/2016/5/10/chartex" xmlns:cx5="http://schemas.microsoft.com/office/drawing/2016/5/11/chartex" xmlns:cx6="http://schemas.microsoft.com/office/drawing/2016/5/12/chartex" xmlns:cx7="http://schemas.microsoft.com/office/drawing/2016/5/13/chartex" xmlns:cx8="http://schemas.microsoft.com/office/drawing/2016/5/14/chartex" xmlns:mc="http://schemas.openxmlformats.org/markup-compatibility/2006" xmlns:aink="http://schemas.microsoft.com/office/drawing/2016/ink" xmlns:am3d="http://schemas.microsoft.com/office/drawing/2017/model3d" xmlns:o="urn:schemas-microsoft-com:office:office" xmlns:oel="http://schemas.microsoft.com/office/2019/extlst" xmlns:r="http://schemas.openxmlformats.org/officeDocument/2006/relationships" xmlns:m="http://schemas.openxmlformats.org/officeDocument/2006/math" xmlns:v="urn:schemas-microsoft-com:vml" xmlns:wp14="http://schemas.microsoft.com/office/word/2010/wordprocessingDrawing" xmlns:wp="http://schemas.openxmlformats.org/drawingml/2006/wordprocessingDrawing" xmlns:w10="urn:schemas-microsoft-com:office:word" xmlns:w="http://schemas.openxmlformats.org/wordprocessingml/2006/main" xmlns:w14="http://schemas.microsoft.com/office/word/2010/wordml" xmlns:w15="http://schemas.microsoft.com/office/word/2012/wordml" xmlns:w16cex="http://schemas.microsoft.com/office/word/2018/wordml/cex" xmlns:w16cid="http://schemas.microsoft.com/office/word/2016/wordml/cid" xmlns:w16="http://schemas.microsoft.com/office/word/2018/wordml" xmlns:w16sdtdh="http://schemas.microsoft.com/office/word/2020/wordml/sdtdatahash" xmlns:w16se="http://schemas.microsoft.com/office/word/2015/wordml/symex" xmlns:wpg="http://schemas.microsoft.com/office/word/2010/wordprocessingGroup" xmlns:wpi="http://schemas.microsoft.com/office/word/2010/wordprocessingInk" xmlns:wne="http://schemas.microsoft.com/office/word/2006/wordml" xmlns:wps="http://schemas.microsoft.com/office/word/2010/wordprocessingShape" mc:Ignorable="w14 w15 w16se w16cid w16 w16cex w16sdtdh wp14">
+<w:endnotes xmlns:wpc="http://schemas.microsoft.com/office/word/2010/wordprocessingCanvas" xmlns:cx="http://schemas.microsoft.com/office/drawing/2014/chartex" xmlns:cx1="http://schemas.microsoft.com/office/drawing/2015/9/8/chartex" xmlns:cx2="http://schemas.microsoft.com/office/drawing/2015/10/21/chartex" xmlns:cx3="http://schemas.microsoft.com/office/drawing/2016/5/9/chartex" xmlns:cx4="http://schemas.microsoft.com/office/drawing/2016/5/10/chartex" xmlns:cx5="http://schemas.microsoft.com/office/drawing/2016/5/11/chartex" xmlns:cx6="http://schemas.microsoft.com/office/drawing/2016/5/12/chartex" xmlns:cx7="http://schemas.microsoft.com/office/drawing/2016/5/13/chartex" xmlns:cx8="http://schemas.microsoft.com/office/drawing/2016/5/14/chartex" xmlns:mc="http://schemas.openxmlformats.org/markup-compatibility/2006" xmlns:aink="http://schemas.microsoft.com/office/drawing/2016/ink" xmlns:am3d="http://schemas.microsoft.com/office/drawing/2017/model3d" xmlns:o="urn:schemas-microsoft-com:office:office" xmlns:oel="http://schemas.microsoft.com/office/2019/extlst" xmlns:r="http://schemas.openxmlformats.org/officeDocument/2006/relationships" xmlns:m="http://schemas.openxmlformats.org/officeDocument/2006/math" xmlns:v="urn:schemas-microsoft-com:vml" xmlns:wp14="http://schemas.microsoft.com/office/word/2010/wordprocessingDrawing" xmlns:wp="http://schemas.openxmlformats.org/drawingml/2006/wordprocessingDrawing" xmlns:w10="urn:schemas-microsoft-com:office:word" xmlns:w="http://schemas.openxmlformats.org/wordprocessingml/2006/main" xmlns:w14="http://schemas.microsoft.com/office/word/2010/wordml" xmlns:w15="http://schemas.microsoft.com/office/word/2012/wordml" xmlns:w16cex="http://schemas.microsoft.com/office/word/2018/wordml/cex" xmlns:w16cid="http://schemas.microsoft.com/office/word/2016/wordml/cid" xmlns:w16="http://schemas.microsoft.com/office/word/2018/wordml" xmlns:w16du="http://schemas.microsoft.com/office/word/2023/wordml/word16du" xmlns:w16sdtdh="http://schemas.microsoft.com/office/word/2020/wordml/sdtdatahash" xmlns:w16se="http://schemas.microsoft.com/office/word/2015/wordml/symex" xmlns:wpg="http://schemas.microsoft.com/office/word/2010/wordprocessingGroup" xmlns:wpi="http://schemas.microsoft.com/office/word/2010/wordprocessingInk" xmlns:wne="http://schemas.microsoft.com/office/word/2006/wordml" xmlns:wps="http://schemas.microsoft.com/office/word/2010/wordprocessingShape" mc:Ignorable="w14 w15 w16se w16cid w16 w16cex w16sdtdh w16du wp14">
   <w:endnote w:type="separator" w:id="-1">
     <w:p>
       <w:pPr>
@@ -14610,7 +14484,7 @@
 </file>
 
 <file path=word/footer1.xml><?xml version="1.0" encoding="utf-8"?>
-<w:ftr xmlns:wpc="http://schemas.microsoft.com/office/word/2010/wordprocessingCanvas" xmlns:cx="http://schemas.microsoft.com/office/drawing/2014/chartex" xmlns:cx1="http://schemas.microsoft.com/office/drawing/2015/9/8/chartex" xmlns:cx2="http://schemas.microsoft.com/office/drawing/2015/10/21/chartex" xmlns:cx3="http://schemas.microsoft.com/office/drawing/2016/5/9/chartex" xmlns:cx4="http://schemas.microsoft.com/office/drawing/2016/5/10/chartex" xmlns:cx5="http://schemas.microsoft.com/office/drawing/2016/5/11/chartex" xmlns:cx6="http://schemas.microsoft.com/office/drawing/2016/5/12/chartex" xmlns:cx7="http://schemas.microsoft.com/office/drawing/2016/5/13/chartex" xmlns:cx8="http://schemas.microsoft.com/office/drawing/2016/5/14/chartex" xmlns:mc="http://schemas.openxmlformats.org/markup-compatibility/2006" xmlns:aink="http://schemas.microsoft.com/office/drawing/2016/ink" xmlns:am3d="http://schemas.microsoft.com/office/drawing/2017/model3d" xmlns:o="urn:schemas-microsoft-com:office:office" xmlns:oel="http://schemas.microsoft.com/office/2019/extlst" xmlns:r="http://schemas.openxmlformats.org/officeDocument/2006/relationships" xmlns:m="http://schemas.openxmlformats.org/officeDocument/2006/math" xmlns:v="urn:schemas-microsoft-com:vml" xmlns:wp14="http://schemas.microsoft.com/office/word/2010/wordprocessingDrawing" xmlns:wp="http://schemas.openxmlformats.org/drawingml/2006/wordprocessingDrawing" xmlns:w10="urn:schemas-microsoft-com:office:word" xmlns:w="http://schemas.openxmlformats.org/wordprocessingml/2006/main" xmlns:w14="http://schemas.microsoft.com/office/word/2010/wordml" xmlns:w15="http://schemas.microsoft.com/office/word/2012/wordml" xmlns:w16cex="http://schemas.microsoft.com/office/word/2018/wordml/cex" xmlns:w16cid="http://schemas.microsoft.com/office/word/2016/wordml/cid" xmlns:w16="http://schemas.microsoft.com/office/word/2018/wordml" xmlns:w16sdtdh="http://schemas.microsoft.com/office/word/2020/wordml/sdtdatahash" xmlns:w16se="http://schemas.microsoft.com/office/word/2015/wordml/symex" xmlns:wpg="http://schemas.microsoft.com/office/word/2010/wordprocessingGroup" xmlns:wpi="http://schemas.microsoft.com/office/word/2010/wordprocessingInk" xmlns:wne="http://schemas.microsoft.com/office/word/2006/wordml" xmlns:wps="http://schemas.microsoft.com/office/word/2010/wordprocessingShape" mc:Ignorable="w14 w15 w16se w16cid w16 w16cex w16sdtdh wp14">
+<w:ftr xmlns:wpc="http://schemas.microsoft.com/office/word/2010/wordprocessingCanvas" xmlns:cx="http://schemas.microsoft.com/office/drawing/2014/chartex" xmlns:cx1="http://schemas.microsoft.com/office/drawing/2015/9/8/chartex" xmlns:cx2="http://schemas.microsoft.com/office/drawing/2015/10/21/chartex" xmlns:cx3="http://schemas.microsoft.com/office/drawing/2016/5/9/chartex" xmlns:cx4="http://schemas.microsoft.com/office/drawing/2016/5/10/chartex" xmlns:cx5="http://schemas.microsoft.com/office/drawing/2016/5/11/chartex" xmlns:cx6="http://schemas.microsoft.com/office/drawing/2016/5/12/chartex" xmlns:cx7="http://schemas.microsoft.com/office/drawing/2016/5/13/chartex" xmlns:cx8="http://schemas.microsoft.com/office/drawing/2016/5/14/chartex" xmlns:mc="http://schemas.openxmlformats.org/markup-compatibility/2006" xmlns:aink="http://schemas.microsoft.com/office/drawing/2016/ink" xmlns:am3d="http://schemas.microsoft.com/office/drawing/2017/model3d" xmlns:o="urn:schemas-microsoft-com:office:office" xmlns:oel="http://schemas.microsoft.com/office/2019/extlst" xmlns:r="http://schemas.openxmlformats.org/officeDocument/2006/relationships" xmlns:m="http://schemas.openxmlformats.org/officeDocument/2006/math" xmlns:v="urn:schemas-microsoft-com:vml" xmlns:wp14="http://schemas.microsoft.com/office/word/2010/wordprocessingDrawing" xmlns:wp="http://schemas.openxmlformats.org/drawingml/2006/wordprocessingDrawing" xmlns:w10="urn:schemas-microsoft-com:office:word" xmlns:w="http://schemas.openxmlformats.org/wordprocessingml/2006/main" xmlns:w14="http://schemas.microsoft.com/office/word/2010/wordml" xmlns:w15="http://schemas.microsoft.com/office/word/2012/wordml" xmlns:w16cex="http://schemas.microsoft.com/office/word/2018/wordml/cex" xmlns:w16cid="http://schemas.microsoft.com/office/word/2016/wordml/cid" xmlns:w16="http://schemas.microsoft.com/office/word/2018/wordml" xmlns:w16du="http://schemas.microsoft.com/office/word/2023/wordml/word16du" xmlns:w16sdtdh="http://schemas.microsoft.com/office/word/2020/wordml/sdtdatahash" xmlns:w16se="http://schemas.microsoft.com/office/word/2015/wordml/symex" xmlns:wpg="http://schemas.microsoft.com/office/word/2010/wordprocessingGroup" xmlns:wpi="http://schemas.microsoft.com/office/word/2010/wordprocessingInk" xmlns:wne="http://schemas.microsoft.com/office/word/2006/wordml" xmlns:wps="http://schemas.microsoft.com/office/word/2010/wordprocessingShape" mc:Ignorable="w14 w15 w16se w16cid w16 w16cex w16sdtdh w16du wp14">
   <w:sdt>
     <w:sdtPr>
       <w:rPr>
@@ -14625,7 +14499,7 @@
     <w:sdtContent>
       <w:p>
         <w:pPr>
-          <w:pStyle w:val="Footer"/>
+          <w:pStyle w:val="a9"/>
           <w:jc w:val="center"/>
         </w:pPr>
         <w:r>
@@ -14652,14 +14526,14 @@
   </w:sdt>
   <w:p>
     <w:pPr>
-      <w:pStyle w:val="Footer"/>
+      <w:pStyle w:val="a9"/>
     </w:pPr>
   </w:p>
 </w:ftr>
 </file>
 
 <file path=word/footnotes.xml><?xml version="1.0" encoding="utf-8"?>
-<w:footnotes xmlns:wpc="http://schemas.microsoft.com/office/word/2010/wordprocessingCanvas" xmlns:cx="http://schemas.microsoft.com/office/drawing/2014/chartex" xmlns:cx1="http://schemas.microsoft.com/office/drawing/2015/9/8/chartex" xmlns:cx2="http://schemas.microsoft.com/office/drawing/2015/10/21/chartex" xmlns:cx3="http://schemas.microsoft.com/office/drawing/2016/5/9/chartex" xmlns:cx4="http://schemas.microsoft.com/office/drawing/2016/5/10/chartex" xmlns:cx5="http://schemas.microsoft.com/office/drawing/2016/5/11/chartex" xmlns:cx6="http://schemas.microsoft.com/office/drawing/2016/5/12/chartex" xmlns:cx7="http://schemas.microsoft.com/office/drawing/2016/5/13/chartex" xmlns:cx8="http://schemas.microsoft.com/office/drawing/2016/5/14/chartex" xmlns:mc="http://schemas.openxmlformats.org/markup-compatibility/2006" xmlns:aink="http://schemas.microsoft.com/office/drawing/2016/ink" xmlns:am3d="http://schemas.microsoft.com/office/drawing/2017/model3d" xmlns:o="urn:schemas-microsoft-com:office:office" xmlns:oel="http://schemas.microsoft.com/office/2019/extlst" xmlns:r="http://schemas.openxmlformats.org/officeDocument/2006/relationships" xmlns:m="http://schemas.openxmlformats.org/officeDocument/2006/math" xmlns:v="urn:schemas-microsoft-com:vml" xmlns:wp14="http://schemas.microsoft.com/office/word/2010/wordprocessingDrawing" xmlns:wp="http://schemas.openxmlformats.org/drawingml/2006/wordprocessingDrawing" xmlns:w10="urn:schemas-microsoft-com:office:word" xmlns:w="http://schemas.openxmlformats.org/wordprocessingml/2006/main" xmlns:w14="http://schemas.microsoft.com/office/word/2010/wordml" xmlns:w15="http://schemas.microsoft.com/office/word/2012/wordml" xmlns:w16cex="http://schemas.microsoft.com/office/word/2018/wordml/cex" xmlns:w16cid="http://schemas.microsoft.com/office/word/2016/wordml/cid" xmlns:w16="http://schemas.microsoft.com/office/word/2018/wordml" xmlns:w16sdtdh="http://schemas.microsoft.com/office/word/2020/wordml/sdtdatahash" xmlns:w16se="http://schemas.microsoft.com/office/word/2015/wordml/symex" xmlns:wpg="http://schemas.microsoft.com/office/word/2010/wordprocessingGroup" xmlns:wpi="http://schemas.microsoft.com/office/word/2010/wordprocessingInk" xmlns:wne="http://schemas.microsoft.com/office/word/2006/wordml" xmlns:wps="http://schemas.microsoft.com/office/word/2010/wordprocessingShape" mc:Ignorable="w14 w15 w16se w16cid w16 w16cex w16sdtdh wp14">
+<w:footnotes xmlns:wpc="http://schemas.microsoft.com/office/word/2010/wordprocessingCanvas" xmlns:cx="http://schemas.microsoft.com/office/drawing/2014/chartex" xmlns:cx1="http://schemas.microsoft.com/office/drawing/2015/9/8/chartex" xmlns:cx2="http://schemas.microsoft.com/office/drawing/2015/10/21/chartex" xmlns:cx3="http://schemas.microsoft.com/office/drawing/2016/5/9/chartex" xmlns:cx4="http://schemas.microsoft.com/office/drawing/2016/5/10/chartex" xmlns:cx5="http://schemas.microsoft.com/office/drawing/2016/5/11/chartex" xmlns:cx6="http://schemas.microsoft.com/office/drawing/2016/5/12/chartex" xmlns:cx7="http://schemas.microsoft.com/office/drawing/2016/5/13/chartex" xmlns:cx8="http://schemas.microsoft.com/office/drawing/2016/5/14/chartex" xmlns:mc="http://schemas.openxmlformats.org/markup-compatibility/2006" xmlns:aink="http://schemas.microsoft.com/office/drawing/2016/ink" xmlns:am3d="http://schemas.microsoft.com/office/drawing/2017/model3d" xmlns:o="urn:schemas-microsoft-com:office:office" xmlns:oel="http://schemas.microsoft.com/office/2019/extlst" xmlns:r="http://schemas.openxmlformats.org/officeDocument/2006/relationships" xmlns:m="http://schemas.openxmlformats.org/officeDocument/2006/math" xmlns:v="urn:schemas-microsoft-com:vml" xmlns:wp14="http://schemas.microsoft.com/office/word/2010/wordprocessingDrawing" xmlns:wp="http://schemas.openxmlformats.org/drawingml/2006/wordprocessingDrawing" xmlns:w10="urn:schemas-microsoft-com:office:word" xmlns:w="http://schemas.openxmlformats.org/wordprocessingml/2006/main" xmlns:w14="http://schemas.microsoft.com/office/word/2010/wordml" xmlns:w15="http://schemas.microsoft.com/office/word/2012/wordml" xmlns:w16cex="http://schemas.microsoft.com/office/word/2018/wordml/cex" xmlns:w16cid="http://schemas.microsoft.com/office/word/2016/wordml/cid" xmlns:w16="http://schemas.microsoft.com/office/word/2018/wordml" xmlns:w16du="http://schemas.microsoft.com/office/word/2023/wordml/word16du" xmlns:w16sdtdh="http://schemas.microsoft.com/office/word/2020/wordml/sdtdatahash" xmlns:w16se="http://schemas.microsoft.com/office/word/2015/wordml/symex" xmlns:wpg="http://schemas.microsoft.com/office/word/2010/wordprocessingGroup" xmlns:wpi="http://schemas.microsoft.com/office/word/2010/wordprocessingInk" xmlns:wne="http://schemas.microsoft.com/office/word/2006/wordml" xmlns:wps="http://schemas.microsoft.com/office/word/2010/wordprocessingShape" mc:Ignorable="w14 w15 w16se w16cid w16 w16cex w16sdtdh w16du wp14">
   <w:footnote w:type="separator" w:id="-1">
     <w:p>
       <w:pPr>
@@ -14684,7 +14558,7 @@
 </file>
 
 <file path=word/numbering.xml><?xml version="1.0" encoding="utf-8"?>
-<w:numbering xmlns:wpc="http://schemas.microsoft.com/office/word/2010/wordprocessingCanvas" xmlns:cx="http://schemas.microsoft.com/office/drawing/2014/chartex" xmlns:cx1="http://schemas.microsoft.com/office/drawing/2015/9/8/chartex" xmlns:cx2="http://schemas.microsoft.com/office/drawing/2015/10/21/chartex" xmlns:cx3="http://schemas.microsoft.com/office/drawing/2016/5/9/chartex" xmlns:cx4="http://schemas.microsoft.com/office/drawing/2016/5/10/chartex" xmlns:cx5="http://schemas.microsoft.com/office/drawing/2016/5/11/chartex" xmlns:cx6="http://schemas.microsoft.com/office/drawing/2016/5/12/chartex" xmlns:cx7="http://schemas.microsoft.com/office/drawing/2016/5/13/chartex" xmlns:cx8="http://schemas.microsoft.com/office/drawing/2016/5/14/chartex" xmlns:mc="http://schemas.openxmlformats.org/markup-compatibility/2006" xmlns:aink="http://schemas.microsoft.com/office/drawing/2016/ink" xmlns:am3d="http://schemas.microsoft.com/office/drawing/2017/model3d" xmlns:o="urn:schemas-microsoft-com:office:office" xmlns:oel="http://schemas.microsoft.com/office/2019/extlst" xmlns:r="http://schemas.openxmlformats.org/officeDocument/2006/relationships" xmlns:m="http://schemas.openxmlformats.org/officeDocument/2006/math" xmlns:v="urn:schemas-microsoft-com:vml" xmlns:wp14="http://schemas.microsoft.com/office/word/2010/wordprocessingDrawing" xmlns:wp="http://schemas.openxmlformats.org/drawingml/2006/wordprocessingDrawing" xmlns:w10="urn:schemas-microsoft-com:office:word" xmlns:w="http://schemas.openxmlformats.org/wordprocessingml/2006/main" xmlns:w14="http://schemas.microsoft.com/office/word/2010/wordml" xmlns:w15="http://schemas.microsoft.com/office/word/2012/wordml" xmlns:w16cex="http://schemas.microsoft.com/office/word/2018/wordml/cex" xmlns:w16cid="http://schemas.microsoft.com/office/word/2016/wordml/cid" xmlns:w16="http://schemas.microsoft.com/office/word/2018/wordml" xmlns:w16sdtdh="http://schemas.microsoft.com/office/word/2020/wordml/sdtdatahash" xmlns:w16se="http://schemas.microsoft.com/office/word/2015/wordml/symex" xmlns:wpg="http://schemas.microsoft.com/office/word/2010/wordprocessingGroup" xmlns:wpi="http://schemas.microsoft.com/office/word/2010/wordprocessingInk" xmlns:wne="http://schemas.microsoft.com/office/word/2006/wordml" xmlns:wps="http://schemas.microsoft.com/office/word/2010/wordprocessingShape" mc:Ignorable="w14 w15 w16se w16cid w16 w16cex w16sdtdh wp14">
+<w:numbering xmlns:wpc="http://schemas.microsoft.com/office/word/2010/wordprocessingCanvas" xmlns:cx="http://schemas.microsoft.com/office/drawing/2014/chartex" xmlns:cx1="http://schemas.microsoft.com/office/drawing/2015/9/8/chartex" xmlns:cx2="http://schemas.microsoft.com/office/drawing/2015/10/21/chartex" xmlns:cx3="http://schemas.microsoft.com/office/drawing/2016/5/9/chartex" xmlns:cx4="http://schemas.microsoft.com/office/drawing/2016/5/10/chartex" xmlns:cx5="http://schemas.microsoft.com/office/drawing/2016/5/11/chartex" xmlns:cx6="http://schemas.microsoft.com/office/drawing/2016/5/12/chartex" xmlns:cx7="http://schemas.microsoft.com/office/drawing/2016/5/13/chartex" xmlns:cx8="http://schemas.microsoft.com/office/drawing/2016/5/14/chartex" xmlns:mc="http://schemas.openxmlformats.org/markup-compatibility/2006" xmlns:aink="http://schemas.microsoft.com/office/drawing/2016/ink" xmlns:am3d="http://schemas.microsoft.com/office/drawing/2017/model3d" xmlns:o="urn:schemas-microsoft-com:office:office" xmlns:oel="http://schemas.microsoft.com/office/2019/extlst" xmlns:r="http://schemas.openxmlformats.org/officeDocument/2006/relationships" xmlns:m="http://schemas.openxmlformats.org/officeDocument/2006/math" xmlns:v="urn:schemas-microsoft-com:vml" xmlns:wp14="http://schemas.microsoft.com/office/word/2010/wordprocessingDrawing" xmlns:wp="http://schemas.openxmlformats.org/drawingml/2006/wordprocessingDrawing" xmlns:w10="urn:schemas-microsoft-com:office:word" xmlns:w="http://schemas.openxmlformats.org/wordprocessingml/2006/main" xmlns:w14="http://schemas.microsoft.com/office/word/2010/wordml" xmlns:w15="http://schemas.microsoft.com/office/word/2012/wordml" xmlns:w16cex="http://schemas.microsoft.com/office/word/2018/wordml/cex" xmlns:w16cid="http://schemas.microsoft.com/office/word/2016/wordml/cid" xmlns:w16="http://schemas.microsoft.com/office/word/2018/wordml" xmlns:w16du="http://schemas.microsoft.com/office/word/2023/wordml/word16du" xmlns:w16sdtdh="http://schemas.microsoft.com/office/word/2020/wordml/sdtdatahash" xmlns:w16se="http://schemas.microsoft.com/office/word/2015/wordml/symex" xmlns:wpg="http://schemas.microsoft.com/office/word/2010/wordprocessingGroup" xmlns:wpi="http://schemas.microsoft.com/office/word/2010/wordprocessingInk" xmlns:wne="http://schemas.microsoft.com/office/word/2006/wordml" xmlns:wps="http://schemas.microsoft.com/office/word/2010/wordprocessingShape" mc:Ignorable="w14 w15 w16se w16cid w16 w16cex w16sdtdh w16du wp14">
   <w:abstractNum w:abstractNumId="0" w15:restartNumberingAfterBreak="0">
     <w:nsid w:val="001256B8"/>
     <w:multiLevelType w:val="hybridMultilevel"/>
@@ -21528,7 +21402,7 @@
 </file>
 
 <file path=word/styles.xml><?xml version="1.0" encoding="utf-8"?>
-<w:styles xmlns:mc="http://schemas.openxmlformats.org/markup-compatibility/2006" xmlns:r="http://schemas.openxmlformats.org/officeDocument/2006/relationships" xmlns:w="http://schemas.openxmlformats.org/wordprocessingml/2006/main" xmlns:w14="http://schemas.microsoft.com/office/word/2010/wordml" xmlns:w15="http://schemas.microsoft.com/office/word/2012/wordml" xmlns:w16cex="http://schemas.microsoft.com/office/word/2018/wordml/cex" xmlns:w16cid="http://schemas.microsoft.com/office/word/2016/wordml/cid" xmlns:w16="http://schemas.microsoft.com/office/word/2018/wordml" xmlns:w16sdtdh="http://schemas.microsoft.com/office/word/2020/wordml/sdtdatahash" xmlns:w16se="http://schemas.microsoft.com/office/word/2015/wordml/symex" mc:Ignorable="w14 w15 w16se w16cid w16 w16cex w16sdtdh">
+<w:styles xmlns:mc="http://schemas.openxmlformats.org/markup-compatibility/2006" xmlns:r="http://schemas.openxmlformats.org/officeDocument/2006/relationships" xmlns:w="http://schemas.openxmlformats.org/wordprocessingml/2006/main" xmlns:w14="http://schemas.microsoft.com/office/word/2010/wordml" xmlns:w15="http://schemas.microsoft.com/office/word/2012/wordml" xmlns:w16cex="http://schemas.microsoft.com/office/word/2018/wordml/cex" xmlns:w16cid="http://schemas.microsoft.com/office/word/2016/wordml/cid" xmlns:w16="http://schemas.microsoft.com/office/word/2018/wordml" xmlns:w16du="http://schemas.microsoft.com/office/word/2023/wordml/word16du" xmlns:w16sdtdh="http://schemas.microsoft.com/office/word/2020/wordml/sdtdatahash" xmlns:w16se="http://schemas.microsoft.com/office/word/2015/wordml/symex" mc:Ignorable="w14 w15 w16se w16cid w16 w16cex w16sdtdh w16du">
   <w:docDefaults>
     <w:rPrDefault>
       <w:rPr>
@@ -21923,16 +21797,16 @@
     <w:lsdException w:name="Unresolved Mention" w:semiHidden="1" w:unhideWhenUsed="1"/>
     <w:lsdException w:name="Smart Link" w:semiHidden="1" w:unhideWhenUsed="1"/>
   </w:latentStyles>
-  <w:style w:type="paragraph" w:default="1" w:styleId="Normal">
+  <w:style w:type="paragraph" w:default="1" w:styleId="a">
     <w:name w:val="Normal"/>
     <w:qFormat/>
     <w:rsid w:val="002430EF"/>
   </w:style>
-  <w:style w:type="paragraph" w:styleId="Heading1">
+  <w:style w:type="paragraph" w:styleId="1">
     <w:name w:val="heading 1"/>
-    <w:basedOn w:val="Normal"/>
-    <w:next w:val="Normal"/>
-    <w:link w:val="Heading1Char"/>
+    <w:basedOn w:val="a"/>
+    <w:next w:val="a"/>
+    <w:link w:val="10"/>
     <w:uiPriority w:val="9"/>
     <w:qFormat/>
     <w:rsid w:val="002430EF"/>
@@ -21952,11 +21826,11 @@
       <w:szCs w:val="40"/>
     </w:rPr>
   </w:style>
-  <w:style w:type="paragraph" w:styleId="Heading2">
+  <w:style w:type="paragraph" w:styleId="2">
     <w:name w:val="heading 2"/>
-    <w:basedOn w:val="Normal"/>
-    <w:next w:val="Normal"/>
-    <w:link w:val="Heading2Char"/>
+    <w:basedOn w:val="a"/>
+    <w:next w:val="a"/>
+    <w:link w:val="20"/>
     <w:uiPriority w:val="9"/>
     <w:unhideWhenUsed/>
     <w:qFormat/>
@@ -21974,11 +21848,11 @@
       <w:szCs w:val="36"/>
     </w:rPr>
   </w:style>
-  <w:style w:type="paragraph" w:styleId="Heading3">
+  <w:style w:type="paragraph" w:styleId="3">
     <w:name w:val="heading 3"/>
-    <w:basedOn w:val="Normal"/>
-    <w:next w:val="Normal"/>
-    <w:link w:val="Heading3Char"/>
+    <w:basedOn w:val="a"/>
+    <w:next w:val="a"/>
+    <w:link w:val="30"/>
     <w:uiPriority w:val="9"/>
     <w:unhideWhenUsed/>
     <w:qFormat/>
@@ -21996,11 +21870,11 @@
       <w:szCs w:val="32"/>
     </w:rPr>
   </w:style>
-  <w:style w:type="paragraph" w:styleId="Heading4">
+  <w:style w:type="paragraph" w:styleId="4">
     <w:name w:val="heading 4"/>
-    <w:basedOn w:val="Normal"/>
-    <w:next w:val="Normal"/>
-    <w:link w:val="Heading4Char"/>
+    <w:basedOn w:val="a"/>
+    <w:next w:val="a"/>
+    <w:link w:val="40"/>
     <w:uiPriority w:val="9"/>
     <w:semiHidden/>
     <w:unhideWhenUsed/>
@@ -22021,11 +21895,11 @@
       <w:szCs w:val="28"/>
     </w:rPr>
   </w:style>
-  <w:style w:type="paragraph" w:styleId="Heading5">
+  <w:style w:type="paragraph" w:styleId="5">
     <w:name w:val="heading 5"/>
-    <w:basedOn w:val="Normal"/>
-    <w:next w:val="Normal"/>
-    <w:link w:val="Heading5Char"/>
+    <w:basedOn w:val="a"/>
+    <w:next w:val="a"/>
+    <w:link w:val="50"/>
     <w:uiPriority w:val="9"/>
     <w:semiHidden/>
     <w:unhideWhenUsed/>
@@ -22044,11 +21918,11 @@
       <w:szCs w:val="24"/>
     </w:rPr>
   </w:style>
-  <w:style w:type="paragraph" w:styleId="Heading6">
+  <w:style w:type="paragraph" w:styleId="6">
     <w:name w:val="heading 6"/>
-    <w:basedOn w:val="Normal"/>
-    <w:next w:val="Normal"/>
-    <w:link w:val="Heading6Char"/>
+    <w:basedOn w:val="a"/>
+    <w:next w:val="a"/>
+    <w:link w:val="60"/>
     <w:uiPriority w:val="9"/>
     <w:semiHidden/>
     <w:unhideWhenUsed/>
@@ -22069,11 +21943,11 @@
       <w:szCs w:val="24"/>
     </w:rPr>
   </w:style>
-  <w:style w:type="paragraph" w:styleId="Heading7">
+  <w:style w:type="paragraph" w:styleId="7">
     <w:name w:val="heading 7"/>
-    <w:basedOn w:val="Normal"/>
-    <w:next w:val="Normal"/>
-    <w:link w:val="Heading7Char"/>
+    <w:basedOn w:val="a"/>
+    <w:next w:val="a"/>
+    <w:link w:val="70"/>
     <w:uiPriority w:val="9"/>
     <w:semiHidden/>
     <w:unhideWhenUsed/>
@@ -22094,11 +21968,11 @@
       <w:szCs w:val="22"/>
     </w:rPr>
   </w:style>
-  <w:style w:type="paragraph" w:styleId="Heading8">
+  <w:style w:type="paragraph" w:styleId="8">
     <w:name w:val="heading 8"/>
-    <w:basedOn w:val="Normal"/>
-    <w:next w:val="Normal"/>
-    <w:link w:val="Heading8Char"/>
+    <w:basedOn w:val="a"/>
+    <w:next w:val="a"/>
+    <w:link w:val="80"/>
     <w:uiPriority w:val="9"/>
     <w:semiHidden/>
     <w:unhideWhenUsed/>
@@ -22117,11 +21991,11 @@
       <w:szCs w:val="22"/>
     </w:rPr>
   </w:style>
-  <w:style w:type="paragraph" w:styleId="Heading9">
+  <w:style w:type="paragraph" w:styleId="9">
     <w:name w:val="heading 9"/>
-    <w:basedOn w:val="Normal"/>
-    <w:next w:val="Normal"/>
-    <w:link w:val="Heading9Char"/>
+    <w:basedOn w:val="a"/>
+    <w:next w:val="a"/>
+    <w:link w:val="90"/>
     <w:uiPriority w:val="9"/>
     <w:semiHidden/>
     <w:unhideWhenUsed/>
@@ -22142,13 +22016,13 @@
       <w:szCs w:val="22"/>
     </w:rPr>
   </w:style>
-  <w:style w:type="character" w:default="1" w:styleId="DefaultParagraphFont">
+  <w:style w:type="character" w:default="1" w:styleId="a0">
     <w:name w:val="Default Paragraph Font"/>
     <w:uiPriority w:val="1"/>
     <w:semiHidden/>
     <w:unhideWhenUsed/>
   </w:style>
-  <w:style w:type="table" w:default="1" w:styleId="TableNormal">
+  <w:style w:type="table" w:default="1" w:styleId="a1">
     <w:name w:val="Normal Table"/>
     <w:uiPriority w:val="99"/>
     <w:semiHidden/>
@@ -22163,16 +22037,16 @@
       </w:tblCellMar>
     </w:tblPr>
   </w:style>
-  <w:style w:type="numbering" w:default="1" w:styleId="NoList">
+  <w:style w:type="numbering" w:default="1" w:styleId="a2">
     <w:name w:val="No List"/>
     <w:uiPriority w:val="99"/>
     <w:semiHidden/>
     <w:unhideWhenUsed/>
   </w:style>
-  <w:style w:type="character" w:customStyle="1" w:styleId="Heading1Char">
-    <w:name w:val="Heading 1 Char"/>
-    <w:basedOn w:val="DefaultParagraphFont"/>
-    <w:link w:val="Heading1"/>
+  <w:style w:type="character" w:customStyle="1" w:styleId="10">
+    <w:name w:val="כותרת 1 תו"/>
+    <w:basedOn w:val="a0"/>
+    <w:link w:val="1"/>
     <w:uiPriority w:val="9"/>
     <w:rsid w:val="002430EF"/>
     <w:rPr>
@@ -22184,7 +22058,7 @@
   </w:style>
   <w:style w:type="paragraph" w:styleId="NormalWeb">
     <w:name w:val="Normal (Web)"/>
-    <w:basedOn w:val="Normal"/>
+    <w:basedOn w:val="a"/>
     <w:uiPriority w:val="99"/>
     <w:unhideWhenUsed/>
     <w:rsid w:val="00AC3D4B"/>
@@ -22198,10 +22072,10 @@
       <w:szCs w:val="24"/>
     </w:rPr>
   </w:style>
-  <w:style w:type="character" w:customStyle="1" w:styleId="Heading2Char">
-    <w:name w:val="Heading 2 Char"/>
-    <w:basedOn w:val="DefaultParagraphFont"/>
-    <w:link w:val="Heading2"/>
+  <w:style w:type="character" w:customStyle="1" w:styleId="20">
+    <w:name w:val="כותרת 2 תו"/>
+    <w:basedOn w:val="a0"/>
+    <w:link w:val="2"/>
     <w:uiPriority w:val="9"/>
     <w:rsid w:val="002430EF"/>
     <w:rPr>
@@ -22211,9 +22085,9 @@
       <w:szCs w:val="36"/>
     </w:rPr>
   </w:style>
-  <w:style w:type="paragraph" w:styleId="ListParagraph">
+  <w:style w:type="paragraph" w:styleId="a3">
     <w:name w:val="List Paragraph"/>
-    <w:basedOn w:val="Normal"/>
+    <w:basedOn w:val="a"/>
     <w:uiPriority w:val="34"/>
     <w:qFormat/>
     <w:rsid w:val="00645AB4"/>
@@ -22222,11 +22096,11 @@
       <w:contextualSpacing/>
     </w:pPr>
   </w:style>
-  <w:style w:type="paragraph" w:styleId="Title">
+  <w:style w:type="paragraph" w:styleId="a4">
     <w:name w:val="Title"/>
-    <w:basedOn w:val="Normal"/>
-    <w:next w:val="Normal"/>
-    <w:link w:val="TitleChar"/>
+    <w:basedOn w:val="a"/>
+    <w:next w:val="a"/>
+    <w:link w:val="a5"/>
     <w:uiPriority w:val="10"/>
     <w:qFormat/>
     <w:rsid w:val="002430EF"/>
@@ -22241,10 +22115,10 @@
       <w:szCs w:val="96"/>
     </w:rPr>
   </w:style>
-  <w:style w:type="character" w:customStyle="1" w:styleId="TitleChar">
-    <w:name w:val="Title Char"/>
-    <w:basedOn w:val="DefaultParagraphFont"/>
-    <w:link w:val="Title"/>
+  <w:style w:type="character" w:customStyle="1" w:styleId="a5">
+    <w:name w:val="כותרת טקסט תו"/>
+    <w:basedOn w:val="a0"/>
+    <w:link w:val="a4"/>
     <w:uiPriority w:val="10"/>
     <w:rsid w:val="002430EF"/>
     <w:rPr>
@@ -22254,10 +22128,10 @@
       <w:szCs w:val="96"/>
     </w:rPr>
   </w:style>
-  <w:style w:type="character" w:customStyle="1" w:styleId="Heading3Char">
-    <w:name w:val="Heading 3 Char"/>
-    <w:basedOn w:val="DefaultParagraphFont"/>
-    <w:link w:val="Heading3"/>
+  <w:style w:type="character" w:customStyle="1" w:styleId="30">
+    <w:name w:val="כותרת 3 תו"/>
+    <w:basedOn w:val="a0"/>
+    <w:link w:val="3"/>
     <w:uiPriority w:val="9"/>
     <w:rsid w:val="002430EF"/>
     <w:rPr>
@@ -22267,9 +22141,9 @@
       <w:szCs w:val="32"/>
     </w:rPr>
   </w:style>
-  <w:style w:type="character" w:styleId="Strong">
+  <w:style w:type="character" w:styleId="a6">
     <w:name w:val="Strong"/>
-    <w:basedOn w:val="DefaultParagraphFont"/>
+    <w:basedOn w:val="a0"/>
     <w:uiPriority w:val="22"/>
     <w:qFormat/>
     <w:rsid w:val="002430EF"/>
@@ -22278,10 +22152,10 @@
       <w:bCs/>
     </w:rPr>
   </w:style>
-  <w:style w:type="paragraph" w:styleId="Header">
+  <w:style w:type="paragraph" w:styleId="a7">
     <w:name w:val="header"/>
-    <w:basedOn w:val="Normal"/>
-    <w:link w:val="HeaderChar"/>
+    <w:basedOn w:val="a"/>
+    <w:link w:val="a8"/>
     <w:uiPriority w:val="99"/>
     <w:unhideWhenUsed/>
     <w:rsid w:val="00214837"/>
@@ -22293,17 +22167,17 @@
       <w:spacing w:after="0" w:line="240" w:lineRule="auto"/>
     </w:pPr>
   </w:style>
-  <w:style w:type="character" w:customStyle="1" w:styleId="HeaderChar">
-    <w:name w:val="Header Char"/>
-    <w:basedOn w:val="DefaultParagraphFont"/>
-    <w:link w:val="Header"/>
+  <w:style w:type="character" w:customStyle="1" w:styleId="a8">
+    <w:name w:val="כותרת עליונה תו"/>
+    <w:basedOn w:val="a0"/>
+    <w:link w:val="a7"/>
     <w:uiPriority w:val="99"/>
     <w:rsid w:val="00214837"/>
   </w:style>
-  <w:style w:type="paragraph" w:styleId="Footer">
+  <w:style w:type="paragraph" w:styleId="a9">
     <w:name w:val="footer"/>
-    <w:basedOn w:val="Normal"/>
-    <w:link w:val="FooterChar"/>
+    <w:basedOn w:val="a"/>
+    <w:link w:val="aa"/>
     <w:uiPriority w:val="99"/>
     <w:unhideWhenUsed/>
     <w:rsid w:val="00214837"/>
@@ -22315,17 +22189,17 @@
       <w:spacing w:after="0" w:line="240" w:lineRule="auto"/>
     </w:pPr>
   </w:style>
-  <w:style w:type="character" w:customStyle="1" w:styleId="FooterChar">
-    <w:name w:val="Footer Char"/>
-    <w:basedOn w:val="DefaultParagraphFont"/>
-    <w:link w:val="Footer"/>
+  <w:style w:type="character" w:customStyle="1" w:styleId="aa">
+    <w:name w:val="כותרת תחתונה תו"/>
+    <w:basedOn w:val="a0"/>
+    <w:link w:val="a9"/>
     <w:uiPriority w:val="99"/>
     <w:rsid w:val="00214837"/>
   </w:style>
-  <w:style w:type="paragraph" w:styleId="TOCHeading">
+  <w:style w:type="paragraph" w:styleId="ab">
     <w:name w:val="TOC Heading"/>
-    <w:basedOn w:val="Heading1"/>
-    <w:next w:val="Normal"/>
+    <w:basedOn w:val="1"/>
+    <w:next w:val="a"/>
     <w:uiPriority w:val="39"/>
     <w:unhideWhenUsed/>
     <w:qFormat/>
@@ -22336,8 +22210,8 @@
   </w:style>
   <w:style w:type="paragraph" w:styleId="TOC1">
     <w:name w:val="toc 1"/>
-    <w:basedOn w:val="Normal"/>
-    <w:next w:val="Normal"/>
+    <w:basedOn w:val="a"/>
+    <w:next w:val="a"/>
     <w:autoRedefine/>
     <w:uiPriority w:val="39"/>
     <w:unhideWhenUsed/>
@@ -22353,8 +22227,8 @@
   </w:style>
   <w:style w:type="paragraph" w:styleId="TOC2">
     <w:name w:val="toc 2"/>
-    <w:basedOn w:val="Normal"/>
-    <w:next w:val="Normal"/>
+    <w:basedOn w:val="a"/>
+    <w:next w:val="a"/>
     <w:autoRedefine/>
     <w:uiPriority w:val="39"/>
     <w:unhideWhenUsed/>
@@ -22366,8 +22240,8 @@
   </w:style>
   <w:style w:type="paragraph" w:styleId="TOC3">
     <w:name w:val="toc 3"/>
-    <w:basedOn w:val="Normal"/>
-    <w:next w:val="Normal"/>
+    <w:basedOn w:val="a"/>
+    <w:next w:val="a"/>
     <w:autoRedefine/>
     <w:uiPriority w:val="39"/>
     <w:unhideWhenUsed/>
@@ -22379,7 +22253,7 @@
   </w:style>
   <w:style w:type="character" w:styleId="Hyperlink">
     <w:name w:val="Hyperlink"/>
-    <w:basedOn w:val="DefaultParagraphFont"/>
+    <w:basedOn w:val="a0"/>
     <w:uiPriority w:val="99"/>
     <w:unhideWhenUsed/>
     <w:rsid w:val="00BB201E"/>
@@ -22388,10 +22262,10 @@
       <w:u w:val="single"/>
     </w:rPr>
   </w:style>
-  <w:style w:type="character" w:customStyle="1" w:styleId="Heading4Char">
-    <w:name w:val="Heading 4 Char"/>
-    <w:basedOn w:val="DefaultParagraphFont"/>
-    <w:link w:val="Heading4"/>
+  <w:style w:type="character" w:customStyle="1" w:styleId="40">
+    <w:name w:val="כותרת 4 תו"/>
+    <w:basedOn w:val="a0"/>
+    <w:link w:val="4"/>
     <w:uiPriority w:val="9"/>
     <w:semiHidden/>
     <w:rsid w:val="002430EF"/>
@@ -22404,10 +22278,10 @@
       <w:szCs w:val="28"/>
     </w:rPr>
   </w:style>
-  <w:style w:type="character" w:customStyle="1" w:styleId="Heading5Char">
-    <w:name w:val="Heading 5 Char"/>
-    <w:basedOn w:val="DefaultParagraphFont"/>
-    <w:link w:val="Heading5"/>
+  <w:style w:type="character" w:customStyle="1" w:styleId="50">
+    <w:name w:val="כותרת 5 תו"/>
+    <w:basedOn w:val="a0"/>
+    <w:link w:val="5"/>
     <w:uiPriority w:val="9"/>
     <w:semiHidden/>
     <w:rsid w:val="002430EF"/>
@@ -22418,10 +22292,10 @@
       <w:szCs w:val="24"/>
     </w:rPr>
   </w:style>
-  <w:style w:type="character" w:customStyle="1" w:styleId="Heading6Char">
-    <w:name w:val="Heading 6 Char"/>
-    <w:basedOn w:val="DefaultParagraphFont"/>
-    <w:link w:val="Heading6"/>
+  <w:style w:type="character" w:customStyle="1" w:styleId="60">
+    <w:name w:val="כותרת 6 תו"/>
+    <w:basedOn w:val="a0"/>
+    <w:link w:val="6"/>
     <w:uiPriority w:val="9"/>
     <w:semiHidden/>
     <w:rsid w:val="002430EF"/>
@@ -22434,10 +22308,10 @@
       <w:szCs w:val="24"/>
     </w:rPr>
   </w:style>
-  <w:style w:type="character" w:customStyle="1" w:styleId="Heading7Char">
-    <w:name w:val="Heading 7 Char"/>
-    <w:basedOn w:val="DefaultParagraphFont"/>
-    <w:link w:val="Heading7"/>
+  <w:style w:type="character" w:customStyle="1" w:styleId="70">
+    <w:name w:val="כותרת 7 תו"/>
+    <w:basedOn w:val="a0"/>
+    <w:link w:val="7"/>
     <w:uiPriority w:val="9"/>
     <w:semiHidden/>
     <w:rsid w:val="002430EF"/>
@@ -22450,10 +22324,10 @@
       <w:szCs w:val="22"/>
     </w:rPr>
   </w:style>
-  <w:style w:type="character" w:customStyle="1" w:styleId="Heading8Char">
-    <w:name w:val="Heading 8 Char"/>
-    <w:basedOn w:val="DefaultParagraphFont"/>
-    <w:link w:val="Heading8"/>
+  <w:style w:type="character" w:customStyle="1" w:styleId="80">
+    <w:name w:val="כותרת 8 תו"/>
+    <w:basedOn w:val="a0"/>
+    <w:link w:val="8"/>
     <w:uiPriority w:val="9"/>
     <w:semiHidden/>
     <w:rsid w:val="002430EF"/>
@@ -22464,10 +22338,10 @@
       <w:szCs w:val="22"/>
     </w:rPr>
   </w:style>
-  <w:style w:type="character" w:customStyle="1" w:styleId="Heading9Char">
-    <w:name w:val="Heading 9 Char"/>
-    <w:basedOn w:val="DefaultParagraphFont"/>
-    <w:link w:val="Heading9"/>
+  <w:style w:type="character" w:customStyle="1" w:styleId="90">
+    <w:name w:val="כותרת 9 תו"/>
+    <w:basedOn w:val="a0"/>
+    <w:link w:val="9"/>
     <w:uiPriority w:val="9"/>
     <w:semiHidden/>
     <w:rsid w:val="002430EF"/>
@@ -22480,10 +22354,10 @@
       <w:szCs w:val="22"/>
     </w:rPr>
   </w:style>
-  <w:style w:type="paragraph" w:styleId="Caption">
+  <w:style w:type="paragraph" w:styleId="ac">
     <w:name w:val="caption"/>
-    <w:basedOn w:val="Normal"/>
-    <w:next w:val="Normal"/>
+    <w:basedOn w:val="a"/>
+    <w:next w:val="a"/>
     <w:uiPriority w:val="35"/>
     <w:semiHidden/>
     <w:unhideWhenUsed/>
@@ -22500,11 +22374,11 @@
       <w:szCs w:val="16"/>
     </w:rPr>
   </w:style>
-  <w:style w:type="paragraph" w:styleId="Subtitle">
+  <w:style w:type="paragraph" w:styleId="ad">
     <w:name w:val="Subtitle"/>
-    <w:basedOn w:val="Normal"/>
-    <w:next w:val="Normal"/>
-    <w:link w:val="SubtitleChar"/>
+    <w:basedOn w:val="a"/>
+    <w:next w:val="a"/>
+    <w:link w:val="ae"/>
     <w:uiPriority w:val="11"/>
     <w:qFormat/>
     <w:rsid w:val="002430EF"/>
@@ -22522,10 +22396,10 @@
       <w:szCs w:val="28"/>
     </w:rPr>
   </w:style>
-  <w:style w:type="character" w:customStyle="1" w:styleId="SubtitleChar">
-    <w:name w:val="Subtitle Char"/>
-    <w:basedOn w:val="DefaultParagraphFont"/>
-    <w:link w:val="Subtitle"/>
+  <w:style w:type="character" w:customStyle="1" w:styleId="ae">
+    <w:name w:val="כותרת משנה תו"/>
+    <w:basedOn w:val="a0"/>
+    <w:link w:val="ad"/>
     <w:uiPriority w:val="11"/>
     <w:rsid w:val="002430EF"/>
     <w:rPr>
@@ -22536,9 +22410,9 @@
       <w:szCs w:val="28"/>
     </w:rPr>
   </w:style>
-  <w:style w:type="character" w:styleId="Emphasis">
+  <w:style w:type="character" w:styleId="af">
     <w:name w:val="Emphasis"/>
-    <w:basedOn w:val="DefaultParagraphFont"/>
+    <w:basedOn w:val="a0"/>
     <w:uiPriority w:val="20"/>
     <w:qFormat/>
     <w:rsid w:val="002430EF"/>
@@ -22548,7 +22422,7 @@
       <w:color w:val="000000" w:themeColor="text1"/>
     </w:rPr>
   </w:style>
-  <w:style w:type="paragraph" w:styleId="NoSpacing">
+  <w:style w:type="paragraph" w:styleId="af0">
     <w:name w:val="No Spacing"/>
     <w:uiPriority w:val="1"/>
     <w:qFormat/>
@@ -22557,11 +22431,11 @@
       <w:spacing w:after="0" w:line="240" w:lineRule="auto"/>
     </w:pPr>
   </w:style>
-  <w:style w:type="paragraph" w:styleId="Quote">
+  <w:style w:type="paragraph" w:styleId="af1">
     <w:name w:val="Quote"/>
-    <w:basedOn w:val="Normal"/>
-    <w:next w:val="Normal"/>
-    <w:link w:val="QuoteChar"/>
+    <w:basedOn w:val="a"/>
+    <w:next w:val="a"/>
+    <w:link w:val="af2"/>
     <w:uiPriority w:val="29"/>
     <w:qFormat/>
     <w:rsid w:val="002430EF"/>
@@ -22577,10 +22451,10 @@
       <w:szCs w:val="24"/>
     </w:rPr>
   </w:style>
-  <w:style w:type="character" w:customStyle="1" w:styleId="QuoteChar">
-    <w:name w:val="Quote Char"/>
-    <w:basedOn w:val="DefaultParagraphFont"/>
-    <w:link w:val="Quote"/>
+  <w:style w:type="character" w:customStyle="1" w:styleId="af2">
+    <w:name w:val="ציטוט תו"/>
+    <w:basedOn w:val="a0"/>
+    <w:link w:val="af1"/>
     <w:uiPriority w:val="29"/>
     <w:rsid w:val="002430EF"/>
     <w:rPr>
@@ -22590,11 +22464,11 @@
       <w:szCs w:val="24"/>
     </w:rPr>
   </w:style>
-  <w:style w:type="paragraph" w:styleId="IntenseQuote">
+  <w:style w:type="paragraph" w:styleId="af3">
     <w:name w:val="Intense Quote"/>
-    <w:basedOn w:val="Normal"/>
-    <w:next w:val="Normal"/>
-    <w:link w:val="IntenseQuoteChar"/>
+    <w:basedOn w:val="a"/>
+    <w:next w:val="a"/>
+    <w:link w:val="af4"/>
     <w:uiPriority w:val="30"/>
     <w:qFormat/>
     <w:rsid w:val="002430EF"/>
@@ -22612,10 +22486,10 @@
       <w:szCs w:val="24"/>
     </w:rPr>
   </w:style>
-  <w:style w:type="character" w:customStyle="1" w:styleId="IntenseQuoteChar">
-    <w:name w:val="Intense Quote Char"/>
-    <w:basedOn w:val="DefaultParagraphFont"/>
-    <w:link w:val="IntenseQuote"/>
+  <w:style w:type="character" w:customStyle="1" w:styleId="af4">
+    <w:name w:val="ציטוט חזק תו"/>
+    <w:basedOn w:val="a0"/>
+    <w:link w:val="af3"/>
     <w:uiPriority w:val="30"/>
     <w:rsid w:val="002430EF"/>
     <w:rPr>
@@ -22624,9 +22498,9 @@
       <w:szCs w:val="24"/>
     </w:rPr>
   </w:style>
-  <w:style w:type="character" w:styleId="SubtleEmphasis">
+  <w:style w:type="character" w:styleId="af5">
     <w:name w:val="Subtle Emphasis"/>
-    <w:basedOn w:val="DefaultParagraphFont"/>
+    <w:basedOn w:val="a0"/>
     <w:uiPriority w:val="19"/>
     <w:qFormat/>
     <w:rsid w:val="002430EF"/>
@@ -22636,9 +22510,9 @@
       <w:color w:val="595959" w:themeColor="text1" w:themeTint="A6"/>
     </w:rPr>
   </w:style>
-  <w:style w:type="character" w:styleId="IntenseEmphasis">
+  <w:style w:type="character" w:styleId="af6">
     <w:name w:val="Intense Emphasis"/>
-    <w:basedOn w:val="DefaultParagraphFont"/>
+    <w:basedOn w:val="a0"/>
     <w:uiPriority w:val="21"/>
     <w:qFormat/>
     <w:rsid w:val="002430EF"/>
@@ -22654,9 +22528,9 @@
       <w:color w:val="629DD1" w:themeColor="accent2"/>
     </w:rPr>
   </w:style>
-  <w:style w:type="character" w:styleId="SubtleReference">
+  <w:style w:type="character" w:styleId="af7">
     <w:name w:val="Subtle Reference"/>
-    <w:basedOn w:val="DefaultParagraphFont"/>
+    <w:basedOn w:val="a0"/>
     <w:uiPriority w:val="31"/>
     <w:qFormat/>
     <w:rsid w:val="002430EF"/>
@@ -22668,9 +22542,9 @@
       <w:u w:val="single" w:color="7F7F7F" w:themeColor="text1" w:themeTint="80"/>
     </w:rPr>
   </w:style>
-  <w:style w:type="character" w:styleId="IntenseReference">
+  <w:style w:type="character" w:styleId="af8">
     <w:name w:val="Intense Reference"/>
-    <w:basedOn w:val="DefaultParagraphFont"/>
+    <w:basedOn w:val="a0"/>
     <w:uiPriority w:val="32"/>
     <w:qFormat/>
     <w:rsid w:val="002430EF"/>
@@ -22684,9 +22558,9 @@
       <w:u w:val="single"/>
     </w:rPr>
   </w:style>
-  <w:style w:type="character" w:styleId="BookTitle">
+  <w:style w:type="character" w:styleId="af9">
     <w:name w:val="Book Title"/>
-    <w:basedOn w:val="DefaultParagraphFont"/>
+    <w:basedOn w:val="a0"/>
     <w:uiPriority w:val="33"/>
     <w:qFormat/>
     <w:rsid w:val="002430EF"/>

</xml_diff>